<commit_message>
Apply fixes for review comments.
</commit_message>
<xml_diff>
--- a/drafts/S-9.1.2 Power Station Interface.docx
+++ b/drafts/S-9.1.2 Power Station Interface.docx
@@ -174,10 +174,7 @@
         </w:numPr>
       </w:pPr>
       <w:r>
-        <w:t>RCN-210 DCC Protocol Bit Transmission, with which S-9.</w:t>
-      </w:r>
-      <w:r>
-        <w:t>1 is intended to be in harmony.</w:t>
+        <w:t>RCN-210 DCC Protocol Bit Transmission, with which S-9.1 is intended to be in harmony.</w:t>
       </w:r>
       <w:bookmarkStart w:id="0" w:name="_Ref55117062"/>
       <w:r>
@@ -197,13 +194,8 @@
         </w:numPr>
       </w:pPr>
       <w:r>
-        <w:t>RCN-217 DCC Feedback Protocol (</w:t>
-      </w:r>
-      <w:proofErr w:type="spellStart"/>
-      <w:r>
-        <w:t>RailCom</w:t>
-      </w:r>
-      <w:proofErr w:type="spellEnd"/>
+        <w:t>RCN-217 DCC Feedback Protocol (RailCom</w:t>
+      </w:r>
       <w:r>
         <w:rPr>
           <w:rStyle w:val="FootnoteReference"/>
@@ -211,11 +203,7 @@
         <w:footnoteReference w:id="1"/>
       </w:r>
       <w:r>
-        <w:t xml:space="preserve">), with which S-9.3.2 is intended to be in </w:t>
-      </w:r>
-      <w:proofErr w:type="spellStart"/>
-      <w:r>
-        <w:t>harmony.</w:t>
+        <w:t>), with which S-9.3.2 is intended to be in harmony.</w:t>
       </w:r>
       <w:r>
         <w:rPr>
@@ -227,18 +215,12 @@
         <w:rPr>
           <w:vertAlign w:val="superscript"/>
         </w:rPr>
-        <w:instrText xml:space="preserve"> NOTEREF _Ref55117062 \h </w:instrText>
+        <w:instrText xml:space="preserve"> NOTEREF _Ref55117062 \h  \* MERGEFORMAT </w:instrText>
       </w:r>
       <w:r>
         <w:rPr>
           <w:vertAlign w:val="superscript"/>
         </w:rPr>
-      </w:r>
-      <w:r>
-        <w:rPr>
-          <w:vertAlign w:val="superscript"/>
-        </w:rPr>
-        <w:instrText xml:space="preserve"> \* MERGEFORMAT </w:instrText>
       </w:r>
       <w:r>
         <w:rPr>
@@ -252,7 +234,6 @@
         </w:rPr>
         <w:t>i</w:t>
       </w:r>
-      <w:proofErr w:type="spellEnd"/>
       <w:r>
         <w:rPr>
           <w:vertAlign w:val="superscript"/>
@@ -287,10 +268,7 @@
         </w:numPr>
       </w:pPr>
       <w:r>
-        <w:t>Electrical Characteristics of Balanced Voltage Digital Interface Circu</w:t>
-      </w:r>
-      <w:r>
-        <w:t>its, ANSI TIA/EIA 422 Standard.</w:t>
+        <w:t>Electrical Characteristics of Balanced Voltage Digital Interface Circuits, ANSI TIA/EIA 422 Standard.</w:t>
       </w:r>
       <w:bookmarkStart w:id="1" w:name="_Ref55116337"/>
       <w:r>
@@ -311,17 +289,7 @@
       </w:pPr>
       <w:r>
         <w:lastRenderedPageBreak/>
-        <w:t>Electrical Characteristics of Generators and Receivers for Use in Balanced Digital Multipoint System</w:t>
-      </w:r>
-      <w:r>
-        <w:t xml:space="preserve">s, ANSI TIA/EIA-485 </w:t>
-      </w:r>
-      <w:proofErr w:type="spellStart"/>
-      <w:r>
-        <w:t>Standard</w:t>
-      </w:r>
-      <w:r>
-        <w:t>.</w:t>
+        <w:t>Electrical Characteristics of Generators and Receivers for Use in Balanced Digital Multipoint Systems, ANSI TIA/EIA-485 Standard.</w:t>
       </w:r>
       <w:r>
         <w:rPr>
@@ -333,18 +301,12 @@
         <w:rPr>
           <w:vertAlign w:val="superscript"/>
         </w:rPr>
-        <w:instrText xml:space="preserve"> NOTEREF _Ref55116337 \h </w:instrText>
+        <w:instrText xml:space="preserve"> NOTEREF _Ref55116337 \h  \* MERGEFORMAT </w:instrText>
       </w:r>
       <w:r>
         <w:rPr>
           <w:vertAlign w:val="superscript"/>
         </w:rPr>
-      </w:r>
-      <w:r>
-        <w:rPr>
-          <w:vertAlign w:val="superscript"/>
-        </w:rPr>
-        <w:instrText xml:space="preserve"> \* MERGEFORMAT </w:instrText>
       </w:r>
       <w:r>
         <w:rPr>
@@ -358,7 +320,6 @@
         </w:rPr>
         <w:t>iii</w:t>
       </w:r>
-      <w:proofErr w:type="spellEnd"/>
       <w:r>
         <w:rPr>
           <w:vertAlign w:val="superscript"/>
@@ -619,13 +580,7 @@
           </w:tcPr>
           <w:p>
             <w:r>
-              <w:t>The singular Power Station Interface path between a Command Station</w:t>
-            </w:r>
-            <w:r>
-              <w:t xml:space="preserve"> </w:t>
-            </w:r>
-            <w:r>
-              <w:t>and a given Power Station.</w:t>
+              <w:t>The singular Power Station Interface path between a Command Station and a given Power Station.</w:t>
             </w:r>
           </w:p>
         </w:tc>
@@ -712,19 +667,7 @@
     </w:p>
     <w:p>
       <w:r>
-        <w:t>This Standard is required for all new products introduced after January 1st 202</w:t>
-      </w:r>
-      <w:r>
-        <w:t>2</w:t>
-      </w:r>
-      <w:r>
-        <w:t>. This Standard is optional for all products in</w:t>
-      </w:r>
-      <w:r>
-        <w:t>troduced before January 1st 2022</w:t>
-      </w:r>
-      <w:r>
-        <w:t xml:space="preserve">. Exemptions may be granted at the discretion of the NMRA Conformance and Inspection department. Exemptions granted shall be </w:t>
+        <w:t xml:space="preserve">This Standard is required for all new products introduced after January 1st 2022. This Standard is optional for all products introduced before January 1st 2022. Exemptions may be granted at the discretion of the NMRA Conformance and Inspection department. Exemptions granted shall be </w:t>
       </w:r>
       <w:r>
         <w:lastRenderedPageBreak/>
@@ -838,19 +781,11 @@
     </w:p>
     <w:p>
       <w:r>
-        <w:t>Other than for the purpose of producing a basic decoder transmi</w:t>
-      </w:r>
-      <w:r>
-        <w:t>ssion cutout, as described in S</w:t>
+        <w:t>Other than for the purpose of producing a basic decoder transmission cutout, as described in S</w:t>
       </w:r>
       <w:r>
         <w:noBreakHyphen/>
-      </w:r>
-      <w:r>
-        <w:t xml:space="preserve">9.3.2, a Power Station shall not alter the signal from its Power Station Interface input to its track output terminals outside an allowed signal propagation delay and distortion </w:t>
-      </w:r>
-      <w:r>
-        <w:t xml:space="preserve">within the range in </w:t>
+        <w:t xml:space="preserve">9.3.2, a Power Station shall not alter the signal from its Power Station Interface input to its track output terminals outside an allowed signal propagation delay and distortion within the range in </w:t>
       </w:r>
       <w:r>
         <w:fldChar w:fldCharType="begin"/>
@@ -899,34 +834,24 @@
       <w:pPr>
         <w:pStyle w:val="Caption"/>
       </w:pPr>
-      <w:bookmarkStart w:id="2" w:name="_Ref55117941"/>
-      <w:bookmarkStart w:id="3" w:name="_Ref55117934"/>
+      <w:bookmarkStart w:id="2" w:name="_Ref55117934"/>
+      <w:bookmarkStart w:id="3" w:name="_Ref55117941"/>
       <w:r>
         <w:t xml:space="preserve">Table </w:t>
       </w:r>
-      <w:r>
-        <w:fldChar w:fldCharType="begin"/>
-      </w:r>
-      <w:r>
-        <w:instrText xml:space="preserve"> SEQ Table \* ARABIC </w:instrText>
-      </w:r>
-      <w:r>
-        <w:fldChar w:fldCharType="separate"/>
-      </w:r>
-      <w:r>
-        <w:rPr>
-          <w:noProof/>
-        </w:rPr>
-        <w:t>1</w:t>
-      </w:r>
-      <w:r>
-        <w:fldChar w:fldCharType="end"/>
+      <w:fldSimple w:instr=" SEQ Table \* ARABIC ">
+        <w:r>
+          <w:rPr>
+            <w:noProof/>
+          </w:rPr>
+          <w:t>1</w:t>
+        </w:r>
+      </w:fldSimple>
+      <w:bookmarkEnd w:id="2"/>
+      <w:r>
+        <w:t>: Power Station Distortion Limits</w:t>
       </w:r>
       <w:bookmarkEnd w:id="3"/>
-      <w:r>
-        <w:t>: Power Station Distortion Limits</w:t>
-      </w:r>
-      <w:bookmarkEnd w:id="2"/>
     </w:p>
     <w:tbl>
       <w:tblPr>
@@ -986,7 +911,6 @@
                 <w:b/>
               </w:rPr>
             </w:pPr>
-            <w:proofErr w:type="spellStart"/>
             <w:r>
               <w:rPr>
                 <w:b/>
@@ -1000,7 +924,6 @@
               </w:rPr>
               <w:t>off</w:t>
             </w:r>
-            <w:proofErr w:type="spellEnd"/>
           </w:p>
         </w:tc>
         <w:tc>
@@ -1029,14 +952,7 @@
               <w:rPr>
                 <w:b/>
               </w:rPr>
-              <w:t>ABS (</w:t>
-            </w:r>
-            <w:proofErr w:type="spellStart"/>
-            <w:r>
-              <w:rPr>
-                <w:b/>
-              </w:rPr>
-              <w:t>T</w:t>
+              <w:t>ABS (T</w:t>
             </w:r>
             <w:r>
               <w:rPr>
@@ -1045,7 +961,6 @@
               </w:rPr>
               <w:t>off</w:t>
             </w:r>
-            <w:proofErr w:type="spellEnd"/>
             <w:r>
               <w:rPr>
                 <w:b/>
@@ -1087,7 +1002,7 @@
         <mc:AlternateContent>
           <mc:Choice Requires="wpg">
             <w:drawing>
-              <wp:anchor distT="0" distB="0" distL="114300" distR="114300" simplePos="0" relativeHeight="251681792" behindDoc="1" locked="0" layoutInCell="1" allowOverlap="1" wp14:anchorId="681BCB6B" wp14:editId="0D57BCB0">
+              <wp:anchor distT="0" distB="0" distL="114300" distR="114300" simplePos="0" relativeHeight="251681792" behindDoc="1" locked="0" layoutInCell="1" allowOverlap="1">
                 <wp:simplePos x="0" y="0"/>
                 <wp:positionH relativeFrom="column">
                   <wp:posOffset>1782445</wp:posOffset>
@@ -1172,7 +1087,6 @@
                         <wps:txbx>
                           <w:txbxContent>
                             <w:p>
-                              <w:proofErr w:type="spellStart"/>
                               <w:r>
                                 <w:t>T</w:t>
                               </w:r>
@@ -1182,7 +1096,6 @@
                                 </w:rPr>
                                 <w:t>off</w:t>
                               </w:r>
-                              <w:proofErr w:type="spellEnd"/>
                             </w:p>
                           </w:txbxContent>
                         </wps:txbx>
@@ -1802,10 +1715,7 @@
     </w:p>
     <w:p/>
     <w:p/>
-    <w:p>
-      <w:bookmarkStart w:id="4" w:name="_GoBack"/>
-      <w:bookmarkEnd w:id="4"/>
-    </w:p>
+    <w:p/>
     <w:p/>
     <w:p>
       <w:r>
@@ -1815,7 +1725,7 @@
         <mc:AlternateContent>
           <mc:Choice Requires="wps">
             <w:drawing>
-              <wp:anchor distT="0" distB="0" distL="114300" distR="114300" simplePos="0" relativeHeight="251683840" behindDoc="0" locked="0" layoutInCell="1" allowOverlap="1" wp14:anchorId="46B9F8DC" wp14:editId="678CE976">
+              <wp:anchor distT="0" distB="0" distL="114300" distR="114300" simplePos="0" relativeHeight="251683840" behindDoc="0" locked="0" layoutInCell="1" allowOverlap="1">
                 <wp:simplePos x="0" y="0"/>
                 <wp:positionH relativeFrom="column">
                   <wp:posOffset>1782445</wp:posOffset>
@@ -1868,24 +1778,14 @@
                             <w:r>
                               <w:t xml:space="preserve">Figure </w:t>
                             </w:r>
-                            <w:r>
-                              <w:fldChar w:fldCharType="begin"/>
-                            </w:r>
-                            <w:r>
-                              <w:instrText xml:space="preserve"> SEQ Figure \* ARABIC </w:instrText>
-                            </w:r>
-                            <w:r>
-                              <w:fldChar w:fldCharType="separate"/>
-                            </w:r>
-                            <w:r>
-                              <w:rPr>
-                                <w:noProof/>
-                              </w:rPr>
-                              <w:t>1</w:t>
-                            </w:r>
-                            <w:r>
-                              <w:fldChar w:fldCharType="end"/>
-                            </w:r>
+                            <w:fldSimple w:instr=" SEQ Figure \* ARABIC ">
+                              <w:r>
+                                <w:rPr>
+                                  <w:noProof/>
+                                </w:rPr>
+                                <w:t>1</w:t>
+                              </w:r>
+                            </w:fldSimple>
                             <w:r>
                               <w:t>: Power Station Distortion</w:t>
                             </w:r>
@@ -1965,16 +1865,7 @@
       </w:r>
       <w:r>
         <w:lastRenderedPageBreak/>
-        <w:t xml:space="preserve">Segment. On input, the repeater has the same requirements as a Power Station. On output, the repeater has the same </w:t>
-      </w:r>
-      <w:r>
-        <w:t xml:space="preserve">signal level requirements as a Command station and timing </w:t>
-      </w:r>
-      <w:r>
-        <w:t>requirements as a Power Station except that the total allowed signal propagation delay and distortion is reduced as defined in</w:t>
-      </w:r>
-      <w:r>
-        <w:t xml:space="preserve"> </w:t>
+        <w:t xml:space="preserve">Segment. On input, the repeater has the same requirements as a Power Station. On output, the repeater has the same signal level requirements as a Command station and timing requirements as a Power Station except that the total allowed signal propagation delay and distortion is reduced as defined in </w:t>
       </w:r>
       <w:r>
         <w:fldChar w:fldCharType="begin"/>
@@ -2023,30 +1914,20 @@
       <w:pPr>
         <w:pStyle w:val="Caption"/>
       </w:pPr>
+      <w:bookmarkStart w:id="4" w:name="_Ref55118403"/>
       <w:bookmarkStart w:id="5" w:name="_Ref55118407"/>
-      <w:bookmarkStart w:id="6" w:name="_Ref55118403"/>
       <w:r>
         <w:t xml:space="preserve">Table </w:t>
       </w:r>
-      <w:r>
-        <w:fldChar w:fldCharType="begin"/>
-      </w:r>
-      <w:r>
-        <w:instrText xml:space="preserve"> SEQ Table \* ARABIC </w:instrText>
-      </w:r>
-      <w:r>
-        <w:fldChar w:fldCharType="separate"/>
-      </w:r>
-      <w:r>
-        <w:rPr>
-          <w:noProof/>
-        </w:rPr>
-        <w:t>2</w:t>
-      </w:r>
-      <w:r>
-        <w:fldChar w:fldCharType="end"/>
-      </w:r>
-      <w:bookmarkEnd w:id="6"/>
+      <w:fldSimple w:instr=" SEQ Table \* ARABIC ">
+        <w:r>
+          <w:rPr>
+            <w:noProof/>
+          </w:rPr>
+          <w:t>2</w:t>
+        </w:r>
+      </w:fldSimple>
+      <w:bookmarkEnd w:id="4"/>
       <w:r>
         <w:t>: Power Station Repeater Distortion Limits</w:t>
       </w:r>
@@ -2110,7 +1991,6 @@
                 <w:b/>
               </w:rPr>
             </w:pPr>
-            <w:proofErr w:type="spellStart"/>
             <w:r>
               <w:rPr>
                 <w:b/>
@@ -2124,7 +2004,6 @@
               </w:rPr>
               <w:t>off</w:t>
             </w:r>
-            <w:proofErr w:type="spellEnd"/>
           </w:p>
         </w:tc>
         <w:tc>
@@ -2153,14 +2032,7 @@
               <w:rPr>
                 <w:b/>
               </w:rPr>
-              <w:t>ABS (</w:t>
-            </w:r>
-            <w:proofErr w:type="spellStart"/>
-            <w:r>
-              <w:rPr>
-                <w:b/>
-              </w:rPr>
-              <w:t>T</w:t>
+              <w:t>ABS (T</w:t>
             </w:r>
             <w:r>
               <w:rPr>
@@ -2169,7 +2041,6 @@
               </w:rPr>
               <w:t>off</w:t>
             </w:r>
-            <w:proofErr w:type="spellEnd"/>
             <w:r>
               <w:rPr>
                 <w:b/>
@@ -2208,7 +2079,20 @@
         <w:pStyle w:val="Heading3"/>
       </w:pPr>
       <w:r>
-        <w:t>Power State Common</w:t>
+        <w:t>Power Stat</w:t>
+      </w:r>
+      <w:ins w:id="6" w:author="Baker, Stuart" w:date="2021-01-16T10:28:00Z">
+        <w:r>
+          <w:t>ion</w:t>
+        </w:r>
+      </w:ins>
+      <w:del w:id="7" w:author="Baker, Stuart" w:date="2021-01-16T10:28:00Z">
+        <w:r>
+          <w:delText>e</w:delText>
+        </w:r>
+      </w:del>
+      <w:r>
+        <w:t xml:space="preserve"> Common</w:t>
       </w:r>
     </w:p>
     <w:p>
@@ -2225,6 +2109,16 @@
       </w:r>
     </w:p>
     <w:p>
+      <w:ins w:id="8" w:author="Baker, Stuart" w:date="2021-01-16T10:41:00Z">
+        <w:r>
+          <w:t>In order to avoid a dec</w:t>
+        </w:r>
+      </w:ins>
+      <w:ins w:id="9" w:author="Baker, Stuart" w:date="2021-01-16T10:42:00Z">
+        <w:r>
+          <w:t xml:space="preserve">oder convertion to an alternate power source, as described in S-9.2.4, </w:t>
+        </w:r>
+      </w:ins>
       <w:r>
         <w:t>Power Stations shall disable their output when a valid DCC packet is not received for more than 30 milliseconds on the Power Station Interface. If a power station is designed for multiple protocol use, this requirement may be disabled, or have a different duration set, through a configuration option. If this requirement can be disabled through configuration, it shall be noted in the product documentation.</w:t>
       </w:r>
@@ -2233,11 +2127,11 @@
       <w:pPr>
         <w:pStyle w:val="Heading2"/>
       </w:pPr>
-      <w:bookmarkStart w:id="7" w:name="_Ref55116859"/>
+      <w:bookmarkStart w:id="10" w:name="_Ref55116859"/>
       <w:r>
         <w:t>Full Scale Interface</w:t>
       </w:r>
-      <w:bookmarkEnd w:id="7"/>
+      <w:bookmarkEnd w:id="10"/>
     </w:p>
     <w:p>
       <w:r>
@@ -2254,7 +2148,20 @@
     </w:p>
     <w:p>
       <w:r>
-        <w:t>A bipolar signal shall appear differentially on a two-wire cable with a signal amplitude of no less ±8.5V and no greater than ±24V. The Command Station output shall be capable of supplying ±8.5V into a 100Ω resistive load, so that multiple Power Stations may be connected to this output.</w:t>
+        <w:t xml:space="preserve">A bipolar signal shall appear differentially on a two-wire </w:t>
+      </w:r>
+      <w:del w:id="11" w:author="Baker, Stuart" w:date="2021-01-16T10:31:00Z">
+        <w:r>
+          <w:delText xml:space="preserve">cable </w:delText>
+        </w:r>
+      </w:del>
+      <w:ins w:id="12" w:author="Baker, Stuart" w:date="2021-01-16T10:31:00Z">
+        <w:r>
+          <w:t xml:space="preserve">interface </w:t>
+        </w:r>
+      </w:ins>
+      <w:r>
+        <w:t>with a signal amplitude of no less ±8.5V and no greater than ±24V. The Command Station output shall be capable of supplying ±8.5V into a 100Ω resistive load, so that multiple Power Stations may be connected to this output.</w:t>
       </w:r>
     </w:p>
     <w:p>
@@ -2269,24 +2176,14 @@
       <w:r>
         <w:t xml:space="preserve">Table </w:t>
       </w:r>
-      <w:r>
-        <w:fldChar w:fldCharType="begin"/>
-      </w:r>
-      <w:r>
-        <w:instrText xml:space="preserve"> SEQ Table \* ARABIC </w:instrText>
-      </w:r>
-      <w:r>
-        <w:fldChar w:fldCharType="separate"/>
-      </w:r>
-      <w:r>
-        <w:rPr>
-          <w:noProof/>
-        </w:rPr>
-        <w:t>3</w:t>
-      </w:r>
-      <w:r>
-        <w:fldChar w:fldCharType="end"/>
-      </w:r>
+      <w:fldSimple w:instr=" SEQ Table \* ARABIC ">
+        <w:r>
+          <w:rPr>
+            <w:noProof/>
+          </w:rPr>
+          <w:t>3</w:t>
+        </w:r>
+      </w:fldSimple>
       <w:r>
         <w:t>: Summary of Requirement Values</w:t>
       </w:r>
@@ -2326,10 +2223,7 @@
           </w:tcPr>
           <w:p>
             <w:r>
-              <w:t>±24</w:t>
-            </w:r>
-            <w:r>
-              <w:t>V (open circuit)</w:t>
+              <w:t>±24V (open circuit)</w:t>
             </w:r>
           </w:p>
         </w:tc>
@@ -2415,7 +2309,7 @@
           <w:color w:val="000000"/>
         </w:rPr>
         <w:drawing>
-          <wp:inline distT="0" distB="0" distL="0" distR="0" wp14:anchorId="172044B1" wp14:editId="4BF7F857">
+          <wp:inline distT="0" distB="0" distL="0" distR="0">
             <wp:extent cx="4723130" cy="1750060"/>
             <wp:effectExtent l="0" t="0" r="0" b="0"/>
             <wp:docPr id="5" name="Image1"/>
@@ -2461,24 +2355,14 @@
       <w:r>
         <w:t xml:space="preserve">Figure </w:t>
       </w:r>
-      <w:r>
-        <w:fldChar w:fldCharType="begin"/>
-      </w:r>
-      <w:r>
-        <w:instrText xml:space="preserve"> SEQ Figure \* ARABIC </w:instrText>
-      </w:r>
-      <w:r>
-        <w:fldChar w:fldCharType="separate"/>
-      </w:r>
-      <w:r>
-        <w:rPr>
-          <w:noProof/>
-        </w:rPr>
-        <w:t>2</w:t>
-      </w:r>
-      <w:r>
-        <w:fldChar w:fldCharType="end"/>
-      </w:r>
+      <w:fldSimple w:instr=" SEQ Figure \* ARABIC ">
+        <w:r>
+          <w:rPr>
+            <w:noProof/>
+          </w:rPr>
+          <w:t>2</w:t>
+        </w:r>
+      </w:fldSimple>
       <w:r>
         <w:t>: Open Circuit Test</w:t>
       </w:r>
@@ -2495,7 +2379,7 @@
           <w:color w:val="000000"/>
         </w:rPr>
         <w:drawing>
-          <wp:inline distT="0" distB="0" distL="0" distR="0" wp14:anchorId="641E273A" wp14:editId="73D3BC47">
+          <wp:inline distT="0" distB="0" distL="0" distR="0">
             <wp:extent cx="4708525" cy="1861185"/>
             <wp:effectExtent l="0" t="0" r="0" b="0"/>
             <wp:docPr id="9" name="Image2"/>
@@ -2541,24 +2425,14 @@
       <w:r>
         <w:t xml:space="preserve">Figure </w:t>
       </w:r>
-      <w:r>
-        <w:fldChar w:fldCharType="begin"/>
-      </w:r>
-      <w:r>
-        <w:instrText xml:space="preserve"> SEQ Figure \* ARABIC </w:instrText>
-      </w:r>
-      <w:r>
-        <w:fldChar w:fldCharType="separate"/>
-      </w:r>
-      <w:r>
-        <w:rPr>
-          <w:noProof/>
-        </w:rPr>
-        <w:t>3</w:t>
-      </w:r>
-      <w:r>
-        <w:fldChar w:fldCharType="end"/>
-      </w:r>
+      <w:fldSimple w:instr=" SEQ Figure \* ARABIC ">
+        <w:r>
+          <w:rPr>
+            <w:noProof/>
+          </w:rPr>
+          <w:t>3</w:t>
+        </w:r>
+      </w:fldSimple>
       <w:r>
         <w:t>: 100Ω Resistive Load Test</w:t>
       </w:r>
@@ -2575,7 +2449,7 @@
           <w:color w:val="000000"/>
         </w:rPr>
         <w:drawing>
-          <wp:inline distT="0" distB="0" distL="0" distR="0" wp14:anchorId="7503524E" wp14:editId="1B797D03">
+          <wp:inline distT="0" distB="0" distL="0" distR="0">
             <wp:extent cx="4746625" cy="1825625"/>
             <wp:effectExtent l="0" t="0" r="0" b="0"/>
             <wp:docPr id="13" name="Image3"/>
@@ -2621,24 +2495,14 @@
       <w:r>
         <w:t xml:space="preserve">Figure </w:t>
       </w:r>
-      <w:r>
-        <w:fldChar w:fldCharType="begin"/>
-      </w:r>
-      <w:r>
-        <w:instrText xml:space="preserve"> SEQ Figure \* ARABIC </w:instrText>
-      </w:r>
-      <w:r>
-        <w:fldChar w:fldCharType="separate"/>
-      </w:r>
-      <w:r>
-        <w:rPr>
-          <w:noProof/>
-        </w:rPr>
-        <w:t>4</w:t>
-      </w:r>
-      <w:r>
-        <w:fldChar w:fldCharType="end"/>
-      </w:r>
+      <w:fldSimple w:instr=" SEQ Figure \* ARABIC ">
+        <w:r>
+          <w:rPr>
+            <w:noProof/>
+          </w:rPr>
+          <w:t>4</w:t>
+        </w:r>
+      </w:fldSimple>
       <w:r>
         <w:t>: Short Circuit Test</w:t>
       </w:r>
@@ -2648,113 +2512,48 @@
         <w:pStyle w:val="Heading3"/>
       </w:pPr>
       <w:r>
-        <w:t>Power Statin Input Signal</w:t>
-      </w:r>
-    </w:p>
-    <w:p>
-      <w:r>
-        <w:t xml:space="preserve">The Power Station shall accept as a valid input a bipolar signal with </w:t>
-      </w:r>
-      <w:proofErr w:type="gramStart"/>
-      <w:r>
-        <w:t>an amplitude</w:t>
-      </w:r>
-      <w:proofErr w:type="gramEnd"/>
-      <w:r>
-        <w:t xml:space="preserve"> of at least ±7V and shall be capable of accepting signals with an amplitude of up to ±27V without damage.  A Power Station may reject signals of less than ±7</w:t>
-      </w:r>
-      <w:ins w:id="8" w:author="Baker, Stuart" w:date="2020-11-01T13:01:00Z">
+        <w:t>Power Stati</w:t>
+      </w:r>
+      <w:ins w:id="13" w:author="Baker, Stuart" w:date="2021-01-16T10:18:00Z">
         <w:r>
-          <w:t>V</w:t>
+          <w:t>o</w:t>
         </w:r>
       </w:ins>
-      <w:del w:id="9" w:author="Baker, Stuart" w:date="2020-11-01T13:01:00Z">
+      <w:r>
+        <w:t>n Input Signal</w:t>
+      </w:r>
+    </w:p>
+    <w:p>
+      <w:r>
+        <w:t>The Power Station shall accept as a valid input a bipolar signal with an amplitude of at least ±7V and shall be capable of accepting signals with an amplitude of up to ±27V without damage.  A Power Station may reject signals of less than ±7V, but is not required to do so. A Power Station shall reject signals of less than ±1.5V to prevent noise or other superimposed signals from being mistakenly interpreted by the Power Station.</w:t>
+      </w:r>
+    </w:p>
+    <w:p>
+      <w:r>
+        <w:lastRenderedPageBreak/>
+        <w:t>So that multiple Power Stations may be operated by parallel connection to the same Command Station output, the Power Station shall draw no more than 25mA from its input terminals when the input signal has an amplitude of ±10V.</w:t>
+      </w:r>
+    </w:p>
+    <w:p>
+      <w:r>
+        <w:t>Because the signal is bipolar, no particular relationship of either part of the signal to a ground reference may be inferred. Power Stations shall interpret the signal at their inputs as differential in nature and shall not require any explicit or implied third connection as a reference. The Power Station shall operate in the presence of common mode voltages up to ±24V between the Command Station's internal reference and that of the Power Station.</w:t>
+      </w:r>
+    </w:p>
+    <w:p>
+      <w:pPr>
+        <w:pStyle w:val="Caption"/>
+      </w:pPr>
+      <w:r>
+        <w:t xml:space="preserve">Table </w:t>
+      </w:r>
+      <w:fldSimple w:instr=" SEQ Table \* ARABIC ">
         <w:r>
-          <w:delText xml:space="preserve"> volts</w:delText>
+          <w:rPr>
+            <w:noProof/>
+          </w:rPr>
+          <w:t>4</w:t>
         </w:r>
-      </w:del>
-      <w:r>
-        <w:t>, but is not required to do so</w:t>
-      </w:r>
-      <w:del w:id="10" w:author="Baker, Stuart" w:date="2020-11-01T13:04:00Z">
-        <w:r>
-          <w:delText>, with no lower limit defined</w:delText>
-        </w:r>
-      </w:del>
-      <w:r>
-        <w:t>.</w:t>
-      </w:r>
-      <w:ins w:id="11" w:author="Baker, Stuart" w:date="2020-11-01T13:04:00Z">
-        <w:r>
-          <w:t xml:space="preserve"> A Power Station </w:t>
-        </w:r>
-      </w:ins>
-      <w:ins w:id="12" w:author="Baker, Stuart" w:date="2020-11-01T13:07:00Z">
-        <w:r>
-          <w:t>shall</w:t>
-        </w:r>
-      </w:ins>
-      <w:ins w:id="13" w:author="Baker, Stuart" w:date="2020-11-01T13:04:00Z">
-        <w:r>
-          <w:t xml:space="preserve"> reject signals of less than </w:t>
-        </w:r>
-        <w:r>
-          <w:t>±</w:t>
-        </w:r>
-        <w:r>
-          <w:t>1.5</w:t>
-        </w:r>
-      </w:ins>
-      <w:ins w:id="14" w:author="Baker, Stuart" w:date="2020-11-01T13:05:00Z">
-        <w:r>
-          <w:t>V to prevent noise or other superimposed signals from being mistakenly interpreted by the Power Station.</w:t>
-        </w:r>
-      </w:ins>
-    </w:p>
-    <w:p>
-      <w:r>
-        <w:lastRenderedPageBreak/>
-        <w:t xml:space="preserve">So that multiple Power Stations may be operated by parallel connection to the same Command Station output, the Power Station shall draw no more than 25mA from its input terminals when the input signal has </w:t>
-      </w:r>
-      <w:proofErr w:type="gramStart"/>
-      <w:r>
-        <w:t>an amplitude</w:t>
-      </w:r>
-      <w:proofErr w:type="gramEnd"/>
-      <w:r>
-        <w:t xml:space="preserve"> of ±10V.</w:t>
-      </w:r>
-    </w:p>
-    <w:p>
-      <w:r>
-        <w:t>Because the signal is bipolar, no particular relationship of either part of the signal to a ground reference may be inferred. Power Stations shall interpret the signal at their inputs as differential in nature and shall not require any explicit or implied third connection as a reference. The Power Station shall operate in the presence of common mode voltages up to ±24V between the Command Station's internal reference and that of the Power Station.</w:t>
-      </w:r>
-    </w:p>
-    <w:p>
-      <w:pPr>
-        <w:pStyle w:val="Caption"/>
-      </w:pPr>
-      <w:r>
-        <w:t xml:space="preserve">Table </w:t>
-      </w:r>
-      <w:r>
-        <w:fldChar w:fldCharType="begin"/>
-      </w:r>
-      <w:r>
-        <w:instrText xml:space="preserve"> SEQ Table \* ARABIC </w:instrText>
-      </w:r>
-      <w:r>
-        <w:fldChar w:fldCharType="separate"/>
-      </w:r>
-      <w:r>
-        <w:rPr>
-          <w:noProof/>
-        </w:rPr>
-        <w:t>4</w:t>
-      </w:r>
-      <w:r>
-        <w:fldChar w:fldCharType="end"/>
-      </w:r>
+      </w:fldSimple>
       <w:r>
         <w:t>: Summary of Requirement Values</w:t>
       </w:r>
@@ -2784,13 +2583,7 @@
               <w:rPr>
                 <w:b/>
               </w:rPr>
-              <w:t>Power Station Input</w:t>
-            </w:r>
-            <w:r>
-              <w:rPr>
-                <w:b/>
-              </w:rPr>
-              <w:t xml:space="preserve"> Voltage Max</w:t>
+              <w:t>Power Station Input Voltage Max</w:t>
             </w:r>
           </w:p>
         </w:tc>
@@ -2820,13 +2613,7 @@
               <w:rPr>
                 <w:b/>
               </w:rPr>
-              <w:t>Power Station Input</w:t>
-            </w:r>
-            <w:r>
-              <w:rPr>
-                <w:b/>
-              </w:rPr>
-              <w:t xml:space="preserve"> Voltage Min</w:t>
+              <w:t>Power Station Input Voltage Min</w:t>
             </w:r>
           </w:p>
         </w:tc>
@@ -2852,14 +2639,12 @@
                 <w:b/>
               </w:rPr>
             </w:pPr>
-            <w:ins w:id="15" w:author="Baker, Stuart" w:date="2020-11-01T14:17:00Z">
-              <w:r>
-                <w:rPr>
-                  <w:b/>
-                </w:rPr>
-                <w:t>Power Station Input Voltage Rejection Limit</w:t>
-              </w:r>
-            </w:ins>
+            <w:r>
+              <w:rPr>
+                <w:b/>
+              </w:rPr>
+              <w:t>Power Station Input Voltage Rejection Limit</w:t>
+            </w:r>
           </w:p>
         </w:tc>
         <w:tc>
@@ -2867,11 +2652,9 @@
             <w:tcW w:w="4932" w:type="dxa"/>
           </w:tcPr>
           <w:p>
-            <w:ins w:id="16" w:author="Baker, Stuart" w:date="2020-11-01T14:17:00Z">
-              <w:r>
-                <w:t>±1.5V</w:t>
-              </w:r>
-            </w:ins>
+            <w:r>
+              <w:t>±1.5V</w:t>
+            </w:r>
           </w:p>
         </w:tc>
       </w:tr>
@@ -2900,19 +2683,7 @@
           </w:tcPr>
           <w:p>
             <w:r>
-              <w:t>25m</w:t>
-            </w:r>
-            <w:r>
-              <w:t>A</w:t>
-            </w:r>
-            <w:r>
-              <w:t xml:space="preserve"> at </w:t>
-            </w:r>
-            <w:r>
-              <w:t>±</w:t>
-            </w:r>
-            <w:r>
-              <w:t>10V</w:t>
+              <w:t>25mA at ±10V</w:t>
             </w:r>
           </w:p>
         </w:tc>
@@ -2970,22 +2741,7 @@
         <w:fldChar w:fldCharType="end"/>
       </w:r>
       <w:r>
-        <w:t xml:space="preserve"> </w:t>
-      </w:r>
-      <w:r>
-        <w:t>shall be used with the Command Station (Test Harness) output voltages of ±7V, ±10V, and ±2</w:t>
-      </w:r>
-      <w:r>
-        <w:t>7</w:t>
-      </w:r>
-      <w:r>
-        <w:t xml:space="preserve">V. The Power Station load current </w:t>
-      </w:r>
-      <w:r>
-        <w:t xml:space="preserve">limit </w:t>
-      </w:r>
-      <w:r>
-        <w:t>shall only be evaluated at ±10V.</w:t>
+        <w:t xml:space="preserve"> shall be used with the Command Station (Test Harness) output voltages of ±7V, ±10V, and ±27V. The Power Station load current limit shall only be evaluated at ±10V.</w:t>
       </w:r>
     </w:p>
     <w:p>
@@ -2999,7 +2755,7 @@
           <w:color w:val="000000"/>
         </w:rPr>
         <w:drawing>
-          <wp:inline distT="0" distB="0" distL="0" distR="0" wp14:anchorId="567DE37C" wp14:editId="368CEF41">
+          <wp:inline distT="0" distB="0" distL="0" distR="0">
             <wp:extent cx="5943600" cy="1459230"/>
             <wp:effectExtent l="0" t="0" r="0" b="0"/>
             <wp:docPr id="17" name="Image4"/>
@@ -3042,49 +2798,59 @@
         <w:pStyle w:val="Caption"/>
         <w:jc w:val="center"/>
       </w:pPr>
-      <w:bookmarkStart w:id="17" w:name="_Ref55123658"/>
-      <w:bookmarkStart w:id="18" w:name="_Ref55123663"/>
+      <w:bookmarkStart w:id="14" w:name="_Ref55123658"/>
+      <w:bookmarkStart w:id="15" w:name="_Ref55123663"/>
       <w:r>
         <w:t xml:space="preserve">Figure </w:t>
       </w:r>
-      <w:r>
-        <w:fldChar w:fldCharType="begin"/>
-      </w:r>
-      <w:r>
-        <w:instrText xml:space="preserve"> SEQ Figure \* ARABIC </w:instrText>
-      </w:r>
-      <w:r>
-        <w:fldChar w:fldCharType="separate"/>
-      </w:r>
-      <w:r>
-        <w:rPr>
-          <w:noProof/>
-        </w:rPr>
-        <w:t>5</w:t>
-      </w:r>
-      <w:r>
-        <w:fldChar w:fldCharType="end"/>
-      </w:r>
-      <w:bookmarkEnd w:id="17"/>
+      <w:fldSimple w:instr=" SEQ Figure \* ARABIC ">
+        <w:r>
+          <w:rPr>
+            <w:noProof/>
+          </w:rPr>
+          <w:t>5</w:t>
+        </w:r>
+      </w:fldSimple>
+      <w:bookmarkEnd w:id="14"/>
       <w:r>
         <w:t>: Power Station Input Signal Test</w:t>
       </w:r>
-      <w:bookmarkEnd w:id="18"/>
+      <w:bookmarkEnd w:id="15"/>
     </w:p>
     <w:p>
       <w:pPr>
         <w:pStyle w:val="Heading2"/>
       </w:pPr>
-      <w:bookmarkStart w:id="19" w:name="_Ref55116866"/>
+      <w:bookmarkStart w:id="16" w:name="_Ref55116866"/>
       <w:r>
         <w:t>Driver/Receiver Interface</w:t>
       </w:r>
-      <w:bookmarkEnd w:id="19"/>
+      <w:bookmarkEnd w:id="16"/>
     </w:p>
     <w:p>
       <w:r>
         <w:t>The Driver/Receiver Interface type is characterized by the Command Station output connected to the Power Station input using a differential TIA/EIA-422 or TIA/EIA-485 driver/receiver pair. This interface also carries a ground signal which the differential signals shall be referenced to.</w:t>
       </w:r>
+      <w:ins w:id="17" w:author="Baker, Stuart" w:date="2021-01-16T10:18:00Z">
+        <w:r>
+          <w:t xml:space="preserve"> TIA/EIA-422</w:t>
+        </w:r>
+      </w:ins>
+      <w:ins w:id="18" w:author="Baker, Stuart" w:date="2021-01-16T10:19:00Z">
+        <w:r>
+          <w:t xml:space="preserve"> and TIA/EIA-485 driver/receiver standards have overlapping operating ranges and are commonly used together and/or interchan</w:t>
+        </w:r>
+      </w:ins>
+      <w:ins w:id="19" w:author="Baker, Stuart" w:date="2021-01-16T10:20:00Z">
+        <w:r>
+          <w:t>gably</w:t>
+        </w:r>
+      </w:ins>
+      <w:ins w:id="20" w:author="Baker, Stuart" w:date="2021-01-16T10:19:00Z">
+        <w:r>
+          <w:t>.</w:t>
+        </w:r>
+      </w:ins>
     </w:p>
     <w:p>
       <w:r>
@@ -3101,11 +2867,28 @@
     </w:p>
     <w:p>
       <w:r>
-        <w:t>A bipolar signal shall appear differentially on a two-wire cable with a signal amplitude of no less than ±2V and no greater than ±10V. The Command Station output shall be capable of supplying ±2V into a 100Ω resistive load.</w:t>
-      </w:r>
-    </w:p>
-    <w:p>
-      <w:r>
+        <w:t xml:space="preserve">A bipolar signal shall appear differentially on a two-wire </w:t>
+      </w:r>
+      <w:del w:id="21" w:author="Baker, Stuart" w:date="2021-01-16T11:30:00Z">
+        <w:r>
+          <w:delText xml:space="preserve">cable </w:delText>
+        </w:r>
+      </w:del>
+      <w:ins w:id="22" w:author="Baker, Stuart" w:date="2021-01-16T11:30:00Z">
+        <w:r>
+          <w:t>interface</w:t>
+        </w:r>
+        <w:r>
+          <w:t xml:space="preserve"> </w:t>
+        </w:r>
+      </w:ins>
+      <w:r>
+        <w:t>with a signal amplitude of no less than ±2V and no greater than ±10V. The Command Station output shall be capable of supplying ±2V into a 100Ω resistive load.</w:t>
+      </w:r>
+    </w:p>
+    <w:p>
+      <w:r>
+        <w:lastRenderedPageBreak/>
         <w:t>The output current of each differential signal shall be limited to no greater than 150mA when shorted to the reference ground to reduce hazards in case of a short circuit in the Power Station Interface.</w:t>
       </w:r>
     </w:p>
@@ -3116,7 +2899,6 @@
         </w:rPr>
       </w:pPr>
       <w:r>
-        <w:lastRenderedPageBreak/>
         <w:t>These specs are intentionally designed around the TIA/EIA-422 standard.</w:t>
       </w:r>
     </w:p>
@@ -3127,24 +2909,14 @@
       <w:r>
         <w:t xml:space="preserve">Table </w:t>
       </w:r>
-      <w:r>
-        <w:fldChar w:fldCharType="begin"/>
-      </w:r>
-      <w:r>
-        <w:instrText xml:space="preserve"> SEQ Table \* ARABIC </w:instrText>
-      </w:r>
-      <w:r>
-        <w:fldChar w:fldCharType="separate"/>
-      </w:r>
-      <w:r>
-        <w:rPr>
-          <w:noProof/>
-        </w:rPr>
-        <w:t>5</w:t>
-      </w:r>
-      <w:r>
-        <w:fldChar w:fldCharType="end"/>
-      </w:r>
+      <w:fldSimple w:instr=" SEQ Table \* ARABIC ">
+        <w:r>
+          <w:rPr>
+            <w:noProof/>
+          </w:rPr>
+          <w:t>5</w:t>
+        </w:r>
+      </w:fldSimple>
       <w:r>
         <w:t>: Summary of Requirement Values</w:t>
       </w:r>
@@ -3184,10 +2956,7 @@
           </w:tcPr>
           <w:p>
             <w:r>
-              <w:t>±10</w:t>
-            </w:r>
-            <w:r>
-              <w:t>V (open circuit)</w:t>
+              <w:t>±10V (open circuit)</w:t>
             </w:r>
           </w:p>
         </w:tc>
@@ -3217,23 +2986,7 @@
           </w:tcPr>
           <w:p>
             <w:r>
-              <w:t>±2</w:t>
-            </w:r>
-            <w:r>
-              <w:t>V (</w:t>
-            </w:r>
-            <w:del w:id="20" w:author="Baker, Stuart" w:date="2020-11-01T12:59:00Z">
-              <w:r>
-                <w:delText>90</w:delText>
-              </w:r>
-            </w:del>
-            <w:ins w:id="21" w:author="Baker, Stuart" w:date="2020-11-01T12:59:00Z">
-              <w:r>
-                <w:t>100</w:t>
-              </w:r>
-            </w:ins>
-            <w:r>
-              <w:t>Ω load)</w:t>
+              <w:t>±2V (100Ω load)</w:t>
             </w:r>
           </w:p>
         </w:tc>
@@ -3279,7 +3032,23 @@
     </w:p>
     <w:p>
       <w:r>
-        <w:t>A bipolar signal shall appear differentially on a two-wire cable with a signal amplitude of no less than ±1.5V and no greater than ±5V. The Command Station output shall be capable of supplying ±1.5V into a 60Ω resistive load.</w:t>
+        <w:t xml:space="preserve">A bipolar signal shall appear differentially on a two-wire </w:t>
+      </w:r>
+      <w:del w:id="23" w:author="Baker, Stuart" w:date="2021-01-16T11:30:00Z">
+        <w:r>
+          <w:delText xml:space="preserve">cable </w:delText>
+        </w:r>
+      </w:del>
+      <w:ins w:id="24" w:author="Baker, Stuart" w:date="2021-01-16T11:30:00Z">
+        <w:r>
+          <w:t>interface</w:t>
+        </w:r>
+        <w:r>
+          <w:t xml:space="preserve"> </w:t>
+        </w:r>
+      </w:ins>
+      <w:r>
+        <w:t>with a signal amplitude of no less than ±1.5V and no greater than ±5V. The Command Station output shall be capable of supplying ±1.5V into a 60Ω resistive load.</w:t>
       </w:r>
     </w:p>
     <w:p>
@@ -3299,24 +3068,14 @@
       <w:r>
         <w:t xml:space="preserve">Table </w:t>
       </w:r>
-      <w:r>
-        <w:fldChar w:fldCharType="begin"/>
-      </w:r>
-      <w:r>
-        <w:instrText xml:space="preserve"> SEQ Table \* ARABIC </w:instrText>
-      </w:r>
-      <w:r>
-        <w:fldChar w:fldCharType="separate"/>
-      </w:r>
-      <w:r>
-        <w:rPr>
-          <w:noProof/>
-        </w:rPr>
-        <w:t>6</w:t>
-      </w:r>
-      <w:r>
-        <w:fldChar w:fldCharType="end"/>
-      </w:r>
+      <w:fldSimple w:instr=" SEQ Table \* ARABIC ">
+        <w:r>
+          <w:rPr>
+            <w:noProof/>
+          </w:rPr>
+          <w:t>6</w:t>
+        </w:r>
+      </w:fldSimple>
       <w:r>
         <w:t>: Summary of Requirement Values</w:t>
       </w:r>
@@ -3356,13 +3115,7 @@
           </w:tcPr>
           <w:p>
             <w:r>
-              <w:t>±</w:t>
-            </w:r>
-            <w:r>
-              <w:t>5</w:t>
-            </w:r>
-            <w:r>
-              <w:t>V (open circuit)</w:t>
+              <w:t>±5V (open circuit)</w:t>
             </w:r>
           </w:p>
         </w:tc>
@@ -3392,26 +3145,7 @@
           </w:tcPr>
           <w:p>
             <w:r>
-              <w:t>±</w:t>
-            </w:r>
-            <w:r>
-              <w:t>1.5</w:t>
-            </w:r>
-            <w:r>
-              <w:t>V (</w:t>
-            </w:r>
-            <w:del w:id="22" w:author="Baker, Stuart" w:date="2020-11-01T12:59:00Z">
-              <w:r>
-                <w:delText>90</w:delText>
-              </w:r>
-            </w:del>
-            <w:ins w:id="23" w:author="Baker, Stuart" w:date="2020-11-01T12:59:00Z">
-              <w:r>
-                <w:t>60</w:t>
-              </w:r>
-            </w:ins>
-            <w:r>
-              <w:t>Ω load)</w:t>
+              <w:t>±1.5V (60Ω load)</w:t>
             </w:r>
           </w:p>
         </w:tc>
@@ -3431,13 +3165,7 @@
               <w:rPr>
                 <w:b/>
               </w:rPr>
-              <w:t xml:space="preserve">Command Station Output Short </w:t>
-            </w:r>
-            <w:r>
-              <w:rPr>
-                <w:b/>
-              </w:rPr>
-              <w:t>to -7V or +12V</w:t>
+              <w:t>Command Station Output Short to -7V or +12V</w:t>
             </w:r>
           </w:p>
         </w:tc>
@@ -3447,10 +3175,7 @@
           </w:tcPr>
           <w:p>
             <w:r>
-              <w:t>2</w:t>
-            </w:r>
-            <w:r>
-              <w:t>50mA</w:t>
+              <w:t>250mA</w:t>
             </w:r>
           </w:p>
         </w:tc>
@@ -3466,21 +3191,7 @@
     </w:p>
     <w:p>
       <w:r>
-        <w:t>The Power Station shall accept as a valid input a bipolar signal wit</w:t>
-      </w:r>
-      <w:r>
-        <w:t xml:space="preserve">h </w:t>
-      </w:r>
-      <w:proofErr w:type="gramStart"/>
-      <w:r>
-        <w:t>an amplitude</w:t>
-      </w:r>
-      <w:proofErr w:type="gramEnd"/>
-      <w:r>
-        <w:t xml:space="preserve"> of at least ±200</w:t>
-      </w:r>
-      <w:r>
-        <w:t>mV.</w:t>
+        <w:t>The Power Station shall accept as a valid input a bipolar signal with an amplitude of at least ±200mV.</w:t>
       </w:r>
     </w:p>
     <w:p>
@@ -3500,24 +3211,14 @@
       <w:r>
         <w:t xml:space="preserve">Table </w:t>
       </w:r>
-      <w:r>
-        <w:fldChar w:fldCharType="begin"/>
-      </w:r>
-      <w:r>
-        <w:instrText xml:space="preserve"> SEQ Table \* ARABIC </w:instrText>
-      </w:r>
-      <w:r>
-        <w:fldChar w:fldCharType="separate"/>
-      </w:r>
-      <w:r>
-        <w:rPr>
-          <w:noProof/>
-        </w:rPr>
-        <w:t>7</w:t>
-      </w:r>
-      <w:r>
-        <w:fldChar w:fldCharType="end"/>
-      </w:r>
+      <w:fldSimple w:instr=" SEQ Table \* ARABIC ">
+        <w:r>
+          <w:rPr>
+            <w:noProof/>
+          </w:rPr>
+          <w:t>7</w:t>
+        </w:r>
+      </w:fldSimple>
       <w:r>
         <w:t>: Summary of Requirement Values</w:t>
       </w:r>
@@ -3547,19 +3248,7 @@
               <w:rPr>
                 <w:b/>
               </w:rPr>
-              <w:t>Power</w:t>
-            </w:r>
-            <w:r>
-              <w:rPr>
-                <w:b/>
-              </w:rPr>
-              <w:t xml:space="preserve"> Station </w:t>
-            </w:r>
-            <w:r>
-              <w:rPr>
-                <w:b/>
-              </w:rPr>
-              <w:t>Common Mode Voltage Max</w:t>
+              <w:t>Power Station Common Mode Voltage Max</w:t>
             </w:r>
           </w:p>
         </w:tc>
@@ -3569,13 +3258,7 @@
           </w:tcPr>
           <w:p>
             <w:r>
-              <w:t>±</w:t>
-            </w:r>
-            <w:r>
-              <w:t>7</w:t>
-            </w:r>
-            <w:r>
-              <w:t>V</w:t>
+              <w:t>±7V</w:t>
             </w:r>
           </w:p>
         </w:tc>
@@ -3605,16 +3288,7 @@
           </w:tcPr>
           <w:p>
             <w:r>
-              <w:t>±</w:t>
-            </w:r>
-            <w:r>
-              <w:t>200</w:t>
-            </w:r>
-            <w:r>
-              <w:t>m</w:t>
-            </w:r>
-            <w:r>
-              <w:t>V</w:t>
+              <w:t>±200mV</w:t>
             </w:r>
           </w:p>
         </w:tc>
@@ -3644,10 +3318,7 @@
           </w:tcPr>
           <w:p>
             <w:r>
-              <w:t>4K</w:t>
-            </w:r>
-            <w:r>
-              <w:t>Ω</w:t>
+              <w:t>4KΩ</w:t>
             </w:r>
           </w:p>
         </w:tc>
@@ -3663,21 +3334,7 @@
     </w:p>
     <w:p>
       <w:r>
-        <w:t>The Power Station shall accept as a valid input a bipolar signal wit</w:t>
-      </w:r>
-      <w:r>
-        <w:t xml:space="preserve">h </w:t>
-      </w:r>
-      <w:proofErr w:type="gramStart"/>
-      <w:r>
-        <w:t>an amplitude</w:t>
-      </w:r>
-      <w:proofErr w:type="gramEnd"/>
-      <w:r>
-        <w:t xml:space="preserve"> of at least ±200</w:t>
-      </w:r>
-      <w:r>
-        <w:t>mV.</w:t>
+        <w:t>The Power Station shall accept as a valid input a bipolar signal with an amplitude of at least ±200mV.</w:t>
       </w:r>
     </w:p>
     <w:p>
@@ -3687,6 +3344,7 @@
     </w:p>
     <w:p>
       <w:r>
+        <w:lastRenderedPageBreak/>
         <w:t>To account for common mode noise and differences in reference ground potential between the Command Station and Power Station, the Power Station shall operate in the presence of common mode voltages between -7V to + 12V relative to the Power Station’s reference ground input.</w:t>
       </w:r>
     </w:p>
@@ -3695,27 +3353,16 @@
         <w:pStyle w:val="Caption"/>
       </w:pPr>
       <w:r>
-        <w:lastRenderedPageBreak/>
         <w:t xml:space="preserve">Table </w:t>
       </w:r>
-      <w:r>
-        <w:fldChar w:fldCharType="begin"/>
-      </w:r>
-      <w:r>
-        <w:instrText xml:space="preserve"> SEQ Table \* ARABIC </w:instrText>
-      </w:r>
-      <w:r>
-        <w:fldChar w:fldCharType="separate"/>
-      </w:r>
-      <w:r>
-        <w:rPr>
-          <w:noProof/>
-        </w:rPr>
-        <w:t>8</w:t>
-      </w:r>
-      <w:r>
-        <w:fldChar w:fldCharType="end"/>
-      </w:r>
+      <w:fldSimple w:instr=" SEQ Table \* ARABIC ">
+        <w:r>
+          <w:rPr>
+            <w:noProof/>
+          </w:rPr>
+          <w:t>8</w:t>
+        </w:r>
+      </w:fldSimple>
       <w:r>
         <w:t>: Summary of Requirement Values</w:t>
       </w:r>
@@ -3745,19 +3392,7 @@
               <w:rPr>
                 <w:b/>
               </w:rPr>
-              <w:t>Power</w:t>
-            </w:r>
-            <w:r>
-              <w:rPr>
-                <w:b/>
-              </w:rPr>
-              <w:t xml:space="preserve"> Station </w:t>
-            </w:r>
-            <w:r>
-              <w:rPr>
-                <w:b/>
-              </w:rPr>
-              <w:t>Common Mode Voltage Max</w:t>
+              <w:t>Power Station Common Mode Voltage Max</w:t>
             </w:r>
           </w:p>
         </w:tc>
@@ -3797,10 +3432,7 @@
           </w:tcPr>
           <w:p>
             <w:r>
-              <w:t>±200</w:t>
-            </w:r>
-            <w:r>
-              <w:t>mV</w:t>
+              <w:t>±200mV</w:t>
             </w:r>
           </w:p>
         </w:tc>
@@ -3830,13 +3462,7 @@
           </w:tcPr>
           <w:p>
             <w:r>
-              <w:t>12</w:t>
-            </w:r>
-            <w:r>
-              <w:t>K</w:t>
-            </w:r>
-            <w:r>
-              <w:t>Ω</w:t>
+              <w:t>12KΩ</w:t>
             </w:r>
           </w:p>
         </w:tc>
@@ -3852,107 +3478,33 @@
     </w:p>
     <w:p>
       <w:r>
-        <w:t xml:space="preserve">The cable used for transmitting the signal from the Command Station signal generator to the Power Stations shall be a single pair of wires and may </w:t>
-      </w:r>
-      <w:proofErr w:type="gramStart"/>
-      <w:r>
-        <w:t>utilize</w:t>
-      </w:r>
-      <w:ins w:id="24" w:author="Baker, Stuart" w:date="2020-11-01T13:09:00Z">
+        <w:t>The cable used for transmitting the signal from the Command Station signal generator to the Power Stations shall be a single pair of wires and may utilize, twisted pair, coaxial, or any other wiring method. The minimum wire size shall be 26AWG.</w:t>
+      </w:r>
+      <w:ins w:id="25" w:author="Baker, Stuart" w:date="2021-01-16T10:33:00Z">
         <w:r>
-          <w:t>,</w:t>
-        </w:r>
-        <w:proofErr w:type="gramEnd"/>
-        <w:r>
-          <w:t xml:space="preserve"> twisted pair, coaxial, or any other wiring method</w:t>
+          <w:t xml:space="preserve"> Other power and/or signal wires may also be bundled in the same cable as the the Power Station Interface</w:t>
         </w:r>
       </w:ins>
-      <w:del w:id="25" w:author="Baker, Stuart" w:date="2020-11-01T13:09:00Z">
+      <w:ins w:id="26" w:author="Baker, Stuart" w:date="2021-01-16T10:34:00Z">
         <w:r>
-          <w:delText xml:space="preserve"> any wiring method from twisted pair to coaxial cable</w:delText>
-        </w:r>
-      </w:del>
-      <w:r>
-        <w:t>. The minimum wire size shall be 26</w:t>
-      </w:r>
-      <w:r>
-        <w:t>AWG</w:t>
-      </w:r>
-      <w:r>
-        <w:t>.</w:t>
-      </w:r>
-    </w:p>
-    <w:p>
-      <w:r>
-        <w:t>Additionally, the Driver/Receiver interface option shall carry a reference ground signal.</w:t>
-      </w:r>
-    </w:p>
-    <w:p>
-      <w:pPr>
-        <w:rPr>
-          <w:ins w:id="26" w:author="Baker, Stuart" w:date="2020-11-01T13:10:00Z"/>
-        </w:rPr>
-      </w:pPr>
-      <w:r>
-        <w:t>The Power Station Interface shall not require special termination.</w:t>
-      </w:r>
-    </w:p>
-    <w:p>
-      <w:ins w:id="27" w:author="Baker, Stuart" w:date="2020-11-01T13:10:00Z">
-        <w:r>
-          <w:t xml:space="preserve">The Power Station Interface </w:t>
+          <w:t>.</w:t>
         </w:r>
       </w:ins>
-      <w:ins w:id="28" w:author="Baker, Stuart" w:date="2020-11-01T13:11:00Z">
-        <w:r>
-          <w:t xml:space="preserve">and/or additional wires </w:t>
-        </w:r>
-      </w:ins>
-      <w:ins w:id="29" w:author="Baker, Stuart" w:date="2020-11-01T13:10:00Z">
-        <w:r>
-          <w:t xml:space="preserve">may </w:t>
-        </w:r>
-      </w:ins>
-      <w:ins w:id="30" w:author="Baker, Stuart" w:date="2020-11-01T13:11:00Z">
-        <w:r>
-          <w:t xml:space="preserve">optionally </w:t>
-        </w:r>
-      </w:ins>
-      <w:ins w:id="31" w:author="Baker, Stuart" w:date="2020-11-01T13:12:00Z">
-        <w:r>
-          <w:t>provide</w:t>
-        </w:r>
-      </w:ins>
-      <w:ins w:id="32" w:author="Baker, Stuart" w:date="2020-11-01T13:11:00Z">
-        <w:r>
-          <w:t xml:space="preserve"> for feedback from the Power Station to the Command Station</w:t>
-        </w:r>
-      </w:ins>
-      <w:ins w:id="33" w:author="Baker, Stuart" w:date="2020-11-01T13:12:00Z">
-        <w:r>
-          <w:t>. Manufacturers that utilize feedbac</w:t>
-        </w:r>
-      </w:ins>
-      <w:ins w:id="34" w:author="Baker, Stuart" w:date="2020-11-01T13:13:00Z">
-        <w:r>
-          <w:t>k</w:t>
-        </w:r>
-      </w:ins>
-      <w:ins w:id="35" w:author="Baker, Stuart" w:date="2020-11-01T13:12:00Z">
-        <w:r>
-          <w:t xml:space="preserve"> are encouraged to provide the</w:t>
-        </w:r>
-      </w:ins>
-      <w:ins w:id="36" w:author="Baker, Stuart" w:date="2020-11-01T13:13:00Z">
-        <w:r>
-          <w:t>ir</w:t>
-        </w:r>
-      </w:ins>
-      <w:ins w:id="37" w:author="Baker, Stuart" w:date="2020-11-01T13:12:00Z">
-        <w:r>
-          <w:t xml:space="preserve"> specifications to the NMRA for possible future standardization.</w:t>
-        </w:r>
-      </w:ins>
+    </w:p>
+    <w:p>
+      <w:r>
+        <w:t>Additionally, the Driver/Receiver interface option shall carry a reference ground signal.</w:t>
+      </w:r>
+    </w:p>
+    <w:p>
+      <w:r>
+        <w:t>The Power Station Interface shall not require special termination.</w:t>
+      </w:r>
+    </w:p>
+    <w:p>
+      <w:r>
+        <w:t>The Power Station Interface and/or additional wires may optionally provide for feedback from the Power Station to the Command Station. Manufacturers that utilize feedback are encouraged to provide their specifications to the NMRA for possible future standardization.</w:t>
+      </w:r>
     </w:p>
     <w:p>
       <w:pPr>
@@ -3964,13 +3516,7 @@
     </w:p>
     <w:p>
       <w:r>
-        <w:t>Only one Command Station signal generator output or Power Station Interface Repeater output may be connected to a Power Station Interface. Inputs of many Power Stations may be connected in parallel connection to the two wires of the Power Station Interface. It is acceptable to use tree, star, and daisy chain connections. However, it is not allowed to connect any part of the Power Station Interface in a loop. The P</w:t>
-      </w:r>
-      <w:r>
-        <w:t>ower Station Interface branches</w:t>
-      </w:r>
-      <w:r>
-        <w:t xml:space="preserve"> shall not create a loop to themselves or to another branch.</w:t>
+        <w:t>Only one Command Station signal generator output or Power Station Interface Repeater output may be connected to a Power Station Interface. Inputs of many Power Stations may be connected in parallel connection to the two wires of the Power Station Interface. It is acceptable to use tree, star, and daisy chain connections. However, it is not allowed to connect any part of the Power Station Interface in a loop. The Power Station Interface branches shall not create a loop to themselves or to another branch.</w:t>
       </w:r>
     </w:p>
     <w:p>
@@ -4031,19 +3577,7 @@
         </w:numPr>
       </w:pPr>
       <w:r>
-        <w:t xml:space="preserve">Receiver </w:t>
-      </w:r>
-      <w:r>
-        <w:t xml:space="preserve">input </w:t>
-      </w:r>
-      <w:r>
-        <w:t>re</w:t>
-      </w:r>
-      <w:r>
-        <w:t xml:space="preserve">sistance in </w:t>
-      </w:r>
-      <w:r>
-        <w:t>the case of Driver/Receiver Interface</w:t>
+        <w:t>Receiver input resistance in the case of Driver/Receiver Interface</w:t>
       </w:r>
     </w:p>
     <w:p>
@@ -4055,23 +3589,7 @@
         </w:numPr>
       </w:pPr>
       <w:r>
-        <w:t xml:space="preserve">Which terminals carry the positive and negative polarity </w:t>
-      </w:r>
-      <w:proofErr w:type="gramStart"/>
-      <w:r>
-        <w:t>signals.</w:t>
-      </w:r>
-      <w:proofErr w:type="gramEnd"/>
-      <w:r>
-        <w:t xml:space="preserve"> If terminals are labeled </w:t>
-      </w:r>
-      <w:proofErr w:type="gramStart"/>
-      <w:r>
-        <w:t>A and</w:t>
-      </w:r>
-      <w:proofErr w:type="gramEnd"/>
-      <w:r>
-        <w:t xml:space="preserve"> B, A shall correspond to the positive polarity and B shall correspond to the negative polarity.</w:t>
+        <w:t>Which terminals carry the positive and negative polarity signals. If terminals are labeled A and B, A shall correspond to the positive polarity and B shall correspond to the negative polarity.</w:t>
       </w:r>
       <w:r>
         <w:rPr>
@@ -4106,23 +3624,10 @@
     </w:p>
     <w:p>
       <w:pPr>
-        <w:spacing w:after="0"/>
-        <w:rPr>
-          <w:rFonts w:ascii="Arial" w:hAnsi="Arial"/>
-          <w:b/>
-          <w:kern w:val="32"/>
-          <w:sz w:val="32"/>
-          <w:szCs w:val="32"/>
-        </w:rPr>
-      </w:pPr>
-      <w:r>
-        <w:br w:type="page"/>
-      </w:r>
-    </w:p>
-    <w:p>
-      <w:pPr>
         <w:pStyle w:val="Heading1"/>
       </w:pPr>
+      <w:bookmarkStart w:id="27" w:name="_GoBack"/>
+      <w:bookmarkEnd w:id="27"/>
       <w:r>
         <w:lastRenderedPageBreak/>
         <w:t>Document History</w:t>
@@ -4195,13 +3700,7 @@
           </w:tcPr>
           <w:p>
             <w:r>
-              <w:t xml:space="preserve">First </w:t>
-            </w:r>
-            <w:r>
-              <w:t>R</w:t>
-            </w:r>
-            <w:r>
-              <w:t>evision</w:t>
+              <w:t>First Revision</w:t>
             </w:r>
           </w:p>
         </w:tc>
@@ -4213,7 +3712,7 @@
           </w:tcPr>
           <w:p>
             <w:r>
-              <w:t>Nov 1, 2020</w:t>
+              <w:t>Jan 16, 2020</w:t>
             </w:r>
           </w:p>
         </w:tc>
@@ -4325,23 +3824,7 @@
           <w:szCs w:val="17"/>
         </w:rPr>
         <w:lastRenderedPageBreak/>
-        <w:t>The Standards (S), Recommended Practices (RP), Technical Note (TN)</w:t>
-      </w:r>
-      <w:r>
-        <w:rPr>
-          <w:rFonts w:ascii="Arial Narrow" w:hAnsi="Arial Narrow" w:cs="TimesNewRomanPSMT"/>
-          <w:sz w:val="17"/>
-          <w:szCs w:val="17"/>
-        </w:rPr>
-        <w:t>,</w:t>
-      </w:r>
-      <w:r>
-        <w:rPr>
-          <w:rFonts w:ascii="Arial Narrow" w:hAnsi="Arial Narrow" w:cs="TimesNewRomanPSMT"/>
-          <w:sz w:val="17"/>
-          <w:szCs w:val="17"/>
-        </w:rPr>
-        <w:t xml:space="preserve"> and Technical Information (TI) documents of the National Model Railroad Association (“NMRA Standards documents”) are made available for use subject to important notices and legal disclaimers. These notices and disclaimers, or a reference to this page, appear in all standards and may be found under the heading "Important Notices and Disclaimers Concerning NMRA Standards Documents."</w:t>
+        <w:t>The Standards (S), Recommended Practices (RP), Technical Note (TN), and Technical Information (TI) documents of the National Model Railroad Association (“NMRA Standards documents”) are made available for use subject to important notices and legal disclaimers. These notices and disclaimers, or a reference to this page, appear in all standards and may be found under the heading "Important Notices and Disclaimers Concerning NMRA Standards Documents."</w:t>
       </w:r>
     </w:p>
     <w:p>
@@ -4387,23 +3870,7 @@
           <w:sz w:val="17"/>
           <w:szCs w:val="17"/>
         </w:rPr>
-        <w:t>NMRA Standards documents are developed within the Standards and Conformance Department of the NMRA in association with certain Working Groups, members, and representatives of manufacturers and sellers. NMRA develops its standards through a consensus development process, which brings together volunteers representing varied viewpoints and interests to achieve the final product. NMRA Standards documents are developed by volunteers with modeling, railroading, eng</w:t>
-      </w:r>
-      <w:r>
-        <w:rPr>
-          <w:rFonts w:ascii="Arial Narrow" w:hAnsi="Arial Narrow" w:cs="TimesNewRomanPSMT"/>
-          <w:sz w:val="17"/>
-          <w:szCs w:val="17"/>
-        </w:rPr>
-        <w:t xml:space="preserve">ineering, and industry-based </w:t>
-      </w:r>
-      <w:r>
-        <w:rPr>
-          <w:rFonts w:ascii="Arial Narrow" w:hAnsi="Arial Narrow" w:cs="TimesNewRomanPSMT"/>
-          <w:sz w:val="17"/>
-          <w:szCs w:val="17"/>
-        </w:rPr>
-        <w:t>expertise. Volunteers are not necessarily members of NMRA, and participate without compensation from NMRA.</w:t>
+        <w:t>NMRA Standards documents are developed within the Standards and Conformance Department of the NMRA in association with certain Working Groups, members, and representatives of manufacturers and sellers. NMRA develops its standards through a consensus development process, which brings together volunteers representing varied viewpoints and interests to achieve the final product. NMRA Standards documents are developed by volunteers with modeling, railroading, engineering, and industry-based expertise. Volunteers are not necessarily members of NMRA, and participate without compensation from NMRA.</w:t>
       </w:r>
     </w:p>
     <w:p>
@@ -4424,23 +3891,7 @@
           <w:sz w:val="17"/>
           <w:szCs w:val="17"/>
         </w:rPr>
-        <w:t>NMRA does not warrant or represent the accuracy or completeness of the material contained in NMRA Standards documents, and expressly disclaims all warranties (express, implied and statutory) not included in this or any other document relating to the standard or recommended practice, including, but not limited to, the warranties of: merchantability; fitness for a particular purpose; non-infringement; and quality, accuracy, effectiveness, currency, or completeness of material. In addition, NMRA disclaims any and all conditions relating to results and workmanlike effort. In addition, NMRA does not warrant or represent that the use of</w:t>
-      </w:r>
-      <w:r>
-        <w:rPr>
-          <w:rFonts w:ascii="Arial Narrow" w:hAnsi="Arial Narrow" w:cs="TimesNewRomanPSMT"/>
-          <w:sz w:val="17"/>
-          <w:szCs w:val="17"/>
-        </w:rPr>
-        <w:t xml:space="preserve"> the material contained in NMRA </w:t>
-      </w:r>
-      <w:r>
-        <w:rPr>
-          <w:rFonts w:ascii="Arial Narrow" w:hAnsi="Arial Narrow" w:cs="TimesNewRomanPSMT"/>
-          <w:sz w:val="17"/>
-          <w:szCs w:val="17"/>
-        </w:rPr>
-        <w:t>Standards documents is free from patent infringement. NMRA Standards documents are supplied “AS IS” and “WITH ALL FAULTS.”</w:t>
+        <w:t>NMRA does not warrant or represent the accuracy or completeness of the material contained in NMRA Standards documents, and expressly disclaims all warranties (express, implied and statutory) not included in this or any other document relating to the standard or recommended practice, including, but not limited to, the warranties of: merchantability; fitness for a particular purpose; non-infringement; and quality, accuracy, effectiveness, currency, or completeness of material. In addition, NMRA disclaims any and all conditions relating to results and workmanlike effort. In addition, NMRA does not warrant or represent that the use of the material contained in NMRA Standards documents is free from patent infringement. NMRA Standards documents are supplied “AS IS” and “WITH ALL FAULTS.”</w:t>
       </w:r>
     </w:p>
     <w:p>
@@ -4461,23 +3912,7 @@
           <w:sz w:val="17"/>
           <w:szCs w:val="17"/>
         </w:rPr>
-        <w:t>Use of NMRA Standards documents is wholly voluntary. The existence of an NMRA Standard or Recommended Practice does not imply that there are no other ways to produce, test, measure, purchase, market, or provide other goods and services related to the scope of the NMRA Standards documents. Furthermore, the viewpoint expressed at the time that NMRA approves or issues a Standard or Recommended Practice is subject to change brought about through developments in the state o</w:t>
-      </w:r>
-      <w:r>
-        <w:rPr>
-          <w:rFonts w:ascii="Arial Narrow" w:hAnsi="Arial Narrow" w:cs="TimesNewRomanPSMT"/>
-          <w:sz w:val="17"/>
-          <w:szCs w:val="17"/>
-        </w:rPr>
-        <w:t xml:space="preserve">f the art and comments received </w:t>
-      </w:r>
-      <w:r>
-        <w:rPr>
-          <w:rFonts w:ascii="Arial Narrow" w:hAnsi="Arial Narrow" w:cs="TimesNewRomanPSMT"/>
-          <w:sz w:val="17"/>
-          <w:szCs w:val="17"/>
-        </w:rPr>
-        <w:t>from users of NMRA Standards documents.</w:t>
+        <w:t>Use of NMRA Standards documents is wholly voluntary. The existence of an NMRA Standard or Recommended Practice does not imply that there are no other ways to produce, test, measure, purchase, market, or provide other goods and services related to the scope of the NMRA Standards documents. Furthermore, the viewpoint expressed at the time that NMRA approves or issues a Standard or Recommended Practice is subject to change brought about through developments in the state of the art and comments received from users of NMRA Standards documents.</w:t>
       </w:r>
     </w:p>
     <w:p>
@@ -4519,151 +3954,7 @@
           <w:sz w:val="17"/>
           <w:szCs w:val="17"/>
         </w:rPr>
-        <w:t>IN NO EVENT SHALL NMRA BE LIABLE FOR ANY DIRECT, INDIRECT, INCIDENTAL, SPECIAL, EXEMPLARY, OR CONSEQUENTIAL DAMAGES (INCLUDING, BUT NOT LIMITED TO:</w:t>
-      </w:r>
-      <w:r>
-        <w:rPr>
-          <w:rFonts w:ascii="Arial Narrow" w:hAnsi="Arial Narrow" w:cs="TimesNewRomanPSMT"/>
-          <w:sz w:val="17"/>
-          <w:szCs w:val="17"/>
-        </w:rPr>
-        <w:t xml:space="preserve"> </w:t>
-      </w:r>
-      <w:r>
-        <w:rPr>
-          <w:rFonts w:ascii="Arial Narrow" w:hAnsi="Arial Narrow" w:cs="TimesNewRomanPSMT"/>
-          <w:sz w:val="17"/>
-          <w:szCs w:val="17"/>
-        </w:rPr>
-        <w:t>THE NEED TO PROCURE SUBSTITUTE GOODS OR SERVICES; LOSS</w:t>
-      </w:r>
-      <w:r>
-        <w:rPr>
-          <w:rFonts w:ascii="Arial Narrow" w:hAnsi="Arial Narrow" w:cs="TimesNewRomanPSMT"/>
-          <w:sz w:val="17"/>
-          <w:szCs w:val="17"/>
-        </w:rPr>
-        <w:t xml:space="preserve"> </w:t>
-      </w:r>
-      <w:r>
-        <w:rPr>
-          <w:rFonts w:ascii="Arial Narrow" w:hAnsi="Arial Narrow" w:cs="TimesNewRomanPSMT"/>
-          <w:sz w:val="17"/>
-          <w:szCs w:val="17"/>
-        </w:rPr>
-        <w:t>OF USE, DATA, OR PROFITS; OR BUSINESS INTERRUPTION)</w:t>
-      </w:r>
-      <w:r>
-        <w:rPr>
-          <w:rFonts w:ascii="Arial Narrow" w:hAnsi="Arial Narrow" w:cs="TimesNewRomanPSMT"/>
-          <w:sz w:val="17"/>
-          <w:szCs w:val="17"/>
-        </w:rPr>
-        <w:t xml:space="preserve"> </w:t>
-      </w:r>
-      <w:r>
-        <w:rPr>
-          <w:rFonts w:ascii="Arial Narrow" w:hAnsi="Arial Narrow" w:cs="TimesNewRomanPSMT"/>
-          <w:sz w:val="17"/>
-          <w:szCs w:val="17"/>
-        </w:rPr>
-        <w:t>HOWEVER CAUSED AND ON ANY THEORY OF LIABILITY,</w:t>
-      </w:r>
-      <w:r>
-        <w:rPr>
-          <w:rFonts w:ascii="Arial Narrow" w:hAnsi="Arial Narrow" w:cs="TimesNewRomanPSMT"/>
-          <w:sz w:val="17"/>
-          <w:szCs w:val="17"/>
-        </w:rPr>
-        <w:t xml:space="preserve"> </w:t>
-      </w:r>
-      <w:r>
-        <w:rPr>
-          <w:rFonts w:ascii="Arial Narrow" w:hAnsi="Arial Narrow" w:cs="TimesNewRomanPSMT"/>
-          <w:sz w:val="17"/>
-          <w:szCs w:val="17"/>
-        </w:rPr>
-        <w:t>WHETHER IN CONTRACT, STRICT LIABILITY, OR TORT</w:t>
-      </w:r>
-      <w:r>
-        <w:rPr>
-          <w:rFonts w:ascii="Arial Narrow" w:hAnsi="Arial Narrow" w:cs="TimesNewRomanPSMT"/>
-          <w:sz w:val="17"/>
-          <w:szCs w:val="17"/>
-        </w:rPr>
-        <w:t xml:space="preserve"> </w:t>
-      </w:r>
-      <w:r>
-        <w:rPr>
-          <w:rFonts w:ascii="Arial Narrow" w:hAnsi="Arial Narrow" w:cs="TimesNewRomanPSMT"/>
-          <w:sz w:val="17"/>
-          <w:szCs w:val="17"/>
-        </w:rPr>
-        <w:t>(INCLUDING NEGLIGENCE OR OTHERWISE) ARISING IN ANY WAY</w:t>
-      </w:r>
-      <w:r>
-        <w:rPr>
-          <w:rFonts w:ascii="Arial Narrow" w:hAnsi="Arial Narrow" w:cs="TimesNewRomanPSMT"/>
-          <w:sz w:val="17"/>
-          <w:szCs w:val="17"/>
-        </w:rPr>
-        <w:t xml:space="preserve"> </w:t>
-      </w:r>
-      <w:r>
-        <w:rPr>
-          <w:rFonts w:ascii="Arial Narrow" w:hAnsi="Arial Narrow" w:cs="TimesNewRomanPSMT"/>
-          <w:sz w:val="17"/>
-          <w:szCs w:val="17"/>
-        </w:rPr>
-        <w:t>OUT OF THE PUBLICATION, USE OF, OR RELIANCE UPON ANY</w:t>
-      </w:r>
-      <w:r>
-        <w:rPr>
-          <w:rFonts w:ascii="Arial Narrow" w:hAnsi="Arial Narrow" w:cs="TimesNewRomanPSMT"/>
-          <w:sz w:val="17"/>
-          <w:szCs w:val="17"/>
-        </w:rPr>
-        <w:t xml:space="preserve"> </w:t>
-      </w:r>
-      <w:r>
-        <w:rPr>
-          <w:rFonts w:ascii="Arial Narrow" w:hAnsi="Arial Narrow" w:cs="TimesNewRomanPSMT"/>
-          <w:sz w:val="17"/>
-          <w:szCs w:val="17"/>
-        </w:rPr>
-        <w:t>STANDARD OR RECOMMENDED PRACTICE, EVEN IF ADVISED OF</w:t>
-      </w:r>
-      <w:r>
-        <w:rPr>
-          <w:rFonts w:ascii="Arial Narrow" w:hAnsi="Arial Narrow" w:cs="TimesNewRomanPSMT"/>
-          <w:sz w:val="17"/>
-          <w:szCs w:val="17"/>
-        </w:rPr>
-        <w:t xml:space="preserve"> </w:t>
-      </w:r>
-      <w:r>
-        <w:rPr>
-          <w:rFonts w:ascii="Arial Narrow" w:hAnsi="Arial Narrow" w:cs="TimesNewRomanPSMT"/>
-          <w:sz w:val="17"/>
-          <w:szCs w:val="17"/>
-        </w:rPr>
-        <w:t>THE POSSIBILITY OF SUCH DAMAGE AND REGARDLESS OF</w:t>
-      </w:r>
-      <w:r>
-        <w:rPr>
-          <w:rFonts w:ascii="Arial Narrow" w:hAnsi="Arial Narrow" w:cs="TimesNewRomanPSMT"/>
-          <w:sz w:val="17"/>
-          <w:szCs w:val="17"/>
-        </w:rPr>
-        <w:t xml:space="preserve"> </w:t>
-      </w:r>
-      <w:r>
-        <w:rPr>
-          <w:rFonts w:ascii="Arial Narrow" w:hAnsi="Arial Narrow" w:cs="TimesNewRomanPSMT"/>
-          <w:sz w:val="17"/>
-          <w:szCs w:val="17"/>
-        </w:rPr>
-        <w:t>WHETHER SUCH DAMAGE WAS FORESEEABLE.</w:t>
+        <w:t>IN NO EVENT SHALL NMRA BE LIABLE FOR ANY DIRECT, INDIRECT, INCIDENTAL, SPECIAL, EXEMPLARY, OR CONSEQUENTIAL DAMAGES (INCLUDING, BUT NOT LIMITED TO: THE NEED TO PROCURE SUBSTITUTE GOODS OR SERVICES; LOSS OF USE, DATA, OR PROFITS; OR BUSINESS INTERRUPTION) HOWEVER CAUSED AND ON ANY THEORY OF LIABILITY, WHETHER IN CONTRACT, STRICT LIABILITY, OR TORT (INCLUDING NEGLIGENCE OR OTHERWISE) ARISING IN ANY WAY OUT OF THE PUBLICATION, USE OF, OR RELIANCE UPON ANY STANDARD OR RECOMMENDED PRACTICE, EVEN IF ADVISED OF THE POSSIBILITY OF SUCH DAMAGE AND REGARDLESS OF WHETHER SUCH DAMAGE WAS FORESEEABLE.</w:t>
       </w:r>
     </w:p>
     <w:p>
@@ -4733,55 +4024,7 @@
           <w:sz w:val="17"/>
           <w:szCs w:val="17"/>
         </w:rPr>
-        <w:t>NMRA’s development of NMRA Standards documents involves the review</w:t>
-      </w:r>
-      <w:r>
-        <w:rPr>
-          <w:rFonts w:ascii="Arial Narrow" w:hAnsi="Arial Narrow" w:cs="TimesNewRomanPSMT"/>
-          <w:sz w:val="17"/>
-          <w:szCs w:val="17"/>
-        </w:rPr>
-        <w:t xml:space="preserve"> </w:t>
-      </w:r>
-      <w:r>
-        <w:rPr>
-          <w:rFonts w:ascii="Arial Narrow" w:hAnsi="Arial Narrow" w:cs="TimesNewRomanPSMT"/>
-          <w:sz w:val="17"/>
-          <w:szCs w:val="17"/>
-        </w:rPr>
-        <w:t>of documents in English only. In the event that an NMRA Standards</w:t>
-      </w:r>
-      <w:r>
-        <w:rPr>
-          <w:rFonts w:ascii="Arial Narrow" w:hAnsi="Arial Narrow" w:cs="TimesNewRomanPSMT"/>
-          <w:sz w:val="17"/>
-          <w:szCs w:val="17"/>
-        </w:rPr>
-        <w:t xml:space="preserve"> </w:t>
-      </w:r>
-      <w:r>
-        <w:rPr>
-          <w:rFonts w:ascii="Arial Narrow" w:hAnsi="Arial Narrow" w:cs="TimesNewRomanPSMT"/>
-          <w:sz w:val="17"/>
-          <w:szCs w:val="17"/>
-        </w:rPr>
-        <w:t>document is translated, only the English version published by NMRA is the</w:t>
-      </w:r>
-      <w:r>
-        <w:rPr>
-          <w:rFonts w:ascii="Arial Narrow" w:hAnsi="Arial Narrow" w:cs="TimesNewRomanPSMT"/>
-          <w:sz w:val="17"/>
-          <w:szCs w:val="17"/>
-        </w:rPr>
-        <w:t xml:space="preserve"> </w:t>
-      </w:r>
-      <w:r>
-        <w:rPr>
-          <w:rFonts w:ascii="Arial Narrow" w:hAnsi="Arial Narrow" w:cs="TimesNewRomanPSMT"/>
-          <w:sz w:val="17"/>
-          <w:szCs w:val="17"/>
-        </w:rPr>
-        <w:t>approved NMRA Standards document.</w:t>
+        <w:t>NMRA’s development of NMRA Standards documents involves the review of documents in English only. In the event that an NMRA Standards document is translated, only the English version published by NMRA is the approved NMRA Standards document.</w:t>
       </w:r>
     </w:p>
     <w:p>
@@ -4827,87 +4070,7 @@
           <w:sz w:val="17"/>
           <w:szCs w:val="17"/>
         </w:rPr>
-        <w:t>A statement, written or oral, that is not processed in accordance with NMRA</w:t>
-      </w:r>
-      <w:r>
-        <w:rPr>
-          <w:rFonts w:ascii="Arial Narrow" w:hAnsi="Arial Narrow" w:cs="TimesNewRomanPSMT"/>
-          <w:sz w:val="17"/>
-          <w:szCs w:val="17"/>
-        </w:rPr>
-        <w:t xml:space="preserve"> </w:t>
-      </w:r>
-      <w:r>
-        <w:rPr>
-          <w:rFonts w:ascii="Arial Narrow" w:hAnsi="Arial Narrow" w:cs="TimesNewRomanPSMT"/>
-          <w:sz w:val="17"/>
-          <w:szCs w:val="17"/>
-        </w:rPr>
-        <w:t>policies for distribution of NMRA communications, or approved by the</w:t>
-      </w:r>
-      <w:r>
-        <w:rPr>
-          <w:rFonts w:ascii="Arial Narrow" w:hAnsi="Arial Narrow" w:cs="TimesNewRomanPSMT"/>
-          <w:sz w:val="17"/>
-          <w:szCs w:val="17"/>
-        </w:rPr>
-        <w:t xml:space="preserve"> </w:t>
-      </w:r>
-      <w:r>
-        <w:rPr>
-          <w:rFonts w:ascii="Arial Narrow" w:hAnsi="Arial Narrow" w:cs="TimesNewRomanPSMT"/>
-          <w:sz w:val="17"/>
-          <w:szCs w:val="17"/>
-        </w:rPr>
-        <w:t>Board of Directors, an officer or committee chairperson, shall not be</w:t>
-      </w:r>
-      <w:r>
-        <w:rPr>
-          <w:rFonts w:ascii="Arial Narrow" w:hAnsi="Arial Narrow" w:cs="TimesNewRomanPSMT"/>
-          <w:sz w:val="17"/>
-          <w:szCs w:val="17"/>
-        </w:rPr>
-        <w:t xml:space="preserve"> </w:t>
-      </w:r>
-      <w:r>
-        <w:rPr>
-          <w:rFonts w:ascii="Arial Narrow" w:hAnsi="Arial Narrow" w:cs="TimesNewRomanPSMT"/>
-          <w:sz w:val="17"/>
-          <w:szCs w:val="17"/>
-        </w:rPr>
-        <w:t>considered or inferred to be the official position of NMRA or any of its</w:t>
-      </w:r>
-      <w:r>
-        <w:rPr>
-          <w:rFonts w:ascii="Arial Narrow" w:hAnsi="Arial Narrow" w:cs="TimesNewRomanPSMT"/>
-          <w:sz w:val="17"/>
-          <w:szCs w:val="17"/>
-        </w:rPr>
-        <w:t xml:space="preserve"> </w:t>
-      </w:r>
-      <w:r>
-        <w:rPr>
-          <w:rFonts w:ascii="Arial Narrow" w:hAnsi="Arial Narrow" w:cs="TimesNewRomanPSMT"/>
-          <w:sz w:val="17"/>
-          <w:szCs w:val="17"/>
-        </w:rPr>
-        <w:t>committees and shall not be considered to be, nor be relied upon as, a formal</w:t>
-      </w:r>
-      <w:r>
-        <w:rPr>
-          <w:rFonts w:ascii="Arial Narrow" w:hAnsi="Arial Narrow" w:cs="TimesNewRomanPSMT"/>
-          <w:sz w:val="17"/>
-          <w:szCs w:val="17"/>
-        </w:rPr>
-        <w:t xml:space="preserve"> </w:t>
-      </w:r>
-      <w:r>
-        <w:rPr>
-          <w:rFonts w:ascii="Arial Narrow" w:hAnsi="Arial Narrow" w:cs="TimesNewRomanPSMT"/>
-          <w:sz w:val="17"/>
-          <w:szCs w:val="17"/>
-        </w:rPr>
-        <w:t>position of NMRA.</w:t>
+        <w:t>A statement, written or oral, that is not processed in accordance with NMRA policies for distribution of NMRA communications, or approved by the Board of Directors, an officer or committee chairperson, shall not be considered or inferred to be the official position of NMRA or any of its committees and shall not be considered to be, nor be relied upon as, a formal position of NMRA.</w:t>
       </w:r>
     </w:p>
     <w:p>
@@ -4955,23 +4118,7 @@
           <w:sz w:val="17"/>
           <w:szCs w:val="17"/>
         </w:rPr>
-        <w:t>Comments for revision of NMRA Standards documents are welcome from</w:t>
-      </w:r>
-      <w:r>
-        <w:rPr>
-          <w:rFonts w:ascii="Arial Narrow" w:hAnsi="Arial Narrow" w:cs="TimesNewRomanPSMT"/>
-          <w:sz w:val="17"/>
-          <w:szCs w:val="17"/>
-        </w:rPr>
-        <w:t xml:space="preserve"> </w:t>
-      </w:r>
-      <w:r>
-        <w:rPr>
-          <w:rFonts w:ascii="Arial Narrow" w:hAnsi="Arial Narrow" w:cs="TimesNewRomanPSMT"/>
-          <w:sz w:val="17"/>
-          <w:szCs w:val="17"/>
-        </w:rPr>
-        <w:t xml:space="preserve">any interested party, regardless of membership. However, </w:t>
+        <w:t xml:space="preserve">Comments for revision of NMRA Standards documents are welcome from any interested party, regardless of membership. However, </w:t>
       </w:r>
       <w:r>
         <w:rPr>
@@ -4981,47 +4128,7 @@
           <w:sz w:val="17"/>
           <w:szCs w:val="17"/>
         </w:rPr>
-        <w:t>NMRA does not</w:t>
-      </w:r>
-      <w:r>
-        <w:rPr>
-          <w:rFonts w:ascii="Arial Narrow" w:hAnsi="Arial Narrow" w:cs="TimesNewRomanPS-BoldMT"/>
-          <w:b/>
-          <w:bCs/>
-          <w:sz w:val="17"/>
-          <w:szCs w:val="17"/>
-        </w:rPr>
-        <w:t xml:space="preserve"> </w:t>
-      </w:r>
-      <w:r>
-        <w:rPr>
-          <w:rFonts w:ascii="Arial Narrow" w:hAnsi="Arial Narrow" w:cs="TimesNewRomanPS-BoldMT"/>
-          <w:b/>
-          <w:bCs/>
-          <w:sz w:val="17"/>
-          <w:szCs w:val="17"/>
-        </w:rPr>
-        <w:t>provide interpretations, consulting information, or advice pertaining to</w:t>
-      </w:r>
-      <w:r>
-        <w:rPr>
-          <w:rFonts w:ascii="Arial Narrow" w:hAnsi="Arial Narrow" w:cs="TimesNewRomanPS-BoldMT"/>
-          <w:b/>
-          <w:bCs/>
-          <w:sz w:val="17"/>
-          <w:szCs w:val="17"/>
-        </w:rPr>
-        <w:t xml:space="preserve"> </w:t>
-      </w:r>
-      <w:r>
-        <w:rPr>
-          <w:rFonts w:ascii="Arial Narrow" w:hAnsi="Arial Narrow" w:cs="TimesNewRomanPS-BoldMT"/>
-          <w:b/>
-          <w:bCs/>
-          <w:sz w:val="17"/>
-          <w:szCs w:val="17"/>
-        </w:rPr>
-        <w:t>NMRA Standards documents.</w:t>
+        <w:t>NMRA does not provide interpretations, consulting information, or advice pertaining to NMRA Standards documents.</w:t>
       </w:r>
     </w:p>
     <w:p>
@@ -5042,167 +4149,7 @@
           <w:sz w:val="17"/>
           <w:szCs w:val="17"/>
         </w:rPr>
-        <w:t>Suggestions for changes in documents should be in the form of a proposed</w:t>
-      </w:r>
-      <w:r>
-        <w:rPr>
-          <w:rFonts w:ascii="Arial Narrow" w:hAnsi="Arial Narrow" w:cs="TimesNewRomanPSMT"/>
-          <w:sz w:val="17"/>
-          <w:szCs w:val="17"/>
-        </w:rPr>
-        <w:t xml:space="preserve"> </w:t>
-      </w:r>
-      <w:r>
-        <w:rPr>
-          <w:rFonts w:ascii="Arial Narrow" w:hAnsi="Arial Narrow" w:cs="TimesNewRomanPSMT"/>
-          <w:sz w:val="17"/>
-          <w:szCs w:val="17"/>
-        </w:rPr>
-        <w:t>change of text, together with appropriate supporting comments. Since</w:t>
-      </w:r>
-      <w:r>
-        <w:rPr>
-          <w:rFonts w:ascii="Arial Narrow" w:hAnsi="Arial Narrow" w:cs="TimesNewRomanPSMT"/>
-          <w:sz w:val="17"/>
-          <w:szCs w:val="17"/>
-        </w:rPr>
-        <w:t xml:space="preserve"> </w:t>
-      </w:r>
-      <w:r>
-        <w:rPr>
-          <w:rFonts w:ascii="Arial Narrow" w:hAnsi="Arial Narrow" w:cs="TimesNewRomanPSMT"/>
-          <w:sz w:val="17"/>
-          <w:szCs w:val="17"/>
-        </w:rPr>
-        <w:t>NMRA standards represent a consensus of concerned interests, it is</w:t>
-      </w:r>
-      <w:r>
-        <w:rPr>
-          <w:rFonts w:ascii="Arial Narrow" w:hAnsi="Arial Narrow" w:cs="TimesNewRomanPSMT"/>
-          <w:sz w:val="17"/>
-          <w:szCs w:val="17"/>
-        </w:rPr>
-        <w:t xml:space="preserve"> </w:t>
-      </w:r>
-      <w:r>
-        <w:rPr>
-          <w:rFonts w:ascii="Arial Narrow" w:hAnsi="Arial Narrow" w:cs="TimesNewRomanPSMT"/>
-          <w:sz w:val="17"/>
-          <w:szCs w:val="17"/>
-        </w:rPr>
-        <w:t>important that any responses to comments and questions also receive the</w:t>
-      </w:r>
-      <w:r>
-        <w:rPr>
-          <w:rFonts w:ascii="Arial Narrow" w:hAnsi="Arial Narrow" w:cs="TimesNewRomanPSMT"/>
-          <w:sz w:val="17"/>
-          <w:szCs w:val="17"/>
-        </w:rPr>
-        <w:t xml:space="preserve"> </w:t>
-      </w:r>
-      <w:r>
-        <w:rPr>
-          <w:rFonts w:ascii="Arial Narrow" w:hAnsi="Arial Narrow" w:cs="TimesNewRomanPSMT"/>
-          <w:sz w:val="17"/>
-          <w:szCs w:val="17"/>
-        </w:rPr>
-        <w:t>concurrence of a balance of interests. For this reason, NMRA, its</w:t>
-      </w:r>
-      <w:r>
-        <w:rPr>
-          <w:rFonts w:ascii="Arial Narrow" w:hAnsi="Arial Narrow" w:cs="TimesNewRomanPSMT"/>
-          <w:sz w:val="17"/>
-          <w:szCs w:val="17"/>
-        </w:rPr>
-        <w:t xml:space="preserve"> </w:t>
-      </w:r>
-      <w:r>
-        <w:rPr>
-          <w:rFonts w:ascii="Arial Narrow" w:hAnsi="Arial Narrow" w:cs="TimesNewRomanPSMT"/>
-          <w:sz w:val="17"/>
-          <w:szCs w:val="17"/>
-        </w:rPr>
-        <w:t>departments, Working Groups or committees cannot provide an instant</w:t>
-      </w:r>
-      <w:r>
-        <w:rPr>
-          <w:rFonts w:ascii="Arial Narrow" w:hAnsi="Arial Narrow" w:cs="TimesNewRomanPSMT"/>
-          <w:sz w:val="17"/>
-          <w:szCs w:val="17"/>
-        </w:rPr>
-        <w:t xml:space="preserve"> </w:t>
-      </w:r>
-      <w:r>
-        <w:rPr>
-          <w:rFonts w:ascii="Arial Narrow" w:hAnsi="Arial Narrow" w:cs="TimesNewRomanPSMT"/>
-          <w:sz w:val="17"/>
-          <w:szCs w:val="17"/>
-        </w:rPr>
-        <w:t>response to comments, or questions except in those cases where the matter</w:t>
-      </w:r>
-      <w:r>
-        <w:rPr>
-          <w:rFonts w:ascii="Arial Narrow" w:hAnsi="Arial Narrow" w:cs="TimesNewRomanPSMT"/>
-          <w:sz w:val="17"/>
-          <w:szCs w:val="17"/>
-        </w:rPr>
-        <w:t xml:space="preserve"> </w:t>
-      </w:r>
-      <w:r>
-        <w:rPr>
-          <w:rFonts w:ascii="Arial Narrow" w:hAnsi="Arial Narrow" w:cs="TimesNewRomanPSMT"/>
-          <w:sz w:val="17"/>
-          <w:szCs w:val="17"/>
-        </w:rPr>
-        <w:t>has previously been addressed. For the same reason, NMRA does not</w:t>
-      </w:r>
-      <w:r>
-        <w:rPr>
-          <w:rFonts w:ascii="Arial Narrow" w:hAnsi="Arial Narrow" w:cs="TimesNewRomanPSMT"/>
-          <w:sz w:val="17"/>
-          <w:szCs w:val="17"/>
-        </w:rPr>
-        <w:t xml:space="preserve"> </w:t>
-      </w:r>
-      <w:r>
-        <w:rPr>
-          <w:rFonts w:ascii="Arial Narrow" w:hAnsi="Arial Narrow" w:cs="TimesNewRomanPSMT"/>
-          <w:sz w:val="17"/>
-          <w:szCs w:val="17"/>
-        </w:rPr>
-        <w:t>respond to interpretation requests. Any person who would like to participate</w:t>
-      </w:r>
-      <w:r>
-        <w:rPr>
-          <w:rFonts w:ascii="Arial Narrow" w:hAnsi="Arial Narrow" w:cs="TimesNewRomanPSMT"/>
-          <w:sz w:val="17"/>
-          <w:szCs w:val="17"/>
-        </w:rPr>
-        <w:t xml:space="preserve"> </w:t>
-      </w:r>
-      <w:r>
-        <w:rPr>
-          <w:rFonts w:ascii="Arial Narrow" w:hAnsi="Arial Narrow" w:cs="TimesNewRomanPSMT"/>
-          <w:sz w:val="17"/>
-          <w:szCs w:val="17"/>
-        </w:rPr>
-        <w:t>in evaluating comments or in revisions to NMRA Standards documents may</w:t>
-      </w:r>
-      <w:r>
-        <w:rPr>
-          <w:rFonts w:ascii="Arial Narrow" w:hAnsi="Arial Narrow" w:cs="TimesNewRomanPSMT"/>
-          <w:sz w:val="17"/>
-          <w:szCs w:val="17"/>
-        </w:rPr>
-        <w:t xml:space="preserve"> </w:t>
-      </w:r>
-      <w:r>
-        <w:rPr>
-          <w:rFonts w:ascii="Arial Narrow" w:hAnsi="Arial Narrow" w:cs="TimesNewRomanPSMT"/>
-          <w:sz w:val="17"/>
-          <w:szCs w:val="17"/>
-        </w:rPr>
-        <w:t>request participation in the relevant NMRA working group.</w:t>
+        <w:t>Suggestions for changes in documents should be in the form of a proposed change of text, together with appropriate supporting comments. Since NMRA standards represent a consensus of concerned interests, it is important that any responses to comments and questions also receive the concurrence of a balance of interests. For this reason, NMRA, its departments, Working Groups or committees cannot provide an instant response to comments, or questions except in those cases where the matter has previously been addressed. For the same reason, NMRA does not respond to interpretation requests. Any person who would like to participate in evaluating comments or in revisions to NMRA Standards documents may request participation in the relevant NMRA working group.</w:t>
       </w:r>
     </w:p>
     <w:p>
@@ -5248,119 +4195,7 @@
           <w:sz w:val="17"/>
           <w:szCs w:val="17"/>
         </w:rPr>
-        <w:t>Users of NMRA Standards documents should consult all applicable laws and</w:t>
-      </w:r>
-      <w:r>
-        <w:rPr>
-          <w:rFonts w:ascii="Arial Narrow" w:hAnsi="Arial Narrow" w:cs="TimesNewRomanPSMT"/>
-          <w:sz w:val="17"/>
-          <w:szCs w:val="17"/>
-        </w:rPr>
-        <w:t xml:space="preserve"> </w:t>
-      </w:r>
-      <w:r>
-        <w:rPr>
-          <w:rFonts w:ascii="Arial Narrow" w:hAnsi="Arial Narrow" w:cs="TimesNewRomanPSMT"/>
-          <w:sz w:val="17"/>
-          <w:szCs w:val="17"/>
-        </w:rPr>
-        <w:t>regulations. Compliance with the provisions of any NMRA Standards</w:t>
-      </w:r>
-      <w:r>
-        <w:rPr>
-          <w:rFonts w:ascii="Arial Narrow" w:hAnsi="Arial Narrow" w:cs="TimesNewRomanPSMT"/>
-          <w:sz w:val="17"/>
-          <w:szCs w:val="17"/>
-        </w:rPr>
-        <w:t xml:space="preserve"> </w:t>
-      </w:r>
-      <w:r>
-        <w:rPr>
-          <w:rFonts w:ascii="Arial Narrow" w:hAnsi="Arial Narrow" w:cs="TimesNewRomanPSMT"/>
-          <w:sz w:val="17"/>
-          <w:szCs w:val="17"/>
-        </w:rPr>
-        <w:t>document does not constitute compliance to any applicable regulatory</w:t>
-      </w:r>
-      <w:r>
-        <w:rPr>
-          <w:rFonts w:ascii="Arial Narrow" w:hAnsi="Arial Narrow" w:cs="TimesNewRomanPSMT"/>
-          <w:sz w:val="17"/>
-          <w:szCs w:val="17"/>
-        </w:rPr>
-        <w:t xml:space="preserve"> </w:t>
-      </w:r>
-      <w:r>
-        <w:rPr>
-          <w:rFonts w:ascii="Arial Narrow" w:hAnsi="Arial Narrow" w:cs="TimesNewRomanPSMT"/>
-          <w:sz w:val="17"/>
-          <w:szCs w:val="17"/>
-        </w:rPr>
-        <w:t>requirements. Implementers of the standard are responsible for observing or</w:t>
-      </w:r>
-      <w:r>
-        <w:rPr>
-          <w:rFonts w:ascii="Arial Narrow" w:hAnsi="Arial Narrow" w:cs="TimesNewRomanPSMT"/>
-          <w:sz w:val="17"/>
-          <w:szCs w:val="17"/>
-        </w:rPr>
-        <w:t xml:space="preserve"> </w:t>
-      </w:r>
-      <w:r>
-        <w:rPr>
-          <w:rFonts w:ascii="Arial Narrow" w:hAnsi="Arial Narrow" w:cs="TimesNewRomanPSMT"/>
-          <w:sz w:val="17"/>
-          <w:szCs w:val="17"/>
-        </w:rPr>
-        <w:t>referring to the applicable regulatory requirements. NMRA does not, by the</w:t>
-      </w:r>
-      <w:r>
-        <w:rPr>
-          <w:rFonts w:ascii="Arial Narrow" w:hAnsi="Arial Narrow" w:cs="TimesNewRomanPSMT"/>
-          <w:sz w:val="17"/>
-          <w:szCs w:val="17"/>
-        </w:rPr>
-        <w:t xml:space="preserve"> </w:t>
-      </w:r>
-      <w:r>
-        <w:rPr>
-          <w:rFonts w:ascii="Arial Narrow" w:hAnsi="Arial Narrow" w:cs="TimesNewRomanPSMT"/>
-          <w:sz w:val="17"/>
-          <w:szCs w:val="17"/>
-        </w:rPr>
-        <w:t>publication of NMRA Standards documents, intend to urge action that is not</w:t>
-      </w:r>
-      <w:r>
-        <w:rPr>
-          <w:rFonts w:ascii="Arial Narrow" w:hAnsi="Arial Narrow" w:cs="TimesNewRomanPSMT"/>
-          <w:sz w:val="17"/>
-          <w:szCs w:val="17"/>
-        </w:rPr>
-        <w:t xml:space="preserve"> </w:t>
-      </w:r>
-      <w:r>
-        <w:rPr>
-          <w:rFonts w:ascii="Arial Narrow" w:hAnsi="Arial Narrow" w:cs="TimesNewRomanPSMT"/>
-          <w:sz w:val="17"/>
-          <w:szCs w:val="17"/>
-        </w:rPr>
-        <w:t>in compliance with applicable laws, and NMRA Standards documents may</w:t>
-      </w:r>
-      <w:r>
-        <w:rPr>
-          <w:rFonts w:ascii="Arial Narrow" w:hAnsi="Arial Narrow" w:cs="TimesNewRomanPSMT"/>
-          <w:sz w:val="17"/>
-          <w:szCs w:val="17"/>
-        </w:rPr>
-        <w:t xml:space="preserve"> </w:t>
-      </w:r>
-      <w:r>
-        <w:rPr>
-          <w:rFonts w:ascii="Arial Narrow" w:hAnsi="Arial Narrow" w:cs="TimesNewRomanPSMT"/>
-          <w:sz w:val="17"/>
-          <w:szCs w:val="17"/>
-        </w:rPr>
-        <w:t>not be construed as doing so.</w:t>
+        <w:t>Users of NMRA Standards documents should consult all applicable laws and regulations. Compliance with the provisions of any NMRA Standards document does not constitute compliance to any applicable regulatory requirements. Implementers of the standard are responsible for observing or referring to the applicable regulatory requirements. NMRA does not, by the publication of NMRA Standards documents, intend to urge action that is not in compliance with applicable laws, and NMRA Standards documents may not be construed as doing so.</w:t>
       </w:r>
     </w:p>
     <w:p>
@@ -5406,151 +4241,7 @@
           <w:sz w:val="17"/>
           <w:szCs w:val="17"/>
         </w:rPr>
-        <w:t>NMRA Standards documents are copyrighted by NMRA under US and</w:t>
-      </w:r>
-      <w:r>
-        <w:rPr>
-          <w:rFonts w:ascii="Arial Narrow" w:hAnsi="Arial Narrow" w:cs="TimesNewRomanPSMT"/>
-          <w:sz w:val="17"/>
-          <w:szCs w:val="17"/>
-        </w:rPr>
-        <w:t xml:space="preserve"> </w:t>
-      </w:r>
-      <w:r>
-        <w:rPr>
-          <w:rFonts w:ascii="Arial Narrow" w:hAnsi="Arial Narrow" w:cs="TimesNewRomanPSMT"/>
-          <w:sz w:val="17"/>
-          <w:szCs w:val="17"/>
-        </w:rPr>
-        <w:t>international copyright laws. They are made available by NMRA and are</w:t>
-      </w:r>
-      <w:r>
-        <w:rPr>
-          <w:rFonts w:ascii="Arial Narrow" w:hAnsi="Arial Narrow" w:cs="TimesNewRomanPSMT"/>
-          <w:sz w:val="17"/>
-          <w:szCs w:val="17"/>
-        </w:rPr>
-        <w:t xml:space="preserve"> </w:t>
-      </w:r>
-      <w:r>
-        <w:rPr>
-          <w:rFonts w:ascii="Arial Narrow" w:hAnsi="Arial Narrow" w:cs="TimesNewRomanPSMT"/>
-          <w:sz w:val="17"/>
-          <w:szCs w:val="17"/>
-        </w:rPr>
-        <w:t>adopted for a wide variety of both public and private uses. These include</w:t>
-      </w:r>
-      <w:r>
-        <w:rPr>
-          <w:rFonts w:ascii="Arial Narrow" w:hAnsi="Arial Narrow" w:cs="TimesNewRomanPSMT"/>
-          <w:sz w:val="17"/>
-          <w:szCs w:val="17"/>
-        </w:rPr>
-        <w:t xml:space="preserve"> </w:t>
-      </w:r>
-      <w:r>
-        <w:rPr>
-          <w:rFonts w:ascii="Arial Narrow" w:hAnsi="Arial Narrow" w:cs="TimesNewRomanPSMT"/>
-          <w:sz w:val="17"/>
-          <w:szCs w:val="17"/>
-        </w:rPr>
-        <w:t>both use, by reference, in laws and regulations, and use in private self</w:t>
-      </w:r>
-      <w:r>
-        <w:rPr>
-          <w:rFonts w:ascii="Arial Narrow" w:hAnsi="Arial Narrow" w:cs="TimesNewRomanPSMT"/>
-          <w:sz w:val="17"/>
-          <w:szCs w:val="17"/>
-        </w:rPr>
-        <w:t>-</w:t>
-      </w:r>
-      <w:r>
-        <w:rPr>
-          <w:rFonts w:ascii="Arial Narrow" w:hAnsi="Arial Narrow" w:cs="TimesNewRomanPSMT"/>
-          <w:sz w:val="17"/>
-          <w:szCs w:val="17"/>
-        </w:rPr>
-        <w:t>regulation,</w:t>
-      </w:r>
-      <w:r>
-        <w:rPr>
-          <w:rFonts w:ascii="Arial Narrow" w:hAnsi="Arial Narrow" w:cs="TimesNewRomanPSMT"/>
-          <w:sz w:val="17"/>
-          <w:szCs w:val="17"/>
-        </w:rPr>
-        <w:t xml:space="preserve"> </w:t>
-      </w:r>
-      <w:r>
-        <w:rPr>
-          <w:rFonts w:ascii="Arial Narrow" w:hAnsi="Arial Narrow" w:cs="TimesNewRomanPSMT"/>
-          <w:sz w:val="17"/>
-          <w:szCs w:val="17"/>
-        </w:rPr>
-        <w:t>standardization, and the promotion of modeling, structural and</w:t>
-      </w:r>
-      <w:r>
-        <w:rPr>
-          <w:rFonts w:ascii="Arial Narrow" w:hAnsi="Arial Narrow" w:cs="TimesNewRomanPSMT"/>
-          <w:sz w:val="17"/>
-          <w:szCs w:val="17"/>
-        </w:rPr>
-        <w:t xml:space="preserve"> </w:t>
-      </w:r>
-      <w:r>
-        <w:rPr>
-          <w:rFonts w:ascii="Arial Narrow" w:hAnsi="Arial Narrow" w:cs="TimesNewRomanPSMT"/>
-          <w:sz w:val="17"/>
-          <w:szCs w:val="17"/>
-        </w:rPr>
-        <w:t>engineering practices and methods. By making NMRA Standards documents</w:t>
-      </w:r>
-      <w:r>
-        <w:rPr>
-          <w:rFonts w:ascii="Arial Narrow" w:hAnsi="Arial Narrow" w:cs="TimesNewRomanPSMT"/>
-          <w:sz w:val="17"/>
-          <w:szCs w:val="17"/>
-        </w:rPr>
-        <w:t xml:space="preserve"> </w:t>
-      </w:r>
-      <w:r>
-        <w:rPr>
-          <w:rFonts w:ascii="Arial Narrow" w:hAnsi="Arial Narrow" w:cs="TimesNewRomanPSMT"/>
-          <w:sz w:val="17"/>
-          <w:szCs w:val="17"/>
-        </w:rPr>
-        <w:t>available for use and adoption by public authorities and private users,</w:t>
-      </w:r>
-      <w:r>
-        <w:rPr>
-          <w:rFonts w:ascii="Arial Narrow" w:hAnsi="Arial Narrow" w:cs="TimesNewRomanPSMT"/>
-          <w:sz w:val="17"/>
-          <w:szCs w:val="17"/>
-        </w:rPr>
-        <w:t xml:space="preserve"> </w:t>
-      </w:r>
-      <w:r>
-        <w:rPr>
-          <w:rFonts w:ascii="Arial Narrow" w:hAnsi="Arial Narrow" w:cs="TimesNewRomanPSMT"/>
-          <w:sz w:val="17"/>
-          <w:szCs w:val="17"/>
-        </w:rPr>
-        <w:t>NMRA does not waive any rights in copyright to the NMRA Standards</w:t>
-      </w:r>
-      <w:r>
-        <w:rPr>
-          <w:rFonts w:ascii="Arial Narrow" w:hAnsi="Arial Narrow" w:cs="TimesNewRomanPSMT"/>
-          <w:sz w:val="17"/>
-          <w:szCs w:val="17"/>
-        </w:rPr>
-        <w:t xml:space="preserve"> </w:t>
-      </w:r>
-      <w:r>
-        <w:rPr>
-          <w:rFonts w:ascii="Arial Narrow" w:hAnsi="Arial Narrow" w:cs="TimesNewRomanPSMT"/>
-          <w:sz w:val="17"/>
-          <w:szCs w:val="17"/>
-        </w:rPr>
-        <w:t>documents.</w:t>
+        <w:t>NMRA Standards documents are copyrighted by NMRA under US and international copyright laws. They are made available by NMRA and are adopted for a wide variety of both public and private uses. These include both use, by reference, in laws and regulations, and use in private self-regulation, standardization, and the promotion of modeling, structural and engineering practices and methods. By making NMRA Standards documents available for use and adoption by public authorities and private users, NMRA does not waive any rights in copyright to the NMRA Standards documents.</w:t>
       </w:r>
     </w:p>
     <w:p>
@@ -5596,199 +4287,7 @@
           <w:sz w:val="17"/>
           <w:szCs w:val="17"/>
         </w:rPr>
-        <w:t>NMRA Standards documents do not guarantee or ensure safety, security,</w:t>
-      </w:r>
-      <w:r>
-        <w:rPr>
-          <w:rFonts w:ascii="Arial Narrow" w:hAnsi="Arial Narrow" w:cs="TimesNewRomanPSMT"/>
-          <w:sz w:val="17"/>
-          <w:szCs w:val="17"/>
-        </w:rPr>
-        <w:t xml:space="preserve"> </w:t>
-      </w:r>
-      <w:r>
-        <w:rPr>
-          <w:rFonts w:ascii="Arial Narrow" w:hAnsi="Arial Narrow" w:cs="TimesNewRomanPSMT"/>
-          <w:sz w:val="17"/>
-          <w:szCs w:val="17"/>
-        </w:rPr>
-        <w:t>health, or environmental protection, or ensure against interference with or</w:t>
-      </w:r>
-      <w:r>
-        <w:rPr>
-          <w:rFonts w:ascii="Arial Narrow" w:hAnsi="Arial Narrow" w:cs="TimesNewRomanPSMT"/>
-          <w:sz w:val="17"/>
-          <w:szCs w:val="17"/>
-        </w:rPr>
-        <w:t xml:space="preserve"> </w:t>
-      </w:r>
-      <w:r>
-        <w:rPr>
-          <w:rFonts w:ascii="Arial Narrow" w:hAnsi="Arial Narrow" w:cs="TimesNewRomanPSMT"/>
-          <w:sz w:val="17"/>
-          <w:szCs w:val="17"/>
-        </w:rPr>
-        <w:t>from other systems, devices or networks. NMRA Standards documents</w:t>
-      </w:r>
-      <w:r>
-        <w:rPr>
-          <w:rFonts w:ascii="Arial Narrow" w:hAnsi="Arial Narrow" w:cs="TimesNewRomanPSMT"/>
-          <w:sz w:val="17"/>
-          <w:szCs w:val="17"/>
-        </w:rPr>
-        <w:t xml:space="preserve"> </w:t>
-      </w:r>
-      <w:r>
-        <w:rPr>
-          <w:rFonts w:ascii="Arial Narrow" w:hAnsi="Arial Narrow" w:cs="TimesNewRomanPSMT"/>
-          <w:sz w:val="17"/>
-          <w:szCs w:val="17"/>
-        </w:rPr>
-        <w:t>development activities consider research and information presented to the</w:t>
-      </w:r>
-      <w:r>
-        <w:rPr>
-          <w:rFonts w:ascii="Arial Narrow" w:hAnsi="Arial Narrow" w:cs="TimesNewRomanPSMT"/>
-          <w:sz w:val="17"/>
-          <w:szCs w:val="17"/>
-        </w:rPr>
-        <w:t xml:space="preserve"> </w:t>
-      </w:r>
-      <w:r>
-        <w:rPr>
-          <w:rFonts w:ascii="Arial Narrow" w:hAnsi="Arial Narrow" w:cs="TimesNewRomanPSMT"/>
-          <w:sz w:val="17"/>
-          <w:szCs w:val="17"/>
-        </w:rPr>
-        <w:t>standards development group in developing any safety recommendations.</w:t>
-      </w:r>
-      <w:r>
-        <w:rPr>
-          <w:rFonts w:ascii="Arial Narrow" w:hAnsi="Arial Narrow" w:cs="TimesNewRomanPSMT"/>
-          <w:sz w:val="17"/>
-          <w:szCs w:val="17"/>
-        </w:rPr>
-        <w:t xml:space="preserve"> </w:t>
-      </w:r>
-      <w:r>
-        <w:rPr>
-          <w:rFonts w:ascii="Arial Narrow" w:hAnsi="Arial Narrow" w:cs="TimesNewRomanPSMT"/>
-          <w:sz w:val="17"/>
-          <w:szCs w:val="17"/>
-        </w:rPr>
-        <w:t>Other information about safety p</w:t>
-      </w:r>
-      <w:r>
-        <w:rPr>
-          <w:rFonts w:ascii="Arial Narrow" w:hAnsi="Arial Narrow" w:cs="TimesNewRomanPSMT"/>
-          <w:sz w:val="17"/>
-          <w:szCs w:val="17"/>
-        </w:rPr>
-        <w:t xml:space="preserve">ractices, changes in technology </w:t>
-      </w:r>
-      <w:r>
-        <w:rPr>
-          <w:rFonts w:ascii="Arial Narrow" w:hAnsi="Arial Narrow" w:cs="TimesNewRomanPSMT"/>
-          <w:sz w:val="17"/>
-          <w:szCs w:val="17"/>
-        </w:rPr>
-        <w:t>or</w:t>
-      </w:r>
-      <w:r>
-        <w:rPr>
-          <w:rFonts w:ascii="Arial Narrow" w:hAnsi="Arial Narrow" w:cs="TimesNewRomanPSMT"/>
-          <w:sz w:val="17"/>
-          <w:szCs w:val="17"/>
-        </w:rPr>
-        <w:t xml:space="preserve"> </w:t>
-      </w:r>
-      <w:r>
-        <w:rPr>
-          <w:rFonts w:ascii="Arial Narrow" w:hAnsi="Arial Narrow" w:cs="TimesNewRomanPSMT"/>
-          <w:sz w:val="17"/>
-          <w:szCs w:val="17"/>
-        </w:rPr>
-        <w:t>technology implementation, or impact by peripheral systems also may be</w:t>
-      </w:r>
-      <w:r>
-        <w:rPr>
-          <w:rFonts w:ascii="Arial Narrow" w:hAnsi="Arial Narrow" w:cs="TimesNewRomanPSMT"/>
-          <w:sz w:val="17"/>
-          <w:szCs w:val="17"/>
-        </w:rPr>
-        <w:t xml:space="preserve"> </w:t>
-      </w:r>
-      <w:r>
-        <w:rPr>
-          <w:rFonts w:ascii="Arial Narrow" w:hAnsi="Arial Narrow" w:cs="TimesNewRomanPSMT"/>
-          <w:sz w:val="17"/>
-          <w:szCs w:val="17"/>
-        </w:rPr>
-        <w:t>pertinent to safety considerations during implementation of the standard.</w:t>
-      </w:r>
-      <w:r>
-        <w:rPr>
-          <w:rFonts w:ascii="Arial Narrow" w:hAnsi="Arial Narrow" w:cs="TimesNewRomanPSMT"/>
-          <w:sz w:val="17"/>
-          <w:szCs w:val="17"/>
-        </w:rPr>
-        <w:t xml:space="preserve"> </w:t>
-      </w:r>
-      <w:r>
-        <w:rPr>
-          <w:rFonts w:ascii="Arial Narrow" w:hAnsi="Arial Narrow" w:cs="TimesNewRomanPSMT"/>
-          <w:sz w:val="17"/>
-          <w:szCs w:val="17"/>
-        </w:rPr>
-        <w:t>Implementers and users of NMRA Standards documents are responsible for</w:t>
-      </w:r>
-      <w:r>
-        <w:rPr>
-          <w:rFonts w:ascii="Arial Narrow" w:hAnsi="Arial Narrow" w:cs="TimesNewRomanPSMT"/>
-          <w:sz w:val="17"/>
-          <w:szCs w:val="17"/>
-        </w:rPr>
-        <w:t xml:space="preserve"> </w:t>
-      </w:r>
-      <w:r>
-        <w:rPr>
-          <w:rFonts w:ascii="Arial Narrow" w:hAnsi="Arial Narrow" w:cs="TimesNewRomanPSMT"/>
-          <w:sz w:val="17"/>
-          <w:szCs w:val="17"/>
-        </w:rPr>
-        <w:t>determining and complying with all appropriate safety, security,</w:t>
-      </w:r>
-      <w:r>
-        <w:rPr>
-          <w:rFonts w:ascii="Arial Narrow" w:hAnsi="Arial Narrow" w:cs="TimesNewRomanPSMT"/>
-          <w:sz w:val="17"/>
-          <w:szCs w:val="17"/>
-        </w:rPr>
-        <w:t xml:space="preserve"> </w:t>
-      </w:r>
-      <w:r>
-        <w:rPr>
-          <w:rFonts w:ascii="Arial Narrow" w:hAnsi="Arial Narrow" w:cs="TimesNewRomanPSMT"/>
-          <w:sz w:val="17"/>
-          <w:szCs w:val="17"/>
-        </w:rPr>
-        <w:t>environmental, health, and interference protection practices and all</w:t>
-      </w:r>
-      <w:r>
-        <w:rPr>
-          <w:rFonts w:ascii="Arial Narrow" w:hAnsi="Arial Narrow" w:cs="TimesNewRomanPSMT"/>
-          <w:sz w:val="17"/>
-          <w:szCs w:val="17"/>
-        </w:rPr>
-        <w:t xml:space="preserve"> </w:t>
-      </w:r>
-      <w:r>
-        <w:rPr>
-          <w:rFonts w:ascii="Arial Narrow" w:hAnsi="Arial Narrow" w:cs="TimesNewRomanPSMT"/>
-          <w:sz w:val="17"/>
-          <w:szCs w:val="17"/>
-        </w:rPr>
-        <w:t>applicable laws and regulations.</w:t>
+        <w:t>NMRA Standards documents do not guarantee or ensure safety, security, health, or environmental protection, or ensure against interference with or from other systems, devices or networks. NMRA Standards documents development activities consider research and information presented to the standards development group in developing any safety recommendations. Other information about safety practices, changes in technology or technology implementation, or impact by peripheral systems also may be pertinent to safety considerations during implementation of the standard. Implementers and users of NMRA Standards documents are responsible for determining and complying with all appropriate safety, security, environmental, health, and interference protection practices and all applicable laws and regulations.</w:t>
       </w:r>
     </w:p>
     <w:sectPr>
@@ -5830,47 +4329,7 @@
         <w:endnoteRef/>
       </w:r>
       <w:r>
-        <w:t xml:space="preserve"> RCN stands for </w:t>
-      </w:r>
-      <w:proofErr w:type="spellStart"/>
-      <w:r>
-        <w:t>RailCommunity</w:t>
-      </w:r>
-      <w:proofErr w:type="spellEnd"/>
-      <w:r>
-        <w:t xml:space="preserve"> </w:t>
-      </w:r>
-      <w:proofErr w:type="spellStart"/>
-      <w:r>
-        <w:t>Normen</w:t>
-      </w:r>
-      <w:proofErr w:type="spellEnd"/>
-      <w:r>
-        <w:t xml:space="preserve">. The direct German to English translation of </w:t>
-      </w:r>
-      <w:proofErr w:type="spellStart"/>
-      <w:r>
-        <w:t>Normen</w:t>
-      </w:r>
-      <w:proofErr w:type="spellEnd"/>
-      <w:r>
-        <w:t xml:space="preserve"> is Norms, and in this context is intended to have an equivalent meaning to Standards. </w:t>
-      </w:r>
-      <w:proofErr w:type="spellStart"/>
-      <w:r>
-        <w:t>RailCommunity</w:t>
-      </w:r>
-      <w:proofErr w:type="spellEnd"/>
-      <w:r>
-        <w:t xml:space="preserve"> is an organization of </w:t>
-      </w:r>
-      <w:proofErr w:type="spellStart"/>
-      <w:r>
-        <w:t>manufactuers</w:t>
-      </w:r>
-      <w:proofErr w:type="spellEnd"/>
-      <w:r>
-        <w:t xml:space="preserve"> that creates German language standards for model railway electronics.</w:t>
+        <w:t xml:space="preserve"> RCN stands for RailCommunity Normen. The direct German to English translation of Normen is Norms, and in this context is intended to have an equivalent meaning to Standards. RailCommunity is an organization of manufactuers that creates German language standards for model railway electronics.</w:t>
       </w:r>
     </w:p>
   </w:endnote>
@@ -5886,15 +4345,7 @@
         <w:endnoteRef/>
       </w:r>
       <w:r>
-        <w:t xml:space="preserve"> NEM stands for Norms of the European Model Railroads. Norms, in this context, is intended to have </w:t>
-      </w:r>
-      <w:proofErr w:type="gramStart"/>
-      <w:r>
-        <w:t>the an</w:t>
-      </w:r>
-      <w:proofErr w:type="gramEnd"/>
-      <w:r>
-        <w:t xml:space="preserve"> equivalent meaning to Standards. MOROP is the organization that maintains the NEM documents. MOROP is an organization that creates model railway standards primarily targeted at the European market.</w:t>
+        <w:t xml:space="preserve"> NEM stands for Norms of the European Model Railroads. Norms, in this context, is intended to have the an equivalent meaning to Standards. MOROP is the organization that maintains the NEM documents. MOROP is an organization that creates model railway standards primarily targeted at the European market.</w:t>
       </w:r>
     </w:p>
   </w:endnote>
@@ -6086,7 +4537,6 @@
       <w:alias w:val="Company"/>
       <w:tag w:val=""/>
       <w:id w:val="1478949830"/>
-      <w:placeholder/>
       <w:dataBinding w:prefixMappings="xmlns:ns0='http://schemas.openxmlformats.org/officeDocument/2006/extended-properties' " w:xpath="/ns0:Properties[1]/ns0:Company[1]" w:storeItemID="{6668398D-A668-4E3E-A5EB-62B293D839F1}"/>
       <w:text/>
     </w:sdtPr>
@@ -6115,7 +4565,6 @@
         <w:alias w:val="Title"/>
         <w:tag w:val=""/>
         <w:id w:val="998307294"/>
-        <w:placeholder/>
         <w:dataBinding w:prefixMappings="xmlns:ns0='http://purl.org/dc/elements/1.1/' xmlns:ns1='http://schemas.openxmlformats.org/package/2006/metadata/core-properties' " w:xpath="/ns1:coreProperties[1]/ns0:title[1]" w:storeItemID="{6C3C8BC8-F283-45AE-878A-BAB7291924A1}"/>
         <w:text/>
       </w:sdtPr>
@@ -6133,7 +4582,6 @@
         <w:alias w:val="Subject"/>
         <w:tag w:val=""/>
         <w:id w:val="-153140277"/>
-        <w:placeholder/>
         <w:dataBinding w:prefixMappings="xmlns:ns0='http://purl.org/dc/elements/1.1/' xmlns:ns1='http://schemas.openxmlformats.org/package/2006/metadata/core-properties' " w:xpath="/ns1:coreProperties[1]/ns0:subject[1]" w:storeItemID="{6C3C8BC8-F283-45AE-878A-BAB7291924A1}"/>
         <w:text/>
       </w:sdtPr>
@@ -6147,10 +4595,7 @@
       <w:ptab w:relativeTo="margin" w:alignment="right" w:leader="none"/>
     </w:r>
     <w:r>
-      <w:t xml:space="preserve"> </w:t>
-    </w:r>
-    <w:r>
-      <w:t xml:space="preserve">Page </w:t>
+      <w:t xml:space="preserve"> Page </w:t>
     </w:r>
     <w:r>
       <w:rPr>
@@ -6175,7 +4620,7 @@
         <w:rStyle w:val="PageNumber"/>
         <w:noProof/>
       </w:rPr>
-      <w:t>10</w:t>
+      <w:t>9</w:t>
     </w:r>
     <w:r>
       <w:rPr>
@@ -6234,9 +4679,8 @@
         <w:alias w:val="Publish Date"/>
         <w:tag w:val=""/>
         <w:id w:val="324172492"/>
-        <w:placeholder/>
         <w:dataBinding w:prefixMappings="xmlns:ns0='http://schemas.microsoft.com/office/2006/coverPageProps' " w:xpath="/ns0:CoverPageProperties[1]/ns0:PublishDate[1]" w:storeItemID="{55AF091B-3C7A-41E3-B477-F2FDAA23CFDA}"/>
-        <w:date w:fullDate="2020-11-01T00:00:00Z">
+        <w:date w:fullDate="2021-01-16T00:00:00Z">
           <w:dateFormat w:val="MMM d, yyyy"/>
           <w:lid w:val="en-US"/>
           <w:storeMappedDataAs w:val="dateTime"/>
@@ -6248,7 +4692,7 @@
           <w:rPr>
             <w:rStyle w:val="PageNumber"/>
           </w:rPr>
-          <w:t>Nov 1, 2020</w:t>
+          <w:t>Jan 16, 2021</w:t>
         </w:r>
       </w:sdtContent>
     </w:sdt>
@@ -6263,7 +4707,6 @@
       <w:alias w:val="Company"/>
       <w:tag w:val=""/>
       <w:id w:val="1772364481"/>
-      <w:placeholder/>
       <w:dataBinding w:prefixMappings="xmlns:ns0='http://schemas.openxmlformats.org/officeDocument/2006/extended-properties' " w:xpath="/ns0:Properties[1]/ns0:Company[1]" w:storeItemID="{6668398D-A668-4E3E-A5EB-62B293D839F1}"/>
       <w:text/>
     </w:sdtPr>
@@ -6287,7 +4730,6 @@
         <w:alias w:val="Title"/>
         <w:tag w:val=""/>
         <w:id w:val="-617983614"/>
-        <w:placeholder/>
         <w:dataBinding w:prefixMappings="xmlns:ns0='http://purl.org/dc/elements/1.1/' xmlns:ns1='http://schemas.openxmlformats.org/package/2006/metadata/core-properties' " w:xpath="/ns1:coreProperties[1]/ns0:title[1]" w:storeItemID="{6C3C8BC8-F283-45AE-878A-BAB7291924A1}"/>
         <w:text/>
       </w:sdtPr>
@@ -6305,7 +4747,6 @@
         <w:alias w:val="Subject"/>
         <w:tag w:val=""/>
         <w:id w:val="-2113655656"/>
-        <w:placeholder/>
         <w:dataBinding w:prefixMappings="xmlns:ns0='http://purl.org/dc/elements/1.1/' xmlns:ns1='http://schemas.openxmlformats.org/package/2006/metadata/core-properties' " w:xpath="/ns1:coreProperties[1]/ns0:subject[1]" w:storeItemID="{6C3C8BC8-F283-45AE-878A-BAB7291924A1}"/>
         <w:text/>
       </w:sdtPr>
@@ -6319,10 +4760,7 @@
       <w:ptab w:relativeTo="margin" w:alignment="right" w:leader="none"/>
     </w:r>
     <w:r>
-      <w:t xml:space="preserve"> </w:t>
-    </w:r>
-    <w:r>
-      <w:t xml:space="preserve">Page </w:t>
+      <w:t xml:space="preserve"> Page </w:t>
     </w:r>
     <w:r>
       <w:rPr>
@@ -6406,9 +4844,8 @@
         <w:alias w:val="Publish Date"/>
         <w:tag w:val=""/>
         <w:id w:val="-824500248"/>
-        <w:placeholder/>
         <w:dataBinding w:prefixMappings="xmlns:ns0='http://schemas.microsoft.com/office/2006/coverPageProps' " w:xpath="/ns0:CoverPageProperties[1]/ns0:PublishDate[1]" w:storeItemID="{55AF091B-3C7A-41E3-B477-F2FDAA23CFDA}"/>
-        <w:date w:fullDate="2020-11-01T00:00:00Z">
+        <w:date w:fullDate="2021-01-16T00:00:00Z">
           <w:dateFormat w:val="MMM d, yyyy"/>
           <w:lid w:val="en-US"/>
           <w:storeMappedDataAs w:val="dateTime"/>
@@ -6420,7 +4857,7 @@
           <w:rPr>
             <w:rStyle w:val="PageNumber"/>
           </w:rPr>
-          <w:t>Nov 1, 2020</w:t>
+          <w:t>Jan 16, 2021</w:t>
         </w:r>
       </w:sdtContent>
     </w:sdt>
@@ -6456,13 +4893,8 @@
         <w:footnoteRef/>
       </w:r>
       <w:r>
-        <w:t xml:space="preserve"> </w:t>
-      </w:r>
-      <w:proofErr w:type="spellStart"/>
-      <w:r>
-        <w:t>RailCom</w:t>
-      </w:r>
-      <w:proofErr w:type="spellEnd"/>
+        <w:t xml:space="preserve"> RailCom</w:t>
+      </w:r>
       <w:r>
         <w:rPr>
           <w:vertAlign w:val="superscript"/>
@@ -6470,15 +4902,7 @@
         <w:t>®</w:t>
       </w:r>
       <w:r>
-        <w:t xml:space="preserve"> is a registered trademark of Lenz </w:t>
-      </w:r>
-      <w:proofErr w:type="spellStart"/>
-      <w:r>
-        <w:t>Elektronik</w:t>
-      </w:r>
-      <w:proofErr w:type="spellEnd"/>
-      <w:r>
-        <w:t xml:space="preserve"> GmbH.</w:t>
+        <w:t xml:space="preserve"> is a registered trademark of Lenz Elektronik GmbH.</w:t>
       </w:r>
     </w:p>
   </w:footnote>
@@ -6494,13 +4918,7 @@
         <w:footnoteRef/>
       </w:r>
       <w:r>
-        <w:t xml:space="preserve"> </w:t>
-      </w:r>
-      <w:r>
-        <w:t>Power Stations with integrated a</w:t>
-      </w:r>
-      <w:r>
-        <w:t>uto-reversing will violate this requirement as an intentional feature when enabled, and therefore are exempt whenever auto-reversing is enabled.</w:t>
+        <w:t xml:space="preserve"> Power Stations with integrated auto-reversing will violate this requirement as an intentional feature when enabled, and therefore are exempt whenever auto-reversing is enabled.</w:t>
       </w:r>
     </w:p>
   </w:footnote>
@@ -6582,7 +5000,7 @@
               <w:noProof/>
             </w:rPr>
             <w:drawing>
-              <wp:inline distT="0" distB="0" distL="0" distR="0" wp14:anchorId="7BFD1012" wp14:editId="365E6D17">
+              <wp:inline distT="0" distB="0" distL="0" distR="0">
                 <wp:extent cx="552450" cy="581025"/>
                 <wp:effectExtent l="0" t="0" r="6350" b="3175"/>
                 <wp:docPr id="20" name="Picture 6" descr="nmra logo"/>
@@ -6771,13 +5189,7 @@
             <w:rPr>
               <w:rStyle w:val="Strong"/>
             </w:rPr>
-            <w:t xml:space="preserve">NMRA </w:t>
-          </w:r>
-          <w:r>
-            <w:rPr>
-              <w:rStyle w:val="Strong"/>
-            </w:rPr>
-            <w:t>Standard</w:t>
+            <w:t>NMRA Standard</w:t>
           </w:r>
         </w:p>
       </w:tc>
@@ -6935,7 +5347,6 @@
           <w:alias w:val="Subject"/>
           <w:tag w:val=""/>
           <w:id w:val="1216005313"/>
-          <w:placeholder/>
           <w:dataBinding w:prefixMappings="xmlns:ns0='http://purl.org/dc/elements/1.1/' xmlns:ns1='http://schemas.openxmlformats.org/package/2006/metadata/core-properties' " w:xpath="/ns1:coreProperties[1]/ns0:subject[1]" w:storeItemID="{6C3C8BC8-F283-45AE-878A-BAB7291924A1}"/>
           <w:text/>
         </w:sdtPr>
@@ -7149,9 +5560,8 @@
           <w:alias w:val="Publish Date"/>
           <w:tag w:val=""/>
           <w:id w:val="1853835996"/>
-          <w:placeholder/>
           <w:dataBinding w:prefixMappings="xmlns:ns0='http://schemas.microsoft.com/office/2006/coverPageProps' " w:xpath="/ns0:CoverPageProperties[1]/ns0:PublishDate[1]" w:storeItemID="{55AF091B-3C7A-41E3-B477-F2FDAA23CFDA}"/>
-          <w:date w:fullDate="2020-11-01T00:00:00Z">
+          <w:date w:fullDate="2021-01-16T00:00:00Z">
             <w:dateFormat w:val="MMM d, yyyy"/>
             <w:lid w:val="en-US"/>
             <w:storeMappedDataAs w:val="dateTime"/>
@@ -7203,7 +5613,7 @@
                   <w:rFonts w:ascii="CG Times" w:hAnsi="CG Times"/>
                   <w:sz w:val="20"/>
                 </w:rPr>
-                <w:t>Nov 1, 2020</w:t>
+                <w:t>Jan 16, 2021</w:t>
               </w:r>
             </w:p>
           </w:tc>
@@ -7217,7 +5627,6 @@
           <w:alias w:val="Title"/>
           <w:tag w:val=""/>
           <w:id w:val="-1136491503"/>
-          <w:placeholder/>
           <w:dataBinding w:prefixMappings="xmlns:ns0='http://purl.org/dc/elements/1.1/' xmlns:ns1='http://schemas.openxmlformats.org/package/2006/metadata/core-properties' " w:xpath="/ns1:coreProperties[1]/ns0:title[1]" w:storeItemID="{6C3C8BC8-F283-45AE-878A-BAB7291924A1}"/>
           <w:text/>
         </w:sdtPr>
@@ -8441,7 +6850,6 @@
   <w:style w:type="paragraph" w:default="1" w:styleId="Normal">
     <w:name w:val="Normal"/>
     <w:qFormat/>
-    <w:rsid w:val="0044186D"/>
     <w:pPr>
       <w:spacing w:after="120"/>
     </w:pPr>
@@ -8475,7 +6883,6 @@
     <w:basedOn w:val="Normal"/>
     <w:next w:val="Normal"/>
     <w:qFormat/>
-    <w:rsid w:val="00643AF9"/>
     <w:pPr>
       <w:keepNext/>
       <w:numPr>
@@ -8497,7 +6904,6 @@
     <w:basedOn w:val="Normal"/>
     <w:next w:val="Normal"/>
     <w:qFormat/>
-    <w:rsid w:val="00643AF9"/>
     <w:pPr>
       <w:keepNext/>
       <w:numPr>
@@ -8518,7 +6924,6 @@
     <w:basedOn w:val="Normal"/>
     <w:next w:val="Normal"/>
     <w:qFormat/>
-    <w:rsid w:val="002A058D"/>
     <w:pPr>
       <w:keepNext/>
       <w:numPr>
@@ -8539,7 +6944,6 @@
     <w:basedOn w:val="Normal"/>
     <w:next w:val="Normal"/>
     <w:qFormat/>
-    <w:rsid w:val="002A058D"/>
     <w:pPr>
       <w:keepNext/>
       <w:numPr>
@@ -8561,7 +6965,6 @@
     <w:basedOn w:val="Normal"/>
     <w:next w:val="Normal"/>
     <w:qFormat/>
-    <w:rsid w:val="002A058D"/>
     <w:pPr>
       <w:keepNext/>
       <w:numPr>
@@ -8583,7 +6986,6 @@
     <w:basedOn w:val="Normal"/>
     <w:next w:val="Normal"/>
     <w:qFormat/>
-    <w:rsid w:val="002A058D"/>
     <w:pPr>
       <w:keepNext/>
       <w:numPr>
@@ -8605,7 +7007,6 @@
     <w:basedOn w:val="Normal"/>
     <w:next w:val="Normal"/>
     <w:qFormat/>
-    <w:rsid w:val="002A058D"/>
     <w:pPr>
       <w:keepNext/>
       <w:numPr>
@@ -8627,7 +7028,6 @@
     <w:basedOn w:val="Normal"/>
     <w:next w:val="Normal"/>
     <w:qFormat/>
-    <w:rsid w:val="002A058D"/>
     <w:pPr>
       <w:keepNext/>
       <w:numPr>
@@ -8677,7 +7077,6 @@
     <w:next w:val="Normal"/>
     <w:autoRedefine/>
     <w:qFormat/>
-    <w:rsid w:val="00E50B78"/>
     <w:pPr>
       <w:keepNext/>
       <w:spacing w:before="120"/>
@@ -9849,7 +8248,6 @@
   <w:style w:type="table" w:styleId="TableGrid">
     <w:name w:val="Table Grid"/>
     <w:basedOn w:val="TableNormal"/>
-    <w:rsid w:val="002A46D5"/>
     <w:tblPr>
       <w:tblBorders>
         <w:top w:val="single" w:sz="4" w:space="0" w:color="auto"/>
@@ -9867,7 +8265,6 @@
     <w:link w:val="BalloonTextChar"/>
     <w:semiHidden/>
     <w:unhideWhenUsed/>
-    <w:rsid w:val="00F7685D"/>
     <w:rPr>
       <w:rFonts w:ascii="Tahoma" w:hAnsi="Tahoma" w:cs="Tahoma"/>
       <w:sz w:val="16"/>
@@ -9879,7 +8276,6 @@
     <w:basedOn w:val="DefaultParagraphFont"/>
     <w:link w:val="BalloonText"/>
     <w:semiHidden/>
-    <w:rsid w:val="00F7685D"/>
     <w:rPr>
       <w:rFonts w:ascii="Tahoma" w:hAnsi="Tahoma" w:cs="Tahoma"/>
       <w:sz w:val="16"/>
@@ -9890,7 +8286,6 @@
     <w:name w:val="Strong"/>
     <w:basedOn w:val="DefaultParagraphFont"/>
     <w:qFormat/>
-    <w:rsid w:val="00851FCA"/>
     <w:rPr>
       <w:b/>
       <w:bCs/>
@@ -9901,7 +8296,6 @@
     <w:basedOn w:val="Normal"/>
     <w:uiPriority w:val="34"/>
     <w:qFormat/>
-    <w:rsid w:val="00623B38"/>
     <w:pPr>
       <w:ind w:left="720"/>
       <w:contextualSpacing/>
@@ -9912,7 +8306,6 @@
     <w:basedOn w:val="DefaultParagraphFont"/>
     <w:uiPriority w:val="99"/>
     <w:semiHidden/>
-    <w:rsid w:val="00A22650"/>
     <w:rPr>
       <w:color w:val="808080"/>
     </w:rPr>
@@ -9922,7 +8315,6 @@
     <w:basedOn w:val="DefaultParagraphFont"/>
     <w:semiHidden/>
     <w:unhideWhenUsed/>
-    <w:rsid w:val="00306F20"/>
     <w:rPr>
       <w:vertAlign w:val="superscript"/>
     </w:rPr>
@@ -9931,7 +8323,6 @@
     <w:name w:val="Table Contents"/>
     <w:basedOn w:val="Normal"/>
     <w:qFormat/>
-    <w:rsid w:val="001D51DE"/>
     <w:pPr>
       <w:suppressLineNumbers/>
       <w:overflowPunct w:val="0"/>
@@ -10099,7 +8490,6 @@
   <w:style w:type="paragraph" w:default="1" w:styleId="Normal">
     <w:name w:val="Normal"/>
     <w:qFormat/>
-    <w:rsid w:val="0044186D"/>
     <w:pPr>
       <w:spacing w:after="120"/>
     </w:pPr>
@@ -10133,7 +8523,6 @@
     <w:basedOn w:val="Normal"/>
     <w:next w:val="Normal"/>
     <w:qFormat/>
-    <w:rsid w:val="00643AF9"/>
     <w:pPr>
       <w:keepNext/>
       <w:numPr>
@@ -10155,7 +8544,6 @@
     <w:basedOn w:val="Normal"/>
     <w:next w:val="Normal"/>
     <w:qFormat/>
-    <w:rsid w:val="00643AF9"/>
     <w:pPr>
       <w:keepNext/>
       <w:numPr>
@@ -10176,7 +8564,6 @@
     <w:basedOn w:val="Normal"/>
     <w:next w:val="Normal"/>
     <w:qFormat/>
-    <w:rsid w:val="002A058D"/>
     <w:pPr>
       <w:keepNext/>
       <w:numPr>
@@ -10197,7 +8584,6 @@
     <w:basedOn w:val="Normal"/>
     <w:next w:val="Normal"/>
     <w:qFormat/>
-    <w:rsid w:val="002A058D"/>
     <w:pPr>
       <w:keepNext/>
       <w:numPr>
@@ -10219,7 +8605,6 @@
     <w:basedOn w:val="Normal"/>
     <w:next w:val="Normal"/>
     <w:qFormat/>
-    <w:rsid w:val="002A058D"/>
     <w:pPr>
       <w:keepNext/>
       <w:numPr>
@@ -10241,7 +8626,6 @@
     <w:basedOn w:val="Normal"/>
     <w:next w:val="Normal"/>
     <w:qFormat/>
-    <w:rsid w:val="002A058D"/>
     <w:pPr>
       <w:keepNext/>
       <w:numPr>
@@ -10263,7 +8647,6 @@
     <w:basedOn w:val="Normal"/>
     <w:next w:val="Normal"/>
     <w:qFormat/>
-    <w:rsid w:val="002A058D"/>
     <w:pPr>
       <w:keepNext/>
       <w:numPr>
@@ -10285,7 +8668,6 @@
     <w:basedOn w:val="Normal"/>
     <w:next w:val="Normal"/>
     <w:qFormat/>
-    <w:rsid w:val="002A058D"/>
     <w:pPr>
       <w:keepNext/>
       <w:numPr>
@@ -10335,7 +8717,6 @@
     <w:next w:val="Normal"/>
     <w:autoRedefine/>
     <w:qFormat/>
-    <w:rsid w:val="00E50B78"/>
     <w:pPr>
       <w:keepNext/>
       <w:spacing w:before="120"/>
@@ -11507,7 +9888,6 @@
   <w:style w:type="table" w:styleId="TableGrid">
     <w:name w:val="Table Grid"/>
     <w:basedOn w:val="TableNormal"/>
-    <w:rsid w:val="002A46D5"/>
     <w:tblPr>
       <w:tblBorders>
         <w:top w:val="single" w:sz="4" w:space="0" w:color="auto"/>
@@ -11525,7 +9905,6 @@
     <w:link w:val="BalloonTextChar"/>
     <w:semiHidden/>
     <w:unhideWhenUsed/>
-    <w:rsid w:val="00F7685D"/>
     <w:rPr>
       <w:rFonts w:ascii="Tahoma" w:hAnsi="Tahoma" w:cs="Tahoma"/>
       <w:sz w:val="16"/>
@@ -11537,7 +9916,6 @@
     <w:basedOn w:val="DefaultParagraphFont"/>
     <w:link w:val="BalloonText"/>
     <w:semiHidden/>
-    <w:rsid w:val="00F7685D"/>
     <w:rPr>
       <w:rFonts w:ascii="Tahoma" w:hAnsi="Tahoma" w:cs="Tahoma"/>
       <w:sz w:val="16"/>
@@ -11548,7 +9926,6 @@
     <w:name w:val="Strong"/>
     <w:basedOn w:val="DefaultParagraphFont"/>
     <w:qFormat/>
-    <w:rsid w:val="00851FCA"/>
     <w:rPr>
       <w:b/>
       <w:bCs/>
@@ -11559,7 +9936,6 @@
     <w:basedOn w:val="Normal"/>
     <w:uiPriority w:val="34"/>
     <w:qFormat/>
-    <w:rsid w:val="00623B38"/>
     <w:pPr>
       <w:ind w:left="720"/>
       <w:contextualSpacing/>
@@ -11570,7 +9946,6 @@
     <w:basedOn w:val="DefaultParagraphFont"/>
     <w:uiPriority w:val="99"/>
     <w:semiHidden/>
-    <w:rsid w:val="00A22650"/>
     <w:rPr>
       <w:color w:val="808080"/>
     </w:rPr>
@@ -11580,7 +9955,6 @@
     <w:basedOn w:val="DefaultParagraphFont"/>
     <w:semiHidden/>
     <w:unhideWhenUsed/>
-    <w:rsid w:val="00306F20"/>
     <w:rPr>
       <w:vertAlign w:val="superscript"/>
     </w:rPr>
@@ -11589,7 +9963,6 @@
     <w:name w:val="Table Contents"/>
     <w:basedOn w:val="Normal"/>
     <w:qFormat/>
-    <w:rsid w:val="001D51DE"/>
     <w:pPr>
       <w:suppressLineNumbers/>
       <w:overflowPunct w:val="0"/>
@@ -11927,7 +10300,7 @@
 
 <file path=customXml/item1.xml><?xml version="1.0" encoding="utf-8"?>
 <CoverPageProperties xmlns="http://schemas.microsoft.com/office/2006/coverPageProps">
-  <PublishDate>2020-11-01T00:00:00</PublishDate>
+  <PublishDate>2021-01-16T00:00:00</PublishDate>
   <Abstract/>
   <CompanyAddress/>
   <CompanyPhone/>
@@ -11949,7 +10322,7 @@
 </file>
 
 <file path=customXml/itemProps2.xml><?xml version="1.0" encoding="utf-8"?>
-<ds:datastoreItem xmlns:ds="http://schemas.openxmlformats.org/officeDocument/2006/customXml" ds:itemID="{BC925016-9105-4BD8-B671-A7B930ECA2FF}">
+<ds:datastoreItem xmlns:ds="http://schemas.openxmlformats.org/officeDocument/2006/customXml" ds:itemID="{7B8CF4EB-F156-4FA8-886F-467D6211F56F}">
   <ds:schemaRefs>
     <ds:schemaRef ds:uri="http://schemas.openxmlformats.org/officeDocument/2006/bibliography"/>
   </ds:schemaRefs>

</xml_diff>

<commit_message>
Fix some spelling mistakes.
</commit_message>
<xml_diff>
--- a/drafts/S-9.1.2 Power Station Interface.docx
+++ b/drafts/S-9.1.2 Power Station Interface.docx
@@ -194,8 +194,13 @@
         </w:numPr>
       </w:pPr>
       <w:r>
-        <w:t>RCN-217 DCC Feedback Protocol (RailCom</w:t>
-      </w:r>
+        <w:t>RCN-217 DCC Feedback Protocol (</w:t>
+      </w:r>
+      <w:proofErr w:type="spellStart"/>
+      <w:r>
+        <w:t>RailCom</w:t>
+      </w:r>
+      <w:proofErr w:type="spellEnd"/>
       <w:r>
         <w:rPr>
           <w:rStyle w:val="FootnoteReference"/>
@@ -203,7 +208,11 @@
         <w:footnoteReference w:id="1"/>
       </w:r>
       <w:r>
-        <w:t>), with which S-9.3.2 is intended to be in harmony.</w:t>
+        <w:t xml:space="preserve">), with which S-9.3.2 is intended to be in </w:t>
+      </w:r>
+      <w:proofErr w:type="spellStart"/>
+      <w:r>
+        <w:t>harmony.</w:t>
       </w:r>
       <w:r>
         <w:rPr>
@@ -234,6 +243,7 @@
         </w:rPr>
         <w:t>i</w:t>
       </w:r>
+      <w:proofErr w:type="spellEnd"/>
       <w:r>
         <w:rPr>
           <w:vertAlign w:val="superscript"/>
@@ -289,7 +299,11 @@
       </w:pPr>
       <w:r>
         <w:lastRenderedPageBreak/>
-        <w:t>Electrical Characteristics of Generators and Receivers for Use in Balanced Digital Multipoint Systems, ANSI TIA/EIA-485 Standard.</w:t>
+        <w:t xml:space="preserve">Electrical Characteristics of Generators and Receivers for Use in Balanced Digital Multipoint Systems, ANSI TIA/EIA-485 </w:t>
+      </w:r>
+      <w:proofErr w:type="spellStart"/>
+      <w:r>
+        <w:t>Standard.</w:t>
       </w:r>
       <w:r>
         <w:rPr>
@@ -320,6 +334,7 @@
         </w:rPr>
         <w:t>iii</w:t>
       </w:r>
+      <w:proofErr w:type="spellEnd"/>
       <w:r>
         <w:rPr>
           <w:vertAlign w:val="superscript"/>
@@ -911,6 +926,7 @@
                 <w:b/>
               </w:rPr>
             </w:pPr>
+            <w:proofErr w:type="spellStart"/>
             <w:r>
               <w:rPr>
                 <w:b/>
@@ -924,6 +940,7 @@
               </w:rPr>
               <w:t>off</w:t>
             </w:r>
+            <w:proofErr w:type="spellEnd"/>
           </w:p>
         </w:tc>
         <w:tc>
@@ -952,7 +969,14 @@
               <w:rPr>
                 <w:b/>
               </w:rPr>
-              <w:t>ABS (T</w:t>
+              <w:t>ABS (</w:t>
+            </w:r>
+            <w:proofErr w:type="spellStart"/>
+            <w:r>
+              <w:rPr>
+                <w:b/>
+              </w:rPr>
+              <w:t>T</w:t>
             </w:r>
             <w:r>
               <w:rPr>
@@ -961,6 +985,7 @@
               </w:rPr>
               <w:t>off</w:t>
             </w:r>
+            <w:proofErr w:type="spellEnd"/>
             <w:r>
               <w:rPr>
                 <w:b/>
@@ -1087,6 +1112,7 @@
                         <wps:txbx>
                           <w:txbxContent>
                             <w:p>
+                              <w:proofErr w:type="spellStart"/>
                               <w:r>
                                 <w:t>T</w:t>
                               </w:r>
@@ -1096,6 +1122,7 @@
                                 </w:rPr>
                                 <w:t>off</w:t>
                               </w:r>
+                              <w:proofErr w:type="spellEnd"/>
                             </w:p>
                           </w:txbxContent>
                         </wps:txbx>
@@ -1991,6 +2018,7 @@
                 <w:b/>
               </w:rPr>
             </w:pPr>
+            <w:proofErr w:type="spellStart"/>
             <w:r>
               <w:rPr>
                 <w:b/>
@@ -2004,6 +2032,7 @@
               </w:rPr>
               <w:t>off</w:t>
             </w:r>
+            <w:proofErr w:type="spellEnd"/>
           </w:p>
         </w:tc>
         <w:tc>
@@ -2032,7 +2061,14 @@
               <w:rPr>
                 <w:b/>
               </w:rPr>
-              <w:t>ABS (T</w:t>
+              <w:t>ABS (</w:t>
+            </w:r>
+            <w:proofErr w:type="spellStart"/>
+            <w:r>
+              <w:rPr>
+                <w:b/>
+              </w:rPr>
+              <w:t>T</w:t>
             </w:r>
             <w:r>
               <w:rPr>
@@ -2041,6 +2077,7 @@
               </w:rPr>
               <w:t>off</w:t>
             </w:r>
+            <w:proofErr w:type="spellEnd"/>
             <w:r>
               <w:rPr>
                 <w:b/>
@@ -2116,9 +2153,21 @@
       </w:ins>
       <w:ins w:id="9" w:author="Baker, Stuart" w:date="2021-01-16T10:42:00Z">
         <w:r>
-          <w:t xml:space="preserve">oder convertion to an alternate power source, as described in S-9.2.4, </w:t>
+          <w:t xml:space="preserve">oder </w:t>
         </w:r>
       </w:ins>
+      <w:ins w:id="10" w:author="Baker, Stuart" w:date="2021-01-16T11:46:00Z">
+        <w:r>
+          <w:t>conversion</w:t>
+        </w:r>
+      </w:ins>
+      <w:bookmarkStart w:id="11" w:name="_GoBack"/>
+      <w:bookmarkEnd w:id="11"/>
+      <w:ins w:id="12" w:author="Baker, Stuart" w:date="2021-01-16T10:42:00Z">
+        <w:r>
+          <w:t xml:space="preserve"> to an alternate power source, as described in S-9.2.4, </w:t>
+        </w:r>
+      </w:ins>
       <w:r>
         <w:t>Power Stations shall disable their output when a valid DCC packet is not received for more than 30 milliseconds on the Power Station Interface. If a power station is designed for multiple protocol use, this requirement may be disabled, or have a different duration set, through a configuration option. If this requirement can be disabled through configuration, it shall be noted in the product documentation.</w:t>
       </w:r>
@@ -2127,11 +2176,11 @@
       <w:pPr>
         <w:pStyle w:val="Heading2"/>
       </w:pPr>
-      <w:bookmarkStart w:id="10" w:name="_Ref55116859"/>
+      <w:bookmarkStart w:id="13" w:name="_Ref55116859"/>
       <w:r>
         <w:t>Full Scale Interface</w:t>
       </w:r>
-      <w:bookmarkEnd w:id="10"/>
+      <w:bookmarkEnd w:id="13"/>
     </w:p>
     <w:p>
       <w:r>
@@ -2150,12 +2199,12 @@
       <w:r>
         <w:t xml:space="preserve">A bipolar signal shall appear differentially on a two-wire </w:t>
       </w:r>
-      <w:del w:id="11" w:author="Baker, Stuart" w:date="2021-01-16T10:31:00Z">
+      <w:del w:id="14" w:author="Baker, Stuart" w:date="2021-01-16T10:31:00Z">
         <w:r>
           <w:delText xml:space="preserve">cable </w:delText>
         </w:r>
       </w:del>
-      <w:ins w:id="12" w:author="Baker, Stuart" w:date="2021-01-16T10:31:00Z">
+      <w:ins w:id="15" w:author="Baker, Stuart" w:date="2021-01-16T10:31:00Z">
         <w:r>
           <w:t xml:space="preserve">interface </w:t>
         </w:r>
@@ -2514,7 +2563,7 @@
       <w:r>
         <w:t>Power Stati</w:t>
       </w:r>
-      <w:ins w:id="13" w:author="Baker, Stuart" w:date="2021-01-16T10:18:00Z">
+      <w:ins w:id="16" w:author="Baker, Stuart" w:date="2021-01-16T10:18:00Z">
         <w:r>
           <w:t>o</w:t>
         </w:r>
@@ -2798,8 +2847,8 @@
         <w:pStyle w:val="Caption"/>
         <w:jc w:val="center"/>
       </w:pPr>
-      <w:bookmarkStart w:id="14" w:name="_Ref55123658"/>
-      <w:bookmarkStart w:id="15" w:name="_Ref55123663"/>
+      <w:bookmarkStart w:id="17" w:name="_Ref55123658"/>
+      <w:bookmarkStart w:id="18" w:name="_Ref55123663"/>
       <w:r>
         <w:t xml:space="preserve">Figure </w:t>
       </w:r>
@@ -2811,42 +2860,42 @@
           <w:t>5</w:t>
         </w:r>
       </w:fldSimple>
-      <w:bookmarkEnd w:id="14"/>
+      <w:bookmarkEnd w:id="17"/>
       <w:r>
         <w:t>: Power Station Input Signal Test</w:t>
       </w:r>
-      <w:bookmarkEnd w:id="15"/>
+      <w:bookmarkEnd w:id="18"/>
     </w:p>
     <w:p>
       <w:pPr>
         <w:pStyle w:val="Heading2"/>
       </w:pPr>
-      <w:bookmarkStart w:id="16" w:name="_Ref55116866"/>
+      <w:bookmarkStart w:id="19" w:name="_Ref55116866"/>
       <w:r>
         <w:t>Driver/Receiver Interface</w:t>
       </w:r>
-      <w:bookmarkEnd w:id="16"/>
+      <w:bookmarkEnd w:id="19"/>
     </w:p>
     <w:p>
       <w:r>
         <w:t>The Driver/Receiver Interface type is characterized by the Command Station output connected to the Power Station input using a differential TIA/EIA-422 or TIA/EIA-485 driver/receiver pair. This interface also carries a ground signal which the differential signals shall be referenced to.</w:t>
       </w:r>
-      <w:ins w:id="17" w:author="Baker, Stuart" w:date="2021-01-16T10:18:00Z">
+      <w:ins w:id="20" w:author="Baker, Stuart" w:date="2021-01-16T10:18:00Z">
         <w:r>
           <w:t xml:space="preserve"> TIA/EIA-422</w:t>
         </w:r>
       </w:ins>
-      <w:ins w:id="18" w:author="Baker, Stuart" w:date="2021-01-16T10:19:00Z">
+      <w:ins w:id="21" w:author="Baker, Stuart" w:date="2021-01-16T10:19:00Z">
         <w:r>
-          <w:t xml:space="preserve"> and TIA/EIA-485 driver/receiver standards have overlapping operating ranges and are commonly used together and/or interchan</w:t>
+          <w:t xml:space="preserve"> and TIA/EIA-485 driver/receiver standards have overlapping operating ranges and are commonly used together and/or </w:t>
         </w:r>
       </w:ins>
-      <w:ins w:id="19" w:author="Baker, Stuart" w:date="2021-01-16T10:20:00Z">
+      <w:ins w:id="22" w:author="Baker, Stuart" w:date="2021-01-16T11:44:00Z">
         <w:r>
-          <w:t>gably</w:t>
+          <w:t>interchangeably</w:t>
         </w:r>
       </w:ins>
-      <w:ins w:id="20" w:author="Baker, Stuart" w:date="2021-01-16T10:19:00Z">
+      <w:ins w:id="23" w:author="Baker, Stuart" w:date="2021-01-16T10:19:00Z">
         <w:r>
           <w:t>.</w:t>
         </w:r>
@@ -2869,17 +2918,14 @@
       <w:r>
         <w:t xml:space="preserve">A bipolar signal shall appear differentially on a two-wire </w:t>
       </w:r>
-      <w:del w:id="21" w:author="Baker, Stuart" w:date="2021-01-16T11:30:00Z">
+      <w:del w:id="24" w:author="Baker, Stuart" w:date="2021-01-16T11:30:00Z">
         <w:r>
           <w:delText xml:space="preserve">cable </w:delText>
         </w:r>
       </w:del>
-      <w:ins w:id="22" w:author="Baker, Stuart" w:date="2021-01-16T11:30:00Z">
+      <w:ins w:id="25" w:author="Baker, Stuart" w:date="2021-01-16T11:30:00Z">
         <w:r>
-          <w:t>interface</w:t>
-        </w:r>
-        <w:r>
-          <w:t xml:space="preserve"> </w:t>
+          <w:t xml:space="preserve">interface </w:t>
         </w:r>
       </w:ins>
       <w:r>
@@ -3034,17 +3080,14 @@
       <w:r>
         <w:t xml:space="preserve">A bipolar signal shall appear differentially on a two-wire </w:t>
       </w:r>
-      <w:del w:id="23" w:author="Baker, Stuart" w:date="2021-01-16T11:30:00Z">
+      <w:del w:id="26" w:author="Baker, Stuart" w:date="2021-01-16T11:30:00Z">
         <w:r>
           <w:delText xml:space="preserve">cable </w:delText>
         </w:r>
       </w:del>
-      <w:ins w:id="24" w:author="Baker, Stuart" w:date="2021-01-16T11:30:00Z">
+      <w:ins w:id="27" w:author="Baker, Stuart" w:date="2021-01-16T11:30:00Z">
         <w:r>
-          <w:t>interface</w:t>
-        </w:r>
-        <w:r>
-          <w:t xml:space="preserve"> </w:t>
+          <w:t xml:space="preserve">interface </w:t>
         </w:r>
       </w:ins>
       <w:r>
@@ -3480,12 +3523,12 @@
       <w:r>
         <w:t>The cable used for transmitting the signal from the Command Station signal generator to the Power Stations shall be a single pair of wires and may utilize, twisted pair, coaxial, or any other wiring method. The minimum wire size shall be 26AWG.</w:t>
       </w:r>
-      <w:ins w:id="25" w:author="Baker, Stuart" w:date="2021-01-16T10:33:00Z">
+      <w:ins w:id="28" w:author="Baker, Stuart" w:date="2021-01-16T10:33:00Z">
         <w:r>
-          <w:t xml:space="preserve"> Other power and/or signal wires may also be bundled in the same cable as the the Power Station Interface</w:t>
+          <w:t xml:space="preserve"> Other power and/or signal wires may also be bundled in the same cable as the Power Station Interface</w:t>
         </w:r>
       </w:ins>
-      <w:ins w:id="26" w:author="Baker, Stuart" w:date="2021-01-16T10:34:00Z">
+      <w:ins w:id="29" w:author="Baker, Stuart" w:date="2021-01-16T10:34:00Z">
         <w:r>
           <w:t>.</w:t>
         </w:r>
@@ -3626,8 +3669,6 @@
       <w:pPr>
         <w:pStyle w:val="Heading1"/>
       </w:pPr>
-      <w:bookmarkStart w:id="27" w:name="_GoBack"/>
-      <w:bookmarkEnd w:id="27"/>
       <w:r>
         <w:lastRenderedPageBreak/>
         <w:t>Document History</w:t>
@@ -4329,7 +4370,39 @@
         <w:endnoteRef/>
       </w:r>
       <w:r>
-        <w:t xml:space="preserve"> RCN stands for RailCommunity Normen. The direct German to English translation of Normen is Norms, and in this context is intended to have an equivalent meaning to Standards. RailCommunity is an organization of manufactuers that creates German language standards for model railway electronics.</w:t>
+        <w:t xml:space="preserve"> RCN stands for </w:t>
+      </w:r>
+      <w:proofErr w:type="spellStart"/>
+      <w:r>
+        <w:t>RailCommunity</w:t>
+      </w:r>
+      <w:proofErr w:type="spellEnd"/>
+      <w:r>
+        <w:t xml:space="preserve"> </w:t>
+      </w:r>
+      <w:proofErr w:type="spellStart"/>
+      <w:r>
+        <w:t>Normen</w:t>
+      </w:r>
+      <w:proofErr w:type="spellEnd"/>
+      <w:r>
+        <w:t xml:space="preserve">. The direct German to English translation of </w:t>
+      </w:r>
+      <w:proofErr w:type="spellStart"/>
+      <w:r>
+        <w:t>Normen</w:t>
+      </w:r>
+      <w:proofErr w:type="spellEnd"/>
+      <w:r>
+        <w:t xml:space="preserve"> is Norms, and in this context is intended to have an equivalent meaning to Standards. </w:t>
+      </w:r>
+      <w:proofErr w:type="spellStart"/>
+      <w:r>
+        <w:t>RailCommunity</w:t>
+      </w:r>
+      <w:proofErr w:type="spellEnd"/>
+      <w:r>
+        <w:t xml:space="preserve"> is an organization of manufacturers that creates German language standards for model railway electronics.</w:t>
       </w:r>
     </w:p>
   </w:endnote>
@@ -4620,7 +4693,7 @@
         <w:rStyle w:val="PageNumber"/>
         <w:noProof/>
       </w:rPr>
-      <w:t>9</w:t>
+      <w:t>2</w:t>
     </w:r>
     <w:r>
       <w:rPr>
@@ -4893,8 +4966,13 @@
         <w:footnoteRef/>
       </w:r>
       <w:r>
-        <w:t xml:space="preserve"> RailCom</w:t>
-      </w:r>
+        <w:t xml:space="preserve"> </w:t>
+      </w:r>
+      <w:proofErr w:type="spellStart"/>
+      <w:r>
+        <w:t>RailCom</w:t>
+      </w:r>
+      <w:proofErr w:type="spellEnd"/>
       <w:r>
         <w:rPr>
           <w:vertAlign w:val="superscript"/>
@@ -4902,7 +4980,15 @@
         <w:t>®</w:t>
       </w:r>
       <w:r>
-        <w:t xml:space="preserve"> is a registered trademark of Lenz Elektronik GmbH.</w:t>
+        <w:t xml:space="preserve"> is a registered trademark of Lenz </w:t>
+      </w:r>
+      <w:proofErr w:type="spellStart"/>
+      <w:r>
+        <w:t>Elektronik</w:t>
+      </w:r>
+      <w:proofErr w:type="spellEnd"/>
+      <w:r>
+        <w:t xml:space="preserve"> GmbH.</w:t>
       </w:r>
     </w:p>
   </w:footnote>
@@ -10322,7 +10408,7 @@
 </file>
 
 <file path=customXml/itemProps2.xml><?xml version="1.0" encoding="utf-8"?>
-<ds:datastoreItem xmlns:ds="http://schemas.openxmlformats.org/officeDocument/2006/customXml" ds:itemID="{7B8CF4EB-F156-4FA8-886F-467D6211F56F}">
+<ds:datastoreItem xmlns:ds="http://schemas.openxmlformats.org/officeDocument/2006/customXml" ds:itemID="{59B9ED01-B5CC-42E5-AA83-6676BA43BC53}">
   <ds:schemaRefs>
     <ds:schemaRef ds:uri="http://schemas.openxmlformats.org/officeDocument/2006/bibliography"/>
   </ds:schemaRefs>

</xml_diff>

<commit_message>
Apply final review comments and prepare for voting.
</commit_message>
<xml_diff>
--- a/drafts/S-9.1.2 Power Station Interface.docx
+++ b/drafts/S-9.1.2 Power Station Interface.docx
@@ -420,28 +420,6 @@
           <w:p>
             <w:r>
               <w:t>An electrical signal that carries information having equal voltage components above and below 0 volts. In the context of the NMRA DCC standard, this signal will have a positive half-cycle and a negative half-cycle. (+ volts and - volts respectively)</w:t>
-            </w:r>
-          </w:p>
-        </w:tc>
-      </w:tr>
-      <w:tr>
-        <w:tc>
-          <w:tcPr>
-            <w:tcW w:w="2268" w:type="dxa"/>
-          </w:tcPr>
-          <w:p>
-            <w:r>
-              <w:t>Unipolar Signal</w:t>
-            </w:r>
-          </w:p>
-        </w:tc>
-        <w:tc>
-          <w:tcPr>
-            <w:tcW w:w="7596" w:type="dxa"/>
-          </w:tcPr>
-          <w:p>
-            <w:r>
-              <w:t>An electrical signal that carries the same information as a bipolar signal, but only has a positive electrical component. This signal will have a positive half-cycle and a half-cycle where the output is at 0 volts.</w:t>
             </w:r>
           </w:p>
         </w:tc>
@@ -682,18 +660,15 @@
     </w:p>
     <w:p>
       <w:r>
-        <w:t xml:space="preserve">This Standard is required for all new products introduced after January 1st 2022. This Standard is optional for all products introduced before January 1st 2022. Exemptions may be granted at the discretion of the NMRA Conformance and Inspection department. Exemptions granted shall be </w:t>
-      </w:r>
+        <w:t>This Standard is required for all new products introduced after January 1st 2022. This Standard is optional for all products introduced before January 1st 2022. Exemptions may be granted at the discretion of the NMRA Conformance and Inspection department. Exemptions granted shall be noted in the product documentation and reviewed for accuracy by the NMRA Conformance and Inspection department.</w:t>
+      </w:r>
+    </w:p>
+    <w:p>
+      <w:pPr>
+        <w:pStyle w:val="Heading1"/>
+      </w:pPr>
       <w:r>
         <w:lastRenderedPageBreak/>
-        <w:t>noted in the product documentation and reviewed for accuracy by the NMRA Conformance and Inspection department.</w:t>
-      </w:r>
-    </w:p>
-    <w:p>
-      <w:pPr>
-        <w:pStyle w:val="Heading1"/>
-      </w:pPr>
-      <w:r>
         <w:t>Electrical Characteristics</w:t>
       </w:r>
     </w:p>
@@ -1888,11 +1863,11 @@
     </w:p>
     <w:p>
       <w:r>
-        <w:t xml:space="preserve">A Power Station Interface Repeater amplifies the Power Station Interface signals so that additional power stations can be supported. Only a single repeater may be used on any Power Station Interface </w:t>
+        <w:t xml:space="preserve">A Power Station Interface Repeater amplifies the Power Station Interface signals so that additional power stations can be supported. Only a single repeater may be used on any Power Station Interface Segment. On input, the repeater has the same requirements as a Power Station. On output, the repeater has the same signal level requirements as a Command station and timing requirements as a </w:t>
       </w:r>
       <w:r>
         <w:lastRenderedPageBreak/>
-        <w:t xml:space="preserve">Segment. On input, the repeater has the same requirements as a Power Station. On output, the repeater has the same signal level requirements as a Command station and timing requirements as a Power Station except that the total allowed signal propagation delay and distortion is reduced as defined in </w:t>
+        <w:t xml:space="preserve">Power Station except that the total allowed signal propagation delay and distortion is reduced as defined in </w:t>
       </w:r>
       <w:r>
         <w:fldChar w:fldCharType="begin"/>
@@ -2116,20 +2091,7 @@
         <w:pStyle w:val="Heading3"/>
       </w:pPr>
       <w:r>
-        <w:t>Power Stat</w:t>
-      </w:r>
-      <w:ins w:id="6" w:author="Baker, Stuart" w:date="2021-01-16T10:28:00Z">
-        <w:r>
-          <w:t>ion</w:t>
-        </w:r>
-      </w:ins>
-      <w:del w:id="7" w:author="Baker, Stuart" w:date="2021-01-16T10:28:00Z">
-        <w:r>
-          <w:delText>e</w:delText>
-        </w:r>
-      </w:del>
-      <w:r>
-        <w:t xml:space="preserve"> Common</w:t>
+        <w:t>Power Station Common</w:t>
       </w:r>
     </w:p>
     <w:p>
@@ -2146,41 +2108,19 @@
       </w:r>
     </w:p>
     <w:p>
-      <w:ins w:id="8" w:author="Baker, Stuart" w:date="2021-01-16T10:41:00Z">
-        <w:r>
-          <w:t>In order to avoid a dec</w:t>
-        </w:r>
-      </w:ins>
-      <w:ins w:id="9" w:author="Baker, Stuart" w:date="2021-01-16T10:42:00Z">
-        <w:r>
-          <w:t xml:space="preserve">oder </w:t>
-        </w:r>
-      </w:ins>
-      <w:ins w:id="10" w:author="Baker, Stuart" w:date="2021-01-16T11:46:00Z">
-        <w:r>
-          <w:t>conversion</w:t>
-        </w:r>
-      </w:ins>
-      <w:bookmarkStart w:id="11" w:name="_GoBack"/>
-      <w:bookmarkEnd w:id="11"/>
-      <w:ins w:id="12" w:author="Baker, Stuart" w:date="2021-01-16T10:42:00Z">
-        <w:r>
-          <w:t xml:space="preserve"> to an alternate power source, as described in S-9.2.4, </w:t>
-        </w:r>
-      </w:ins>
-      <w:r>
-        <w:t>Power Stations shall disable their output when a valid DCC packet is not received for more than 30 milliseconds on the Power Station Interface. If a power station is designed for multiple protocol use, this requirement may be disabled, or have a different duration set, through a configuration option. If this requirement can be disabled through configuration, it shall be noted in the product documentation.</w:t>
+      <w:r>
+        <w:t>In order to avoid a decoder conversion to an alternate power source, as described in S-9.2.4, Power Stations shall disable their output when a valid DCC packet is not received for more than 30 milliseconds on the Power Station Interface. If a power station is designed for multiple protocol use, this requirement may be disabled, or have a different duration set, through a configuration option. If this requirement can be disabled through configuration, it shall be noted in the product documentation.</w:t>
       </w:r>
     </w:p>
     <w:p>
       <w:pPr>
         <w:pStyle w:val="Heading2"/>
       </w:pPr>
-      <w:bookmarkStart w:id="13" w:name="_Ref55116859"/>
+      <w:bookmarkStart w:id="6" w:name="_Ref55116859"/>
       <w:r>
         <w:t>Full Scale Interface</w:t>
       </w:r>
-      <w:bookmarkEnd w:id="13"/>
+      <w:bookmarkEnd w:id="6"/>
     </w:p>
     <w:p>
       <w:r>
@@ -2197,20 +2137,7 @@
     </w:p>
     <w:p>
       <w:r>
-        <w:t xml:space="preserve">A bipolar signal shall appear differentially on a two-wire </w:t>
-      </w:r>
-      <w:del w:id="14" w:author="Baker, Stuart" w:date="2021-01-16T10:31:00Z">
-        <w:r>
-          <w:delText xml:space="preserve">cable </w:delText>
-        </w:r>
-      </w:del>
-      <w:ins w:id="15" w:author="Baker, Stuart" w:date="2021-01-16T10:31:00Z">
-        <w:r>
-          <w:t xml:space="preserve">interface </w:t>
-        </w:r>
-      </w:ins>
-      <w:r>
-        <w:t>with a signal amplitude of no less ±8.5V and no greater than ±24V. The Command Station output shall be capable of supplying ±8.5V into a 100Ω resistive load, so that multiple Power Stations may be connected to this output.</w:t>
+        <w:t>A bipolar signal shall appear differentially on a two-wire interface with a signal amplitude of no less ±8.5V and no greater than ±24V. The Command Station output shall be capable of supplying ±8.5V into a 100Ω resistive load, so that multiple Power Stations may be connected to this output.</w:t>
       </w:r>
     </w:p>
     <w:p>
@@ -2561,15 +2488,7 @@
         <w:pStyle w:val="Heading3"/>
       </w:pPr>
       <w:r>
-        <w:t>Power Stati</w:t>
-      </w:r>
-      <w:ins w:id="16" w:author="Baker, Stuart" w:date="2021-01-16T10:18:00Z">
-        <w:r>
-          <w:t>o</w:t>
-        </w:r>
-      </w:ins>
-      <w:r>
-        <w:t>n Input Signal</w:t>
+        <w:t>Power Station Input Signal</w:t>
       </w:r>
     </w:p>
     <w:p>
@@ -2847,8 +2766,8 @@
         <w:pStyle w:val="Caption"/>
         <w:jc w:val="center"/>
       </w:pPr>
-      <w:bookmarkStart w:id="17" w:name="_Ref55123658"/>
-      <w:bookmarkStart w:id="18" w:name="_Ref55123663"/>
+      <w:bookmarkStart w:id="7" w:name="_Ref55123658"/>
+      <w:bookmarkStart w:id="8" w:name="_Ref55123663"/>
       <w:r>
         <w:t xml:space="preserve">Figure </w:t>
       </w:r>
@@ -2860,46 +2779,26 @@
           <w:t>5</w:t>
         </w:r>
       </w:fldSimple>
-      <w:bookmarkEnd w:id="17"/>
+      <w:bookmarkEnd w:id="7"/>
       <w:r>
         <w:t>: Power Station Input Signal Test</w:t>
       </w:r>
-      <w:bookmarkEnd w:id="18"/>
+      <w:bookmarkEnd w:id="8"/>
     </w:p>
     <w:p>
       <w:pPr>
         <w:pStyle w:val="Heading2"/>
       </w:pPr>
-      <w:bookmarkStart w:id="19" w:name="_Ref55116866"/>
+      <w:bookmarkStart w:id="9" w:name="_Ref55116866"/>
       <w:r>
         <w:t>Driver/Receiver Interface</w:t>
       </w:r>
-      <w:bookmarkEnd w:id="19"/>
-    </w:p>
-    <w:p>
-      <w:r>
-        <w:t>The Driver/Receiver Interface type is characterized by the Command Station output connected to the Power Station input using a differential TIA/EIA-422 or TIA/EIA-485 driver/receiver pair. This interface also carries a ground signal which the differential signals shall be referenced to.</w:t>
-      </w:r>
-      <w:ins w:id="20" w:author="Baker, Stuart" w:date="2021-01-16T10:18:00Z">
-        <w:r>
-          <w:t xml:space="preserve"> TIA/EIA-422</w:t>
-        </w:r>
-      </w:ins>
-      <w:ins w:id="21" w:author="Baker, Stuart" w:date="2021-01-16T10:19:00Z">
-        <w:r>
-          <w:t xml:space="preserve"> and TIA/EIA-485 driver/receiver standards have overlapping operating ranges and are commonly used together and/or </w:t>
-        </w:r>
-      </w:ins>
-      <w:ins w:id="22" w:author="Baker, Stuart" w:date="2021-01-16T11:44:00Z">
-        <w:r>
-          <w:t>interchangeably</w:t>
-        </w:r>
-      </w:ins>
-      <w:ins w:id="23" w:author="Baker, Stuart" w:date="2021-01-16T10:19:00Z">
-        <w:r>
-          <w:t>.</w:t>
-        </w:r>
-      </w:ins>
+      <w:bookmarkEnd w:id="9"/>
+    </w:p>
+    <w:p>
+      <w:r>
+        <w:t>The Driver/Receiver Interface type is characterized by the Command Station output connected to the Power Station input using a differential TIA/EIA-422 or TIA/EIA-485 driver/receiver pair. This interface also carries a ground signal which the differential signals shall be referenced to. TIA/EIA-422 and TIA/EIA-485 driver/receiver standards have overlapping operating ranges and are commonly used together and/or interchangeably.</w:t>
+      </w:r>
     </w:p>
     <w:p>
       <w:r>
@@ -2916,20 +2815,7 @@
     </w:p>
     <w:p>
       <w:r>
-        <w:t xml:space="preserve">A bipolar signal shall appear differentially on a two-wire </w:t>
-      </w:r>
-      <w:del w:id="24" w:author="Baker, Stuart" w:date="2021-01-16T11:30:00Z">
-        <w:r>
-          <w:delText xml:space="preserve">cable </w:delText>
-        </w:r>
-      </w:del>
-      <w:ins w:id="25" w:author="Baker, Stuart" w:date="2021-01-16T11:30:00Z">
-        <w:r>
-          <w:t xml:space="preserve">interface </w:t>
-        </w:r>
-      </w:ins>
-      <w:r>
-        <w:t>with a signal amplitude of no less than ±2V and no greater than ±10V. The Command Station output shall be capable of supplying ±2V into a 100Ω resistive load.</w:t>
+        <w:t>A bipolar signal shall appear differentially on a two-wire interface with a signal amplitude of no less than ±2V and no greater than ±10V. The Command Station output shall be capable of supplying ±2V into a 100Ω resistive load.</w:t>
       </w:r>
     </w:p>
     <w:p>
@@ -3078,20 +2964,7 @@
     </w:p>
     <w:p>
       <w:r>
-        <w:t xml:space="preserve">A bipolar signal shall appear differentially on a two-wire </w:t>
-      </w:r>
-      <w:del w:id="26" w:author="Baker, Stuart" w:date="2021-01-16T11:30:00Z">
-        <w:r>
-          <w:delText xml:space="preserve">cable </w:delText>
-        </w:r>
-      </w:del>
-      <w:ins w:id="27" w:author="Baker, Stuart" w:date="2021-01-16T11:30:00Z">
-        <w:r>
-          <w:t xml:space="preserve">interface </w:t>
-        </w:r>
-      </w:ins>
-      <w:r>
-        <w:t>with a signal amplitude of no less than ±1.5V and no greater than ±5V. The Command Station output shall be capable of supplying ±1.5V into a 60Ω resistive load.</w:t>
+        <w:t>A bipolar signal shall appear differentially on a two-wire interface with a signal amplitude of no less than ±1.5V and no greater than ±5V. The Command Station output shall be capable of supplying ±1.5V into a 60Ω resistive load.</w:t>
       </w:r>
     </w:p>
     <w:p>
@@ -3521,18 +3394,8 @@
     </w:p>
     <w:p>
       <w:r>
-        <w:t>The cable used for transmitting the signal from the Command Station signal generator to the Power Stations shall be a single pair of wires and may utilize, twisted pair, coaxial, or any other wiring method. The minimum wire size shall be 26AWG.</w:t>
-      </w:r>
-      <w:ins w:id="28" w:author="Baker, Stuart" w:date="2021-01-16T10:33:00Z">
-        <w:r>
-          <w:t xml:space="preserve"> Other power and/or signal wires may also be bundled in the same cable as the Power Station Interface</w:t>
-        </w:r>
-      </w:ins>
-      <w:ins w:id="29" w:author="Baker, Stuart" w:date="2021-01-16T10:34:00Z">
-        <w:r>
-          <w:t>.</w:t>
-        </w:r>
-      </w:ins>
+        <w:t>The cable used for transmitting the signal from the Command Station signal generator to the Power Stations shall be a single pair of wires and may utilize, twisted pair, coaxial, or any other wiring method. The minimum wire size shall be 26AWG. Other power and/or signal wires may also be bundled in the same cable as the Power Station Interface.</w:t>
+      </w:r>
     </w:p>
     <w:p>
       <w:r>
@@ -3673,6 +3536,8 @@
         <w:lastRenderedPageBreak/>
         <w:t>Document History</w:t>
       </w:r>
+      <w:bookmarkStart w:id="10" w:name="_GoBack"/>
+      <w:bookmarkEnd w:id="10"/>
     </w:p>
     <w:tbl>
       <w:tblPr>
@@ -3753,7 +3618,7 @@
           </w:tcPr>
           <w:p>
             <w:r>
-              <w:t>Jan 16, 2020</w:t>
+              <w:t>Jan 30, 2021</w:t>
             </w:r>
           </w:p>
         </w:tc>
@@ -4619,7 +4484,7 @@
           <w:spacing w:after="0"/>
         </w:pPr>
         <w:r>
-          <w:t>© 2003 – 2020 National Model Railroad Association, Inc.</w:t>
+          <w:t>© 2003 – 2021 National Model Railroad Association, Inc.</w:t>
         </w:r>
       </w:p>
     </w:sdtContent>
@@ -4753,7 +4618,7 @@
         <w:tag w:val=""/>
         <w:id w:val="324172492"/>
         <w:dataBinding w:prefixMappings="xmlns:ns0='http://schemas.microsoft.com/office/2006/coverPageProps' " w:xpath="/ns0:CoverPageProperties[1]/ns0:PublishDate[1]" w:storeItemID="{55AF091B-3C7A-41E3-B477-F2FDAA23CFDA}"/>
-        <w:date w:fullDate="2021-01-16T00:00:00Z">
+        <w:date w:fullDate="2021-01-30T00:00:00Z">
           <w:dateFormat w:val="MMM d, yyyy"/>
           <w:lid w:val="en-US"/>
           <w:storeMappedDataAs w:val="dateTime"/>
@@ -4765,7 +4630,7 @@
           <w:rPr>
             <w:rStyle w:val="PageNumber"/>
           </w:rPr>
-          <w:t>Jan 16, 2021</w:t>
+          <w:t>Jan 30, 2021</w:t>
         </w:r>
       </w:sdtContent>
     </w:sdt>
@@ -4789,7 +4654,7 @@
           <w:spacing w:after="0"/>
         </w:pPr>
         <w:r>
-          <w:t>© 2003 – 2020 National Model Railroad Association, Inc.</w:t>
+          <w:t>© 2003 – 2021 National Model Railroad Association, Inc.</w:t>
         </w:r>
       </w:p>
     </w:sdtContent>
@@ -4918,7 +4783,7 @@
         <w:tag w:val=""/>
         <w:id w:val="-824500248"/>
         <w:dataBinding w:prefixMappings="xmlns:ns0='http://schemas.microsoft.com/office/2006/coverPageProps' " w:xpath="/ns0:CoverPageProperties[1]/ns0:PublishDate[1]" w:storeItemID="{55AF091B-3C7A-41E3-B477-F2FDAA23CFDA}"/>
-        <w:date w:fullDate="2021-01-16T00:00:00Z">
+        <w:date w:fullDate="2021-01-30T00:00:00Z">
           <w:dateFormat w:val="MMM d, yyyy"/>
           <w:lid w:val="en-US"/>
           <w:storeMappedDataAs w:val="dateTime"/>
@@ -4930,7 +4795,7 @@
           <w:rPr>
             <w:rStyle w:val="PageNumber"/>
           </w:rPr>
-          <w:t>Jan 16, 2021</w:t>
+          <w:t>Jan 30, 2021</w:t>
         </w:r>
       </w:sdtContent>
     </w:sdt>
@@ -5647,7 +5512,7 @@
           <w:tag w:val=""/>
           <w:id w:val="1853835996"/>
           <w:dataBinding w:prefixMappings="xmlns:ns0='http://schemas.microsoft.com/office/2006/coverPageProps' " w:xpath="/ns0:CoverPageProperties[1]/ns0:PublishDate[1]" w:storeItemID="{55AF091B-3C7A-41E3-B477-F2FDAA23CFDA}"/>
-          <w:date w:fullDate="2021-01-16T00:00:00Z">
+          <w:date w:fullDate="2021-01-30T00:00:00Z">
             <w:dateFormat w:val="MMM d, yyyy"/>
             <w:lid w:val="en-US"/>
             <w:storeMappedDataAs w:val="dateTime"/>
@@ -5699,7 +5564,7 @@
                   <w:rFonts w:ascii="CG Times" w:hAnsi="CG Times"/>
                   <w:sz w:val="20"/>
                 </w:rPr>
-                <w:t>Jan 16, 2021</w:t>
+                <w:t>Jan 30, 2021</w:t>
               </w:r>
             </w:p>
           </w:tc>
@@ -10386,7 +10251,7 @@
 
 <file path=customXml/item1.xml><?xml version="1.0" encoding="utf-8"?>
 <CoverPageProperties xmlns="http://schemas.microsoft.com/office/2006/coverPageProps">
-  <PublishDate>2021-01-16T00:00:00</PublishDate>
+  <PublishDate>2021-01-30T00:00:00</PublishDate>
   <Abstract/>
   <CompanyAddress/>
   <CompanyPhone/>
@@ -10408,7 +10273,7 @@
 </file>
 
 <file path=customXml/itemProps2.xml><?xml version="1.0" encoding="utf-8"?>
-<ds:datastoreItem xmlns:ds="http://schemas.openxmlformats.org/officeDocument/2006/customXml" ds:itemID="{59B9ED01-B5CC-42E5-AA83-6676BA43BC53}">
+<ds:datastoreItem xmlns:ds="http://schemas.openxmlformats.org/officeDocument/2006/customXml" ds:itemID="{98AB81A3-2C60-43F0-B1B8-7776B0D3FC82}">
   <ds:schemaRefs>
     <ds:schemaRef ds:uri="http://schemas.openxmlformats.org/officeDocument/2006/bibliography"/>
   </ds:schemaRefs>

</xml_diff>

<commit_message>
Fix minor review comments.
</commit_message>
<xml_diff>
--- a/drafts/S-9.1.2 Power Station Interface.docx
+++ b/drafts/S-9.1.2 Power Station Interface.docx
@@ -1,6 +1,6 @@
 
 <file path=word/document.xml><?xml version="1.0" encoding="utf-8"?>
-<w:document xmlns:wpc="http://schemas.microsoft.com/office/word/2010/wordprocessingCanvas" xmlns:mc="http://schemas.openxmlformats.org/markup-compatibility/2006" xmlns:o="urn:schemas-microsoft-com:office:office" xmlns:r="http://schemas.openxmlformats.org/officeDocument/2006/relationships" xmlns:m="http://schemas.openxmlformats.org/officeDocument/2006/math" xmlns:v="urn:schemas-microsoft-com:vml" xmlns:wp14="http://schemas.microsoft.com/office/word/2010/wordprocessingDrawing" xmlns:wp="http://schemas.openxmlformats.org/drawingml/2006/wordprocessingDrawing" xmlns:w10="urn:schemas-microsoft-com:office:word" xmlns:w="http://schemas.openxmlformats.org/wordprocessingml/2006/main" xmlns:w14="http://schemas.microsoft.com/office/word/2010/wordml" xmlns:w15="http://schemas.microsoft.com/office/word/2012/wordml" xmlns:wpg="http://schemas.microsoft.com/office/word/2010/wordprocessingGroup" xmlns:wpi="http://schemas.microsoft.com/office/word/2010/wordprocessingInk" xmlns:wne="http://schemas.microsoft.com/office/word/2006/wordml" xmlns:wps="http://schemas.microsoft.com/office/word/2010/wordprocessingShape" mc:Ignorable="w14 w15 wp14">
+<w:document xmlns:wpc="http://schemas.microsoft.com/office/word/2010/wordprocessingCanvas" xmlns:cx="http://schemas.microsoft.com/office/drawing/2014/chartex" xmlns:cx1="http://schemas.microsoft.com/office/drawing/2015/9/8/chartex" xmlns:cx2="http://schemas.microsoft.com/office/drawing/2015/10/21/chartex" xmlns:cx3="http://schemas.microsoft.com/office/drawing/2016/5/9/chartex" xmlns:cx4="http://schemas.microsoft.com/office/drawing/2016/5/10/chartex" xmlns:cx5="http://schemas.microsoft.com/office/drawing/2016/5/11/chartex" xmlns:cx6="http://schemas.microsoft.com/office/drawing/2016/5/12/chartex" xmlns:cx7="http://schemas.microsoft.com/office/drawing/2016/5/13/chartex" xmlns:cx8="http://schemas.microsoft.com/office/drawing/2016/5/14/chartex" xmlns:mc="http://schemas.openxmlformats.org/markup-compatibility/2006" xmlns:aink="http://schemas.microsoft.com/office/drawing/2016/ink" xmlns:am3d="http://schemas.microsoft.com/office/drawing/2017/model3d" xmlns:o="urn:schemas-microsoft-com:office:office" xmlns:r="http://schemas.openxmlformats.org/officeDocument/2006/relationships" xmlns:m="http://schemas.openxmlformats.org/officeDocument/2006/math" xmlns:v="urn:schemas-microsoft-com:vml" xmlns:wp14="http://schemas.microsoft.com/office/word/2010/wordprocessingDrawing" xmlns:wp="http://schemas.openxmlformats.org/drawingml/2006/wordprocessingDrawing" xmlns:w10="urn:schemas-microsoft-com:office:word" xmlns:w="http://schemas.openxmlformats.org/wordprocessingml/2006/main" xmlns:w14="http://schemas.microsoft.com/office/word/2010/wordml" xmlns:w15="http://schemas.microsoft.com/office/word/2012/wordml" xmlns:w16cid="http://schemas.microsoft.com/office/word/2016/wordml/cid" xmlns:w16se="http://schemas.microsoft.com/office/word/2015/wordml/symex" xmlns:wpg="http://schemas.microsoft.com/office/word/2010/wordprocessingGroup" xmlns:wpi="http://schemas.microsoft.com/office/word/2010/wordprocessingInk" xmlns:wne="http://schemas.microsoft.com/office/word/2006/wordml" xmlns:wps="http://schemas.microsoft.com/office/word/2010/wordprocessingShape" mc:Ignorable="w14 w15 w16se w16cid wp14">
   <w:body>
     <w:p>
       <w:pPr>
@@ -1636,7 +1636,7 @@
                   <v:stroke joinstyle="miter"/>
                   <v:path gradientshapeok="t" o:connecttype="rect"/>
                 </v:shapetype>
-                <v:shape id="Text Box 23" o:spid="_x0000_s1027" type="#_x0000_t202" style="position:absolute;left:18710;top:9963;width:4585;height:2838;visibility:visible;mso-wrap-style:square;v-text-anchor:top" o:gfxdata="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" fillcolor="white [3201]" stroked="f" strokeweight=".5pt">
+                <v:shape id="Text Box 23" o:spid="_x0000_s1027" type="#_x0000_t202" style="position:absolute;left:18710;top:9963;width:4585;height:2838;visibility:visible;mso-wrap-style:square;v-text-anchor:top" o:gfxdata="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" fillcolor="white [3201]" stroked="f" strokeweight=".5pt">
                   <v:textbox>
                     <w:txbxContent>
                       <w:p>
@@ -1653,7 +1653,7 @@
                     </w:txbxContent>
                   </v:textbox>
                 </v:shape>
-                <v:shape id="Text Box 15" o:spid="_x0000_s1028" type="#_x0000_t202" style="position:absolute;top:343;width:6344;height:8444;visibility:visible;mso-wrap-style:square;v-text-anchor:top" o:gfxdata="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" fillcolor="white [3201]" stroked="f" strokeweight=".5pt">
+                <v:shape id="Text Box 15" o:spid="_x0000_s1028" type="#_x0000_t202" style="position:absolute;top:343;width:6344;height:8444;visibility:visible;mso-wrap-style:square;v-text-anchor:top" o:gfxdata="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" fillcolor="white [3201]" stroked="f" strokeweight=".5pt">
                   <v:textbox>
                     <w:txbxContent>
                       <w:p>
@@ -1670,17 +1670,17 @@
                     </w:txbxContent>
                   </v:textbox>
                 </v:shape>
-                <v:line id="Straight Connector 1" o:spid="_x0000_s1029" style="position:absolute;visibility:visible;mso-wrap-style:square" from="5946,3224" to="11540,3224" o:connectortype="straight" o:gfxdata="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" strokecolor="black [3200]" strokeweight="2pt"/>
-                <v:line id="Straight Connector 2" o:spid="_x0000_s1030" style="position:absolute;flip:y;visibility:visible;mso-wrap-style:square" from="11548,52" to="11548,3342" o:connectortype="straight" o:gfxdata="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" strokecolor="black [3200]" strokeweight="2pt"/>
-                <v:line id="Straight Connector 3" o:spid="_x0000_s1031" style="position:absolute;visibility:visible;mso-wrap-style:square" from="11416,132" to="19563,132" o:connectortype="straight" o:gfxdata="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" strokecolor="black [3200]" strokeweight="2pt"/>
-                <v:line id="Straight Connector 6" o:spid="_x0000_s1032" style="position:absolute;flip:y;visibility:visible;mso-wrap-style:square" from="19477,0" to="19477,3289" o:connectortype="straight" o:gfxdata="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" strokecolor="black [3200]" strokeweight="2pt"/>
-                <v:line id="Straight Connector 7" o:spid="_x0000_s1033" style="position:absolute;visibility:visible;mso-wrap-style:square" from="19345,3197" to="27492,3197" o:connectortype="straight" o:gfxdata="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" strokecolor="black [3200]" strokeweight="2pt"/>
-                <v:line id="Straight Connector 8" o:spid="_x0000_s1034" style="position:absolute;visibility:visible;mso-wrap-style:square" from="5946,8192" to="14175,8192" o:connectortype="straight" o:gfxdata="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" strokecolor="black [3200]" strokeweight="2pt"/>
-                <v:line id="Straight Connector 10" o:spid="_x0000_s1035" style="position:absolute;flip:y;visibility:visible;mso-wrap-style:square" from="14085,5021" to="14085,8310" o:connectortype="straight" o:gfxdata="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" strokecolor="black [3200]" strokeweight="2pt"/>
-                <v:line id="Straight Connector 11" o:spid="_x0000_s1036" style="position:absolute;visibility:visible;mso-wrap-style:square" from="13980,5100" to="22127,5100" o:connectortype="straight" o:gfxdata="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" strokecolor="black [3200]" strokeweight="2pt"/>
-                <v:line id="Straight Connector 12" o:spid="_x0000_s1037" style="position:absolute;flip:y;visibility:visible;mso-wrap-style:square" from="22014,4968" to="22014,8257" o:connectortype="straight" o:gfxdata="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" strokecolor="black [3200]" strokeweight="2pt"/>
-                <v:line id="Straight Connector 14" o:spid="_x0000_s1038" style="position:absolute;visibility:visible;mso-wrap-style:square" from="21908,8166" to="27490,8166" o:connectortype="straight" o:gfxdata="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" strokecolor="black [3200]" strokeweight="2pt"/>
-                <v:shape id="Text Box 16" o:spid="_x0000_s1039" type="#_x0000_t202" style="position:absolute;left:10914;top:9989;width:4587;height:2845;visibility:visible;mso-wrap-style:square;v-text-anchor:top" o:gfxdata="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" fillcolor="white [3201]" stroked="f" strokeweight=".5pt">
+                <v:line id="Straight Connector 1" o:spid="_x0000_s1029" style="position:absolute;visibility:visible;mso-wrap-style:square" from="5946,3224" to="11540,3224" o:connectortype="straight" o:gfxdata="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" strokecolor="black [3200]" strokeweight="2pt"/>
+                <v:line id="Straight Connector 2" o:spid="_x0000_s1030" style="position:absolute;flip:y;visibility:visible;mso-wrap-style:square" from="11548,52" to="11548,3342" o:connectortype="straight" o:gfxdata="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" strokecolor="black [3200]" strokeweight="2pt"/>
+                <v:line id="Straight Connector 3" o:spid="_x0000_s1031" style="position:absolute;visibility:visible;mso-wrap-style:square" from="11416,132" to="19563,132" o:connectortype="straight" o:gfxdata="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" strokecolor="black [3200]" strokeweight="2pt"/>
+                <v:line id="Straight Connector 6" o:spid="_x0000_s1032" style="position:absolute;flip:y;visibility:visible;mso-wrap-style:square" from="19477,0" to="19477,3289" o:connectortype="straight" o:gfxdata="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" strokecolor="black [3200]" strokeweight="2pt"/>
+                <v:line id="Straight Connector 7" o:spid="_x0000_s1033" style="position:absolute;visibility:visible;mso-wrap-style:square" from="19345,3197" to="27492,3197" o:connectortype="straight" o:gfxdata="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" strokecolor="black [3200]" strokeweight="2pt"/>
+                <v:line id="Straight Connector 8" o:spid="_x0000_s1034" style="position:absolute;visibility:visible;mso-wrap-style:square" from="5946,8192" to="14175,8192" o:connectortype="straight" o:gfxdata="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" strokecolor="black [3200]" strokeweight="2pt"/>
+                <v:line id="Straight Connector 10" o:spid="_x0000_s1035" style="position:absolute;flip:y;visibility:visible;mso-wrap-style:square" from="14085,5021" to="14085,8310" o:connectortype="straight" o:gfxdata="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" strokecolor="black [3200]" strokeweight="2pt"/>
+                <v:line id="Straight Connector 11" o:spid="_x0000_s1036" style="position:absolute;visibility:visible;mso-wrap-style:square" from="13980,5100" to="22127,5100" o:connectortype="straight" o:gfxdata="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" strokecolor="black [3200]" strokeweight="2pt"/>
+                <v:line id="Straight Connector 12" o:spid="_x0000_s1037" style="position:absolute;flip:y;visibility:visible;mso-wrap-style:square" from="22014,4968" to="22014,8257" o:connectortype="straight" o:gfxdata="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" strokecolor="black [3200]" strokeweight="2pt"/>
+                <v:line id="Straight Connector 14" o:spid="_x0000_s1038" style="position:absolute;visibility:visible;mso-wrap-style:square" from="21908,8166" to="27490,8166" o:connectortype="straight" o:gfxdata="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" strokecolor="black [3200]" strokeweight="2pt"/>
+                <v:shape id="Text Box 16" o:spid="_x0000_s1039" type="#_x0000_t202" style="position:absolute;left:10914;top:9989;width:4587;height:2845;visibility:visible;mso-wrap-style:square;v-text-anchor:top" o:gfxdata="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" fillcolor="white [3201]" stroked="f" strokeweight=".5pt">
                   <v:textbox>
                     <w:txbxContent>
                       <w:p>
@@ -1697,10 +1697,10 @@
                     </w:txbxContent>
                   </v:textbox>
                 </v:shape>
-                <v:line id="Straight Connector 18" o:spid="_x0000_s1040" style="position:absolute;visibility:visible;mso-wrap-style:square" from="11522,4017" to="11532,12827" o:connectortype="straight" o:gfxdata="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" strokecolor="black [3200]"/>
-                <v:line id="Straight Connector 19" o:spid="_x0000_s1041" style="position:absolute;visibility:visible;mso-wrap-style:square" from="19503,4017" to="19513,12827" o:connectortype="straight" o:gfxdata="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" strokecolor="black [3200]"/>
-                <v:line id="Straight Connector 21" o:spid="_x0000_s1042" style="position:absolute;visibility:visible;mso-wrap-style:square" from="14085,8800" to="14092,12826" o:connectortype="straight" o:gfxdata="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" strokecolor="black [3200]"/>
-                <v:line id="Straight Connector 22" o:spid="_x0000_s1043" style="position:absolute;visibility:visible;mso-wrap-style:square" from="22014,8800" to="22020,12826" o:connectortype="straight" o:gfxdata="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" strokecolor="black [3200]"/>
+                <v:line id="Straight Connector 18" o:spid="_x0000_s1040" style="position:absolute;visibility:visible;mso-wrap-style:square" from="11522,4017" to="11532,12827" o:connectortype="straight" o:gfxdata="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" strokecolor="black [3200]"/>
+                <v:line id="Straight Connector 19" o:spid="_x0000_s1041" style="position:absolute;visibility:visible;mso-wrap-style:square" from="19503,4017" to="19513,12827" o:connectortype="straight" o:gfxdata="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" strokecolor="black [3200]"/>
+                <v:line id="Straight Connector 21" o:spid="_x0000_s1042" style="position:absolute;visibility:visible;mso-wrap-style:square" from="14085,8800" to="14092,12826" o:connectortype="straight" o:gfxdata="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" strokecolor="black [3200]"/>
+                <v:line id="Straight Connector 22" o:spid="_x0000_s1043" style="position:absolute;visibility:visible;mso-wrap-style:square" from="22014,8800" to="22020,12826" o:connectortype="straight" o:gfxdata="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" strokecolor="black [3200]"/>
                 <w10:wrap type="through"/>
               </v:group>
             </w:pict>
@@ -2290,13 +2290,7 @@
           </w:tcPr>
           <w:p>
             <w:r>
-              <w:t xml:space="preserve">±8.5V (100Ω </w:t>
-            </w:r>
-            <w:r>
-              <w:t xml:space="preserve">resistive </w:t>
-            </w:r>
-            <w:r>
-              <w:t>load)</w:t>
+              <w:t>±8.5V (100Ω resistive load)</w:t>
             </w:r>
           </w:p>
         </w:tc>
@@ -2875,13 +2869,12 @@
       <w:r>
         <w:rPr>
           <w:noProof/>
-          <w:color w:val="000000"/>
         </w:rPr>
         <w:drawing>
           <wp:inline distT="0" distB="0" distL="0" distR="0">
-            <wp:extent cx="5943600" cy="1459230"/>
-            <wp:effectExtent l="0" t="0" r="0" b="0"/>
-            <wp:docPr id="17" name="Image4"/>
+            <wp:extent cx="6126480" cy="1452245"/>
+            <wp:effectExtent l="0" t="0" r="7620" b="0"/>
+            <wp:docPr id="24" name="Picture 24"/>
             <wp:cNvGraphicFramePr>
               <a:graphicFrameLocks xmlns:a="http://schemas.openxmlformats.org/drawingml/2006/main" noChangeAspect="1"/>
             </wp:cNvGraphicFramePr>
@@ -2889,10 +2882,8 @@
               <a:graphicData uri="http://schemas.openxmlformats.org/drawingml/2006/picture">
                 <pic:pic xmlns:pic="http://schemas.openxmlformats.org/drawingml/2006/picture">
                   <pic:nvPicPr>
-                    <pic:cNvPr id="17" name="Image4"/>
-                    <pic:cNvPicPr>
-                      <a:picLocks noChangeAspect="1" noChangeArrowheads="1"/>
-                    </pic:cNvPicPr>
+                    <pic:cNvPr id="1" name=""/>
+                    <pic:cNvPicPr/>
                   </pic:nvPicPr>
                   <pic:blipFill>
                     <a:blip r:embed="rId12"/>
@@ -2900,10 +2891,10 @@
                       <a:fillRect/>
                     </a:stretch>
                   </pic:blipFill>
-                  <pic:spPr bwMode="auto">
+                  <pic:spPr>
                     <a:xfrm>
                       <a:off x="0" y="0"/>
-                      <a:ext cx="5943600" cy="1459230"/>
+                      <a:ext cx="6126480" cy="1452245"/>
                     </a:xfrm>
                     <a:prstGeom prst="rect">
                       <a:avLst/>
@@ -3881,7 +3872,12 @@
           </w:tcPr>
           <w:p>
             <w:r>
-              <w:t>Jan 30, 2021</w:t>
+              <w:t>Jun</w:t>
+            </w:r>
+            <w:bookmarkStart w:id="10" w:name="_GoBack"/>
+            <w:bookmarkEnd w:id="10"/>
+            <w:r>
+              <w:t xml:space="preserve"> 9, 2021</w:t>
             </w:r>
           </w:p>
         </w:tc>
@@ -4080,17 +4076,7 @@
           <w:sz w:val="17"/>
           <w:szCs w:val="17"/>
         </w:rPr>
-        <w:t>Use of NMRA Standards documents is wholly voluntary. The existence of an NMRA Standard or Recommended Practice does not imply that there are no other ways to produce, test, measure, purchase, market, or provide other goods and services related to the scope of the NMRA Standards documents. Furthermore, the viewpoint expressed at the time that NMRA approves or issues a Standard or Recommended Practice is subject to change brought about through developments in the state of the art and comments received from users of NMRA Standards document</w:t>
-      </w:r>
-      <w:bookmarkStart w:id="10" w:name="_GoBack"/>
-      <w:bookmarkEnd w:id="10"/>
-      <w:r>
-        <w:rPr>
-          <w:rFonts w:ascii="Arial Narrow" w:hAnsi="Arial Narrow" w:cs="TimesNewRomanPSMT"/>
-          <w:sz w:val="17"/>
-          <w:szCs w:val="17"/>
-        </w:rPr>
-        <w:t>.</w:t>
+        <w:t>Use of NMRA Standards documents is wholly voluntary. The existence of an NMRA Standard or Recommended Practice does not imply that there are no other ways to produce, test, measure, purchase, market, or provide other goods and services related to the scope of the NMRA Standards documents. Furthermore, the viewpoint expressed at the time that NMRA approves or issues a Standard or Recommended Practice is subject to change brought about through developments in the state of the art and comments received from users of NMRA Standards document.</w:t>
       </w:r>
     </w:p>
     <w:p>
@@ -4479,7 +4465,7 @@
 </file>
 
 <file path=word/endnotes.xml><?xml version="1.0" encoding="utf-8"?>
-<w:endnotes xmlns:wpc="http://schemas.microsoft.com/office/word/2010/wordprocessingCanvas" xmlns:mc="http://schemas.openxmlformats.org/markup-compatibility/2006" xmlns:o="urn:schemas-microsoft-com:office:office" xmlns:r="http://schemas.openxmlformats.org/officeDocument/2006/relationships" xmlns:m="http://schemas.openxmlformats.org/officeDocument/2006/math" xmlns:v="urn:schemas-microsoft-com:vml" xmlns:wp14="http://schemas.microsoft.com/office/word/2010/wordprocessingDrawing" xmlns:wp="http://schemas.openxmlformats.org/drawingml/2006/wordprocessingDrawing" xmlns:w10="urn:schemas-microsoft-com:office:word" xmlns:w="http://schemas.openxmlformats.org/wordprocessingml/2006/main" xmlns:w14="http://schemas.microsoft.com/office/word/2010/wordml" xmlns:w15="http://schemas.microsoft.com/office/word/2012/wordml" xmlns:wpg="http://schemas.microsoft.com/office/word/2010/wordprocessingGroup" xmlns:wpi="http://schemas.microsoft.com/office/word/2010/wordprocessingInk" xmlns:wne="http://schemas.microsoft.com/office/word/2006/wordml" xmlns:wps="http://schemas.microsoft.com/office/word/2010/wordprocessingShape" mc:Ignorable="w14 w15 wp14">
+<w:endnotes xmlns:wpc="http://schemas.microsoft.com/office/word/2010/wordprocessingCanvas" xmlns:cx="http://schemas.microsoft.com/office/drawing/2014/chartex" xmlns:cx1="http://schemas.microsoft.com/office/drawing/2015/9/8/chartex" xmlns:cx2="http://schemas.microsoft.com/office/drawing/2015/10/21/chartex" xmlns:cx3="http://schemas.microsoft.com/office/drawing/2016/5/9/chartex" xmlns:cx4="http://schemas.microsoft.com/office/drawing/2016/5/10/chartex" xmlns:cx5="http://schemas.microsoft.com/office/drawing/2016/5/11/chartex" xmlns:cx6="http://schemas.microsoft.com/office/drawing/2016/5/12/chartex" xmlns:cx7="http://schemas.microsoft.com/office/drawing/2016/5/13/chartex" xmlns:cx8="http://schemas.microsoft.com/office/drawing/2016/5/14/chartex" xmlns:mc="http://schemas.openxmlformats.org/markup-compatibility/2006" xmlns:aink="http://schemas.microsoft.com/office/drawing/2016/ink" xmlns:am3d="http://schemas.microsoft.com/office/drawing/2017/model3d" xmlns:o="urn:schemas-microsoft-com:office:office" xmlns:r="http://schemas.openxmlformats.org/officeDocument/2006/relationships" xmlns:m="http://schemas.openxmlformats.org/officeDocument/2006/math" xmlns:v="urn:schemas-microsoft-com:vml" xmlns:wp14="http://schemas.microsoft.com/office/word/2010/wordprocessingDrawing" xmlns:wp="http://schemas.openxmlformats.org/drawingml/2006/wordprocessingDrawing" xmlns:w10="urn:schemas-microsoft-com:office:word" xmlns:w="http://schemas.openxmlformats.org/wordprocessingml/2006/main" xmlns:w14="http://schemas.microsoft.com/office/word/2010/wordml" xmlns:w15="http://schemas.microsoft.com/office/word/2012/wordml" xmlns:w16cid="http://schemas.microsoft.com/office/word/2016/wordml/cid" xmlns:w16se="http://schemas.microsoft.com/office/word/2015/wordml/symex" xmlns:wpg="http://schemas.microsoft.com/office/word/2010/wordprocessingGroup" xmlns:wpi="http://schemas.microsoft.com/office/word/2010/wordprocessingInk" xmlns:wne="http://schemas.microsoft.com/office/word/2006/wordml" xmlns:wps="http://schemas.microsoft.com/office/word/2010/wordprocessingShape" mc:Ignorable="w14 w15 w16se w16cid wp14">
   <w:endnote w:type="separator" w:id="-1">
     <w:p>
       <w:r>
@@ -4506,13 +4492,7 @@
         <w:endnoteRef/>
       </w:r>
       <w:r>
-        <w:t xml:space="preserve"> RCN stands for RailCommunity Normen. The direct German to English translation of Normen is Norms, and in this context is intended to have </w:t>
-      </w:r>
-      <w:r>
-        <w:t>an</w:t>
-      </w:r>
-      <w:r>
-        <w:t xml:space="preserve"> equivalent meaning to Standards. RailCommunity is an organization of manufacturers that creates German language standards for model railway electronics.</w:t>
+        <w:t xml:space="preserve"> RCN stands for RailCommunity Normen. The direct German to English translation of Normen is Norms, and in this context is intended to have an equivalent meaning to Standards. RailCommunity is an organization of manufacturers that creates German language standards for model railway electronics.</w:t>
       </w:r>
     </w:p>
   </w:endnote>
@@ -4528,7 +4508,7 @@
         <w:endnoteRef/>
       </w:r>
       <w:r>
-        <w:t xml:space="preserve"> NEM stands for Norms of the European Model Railroads. Norms, in this context, is intended to have the equivalent meaning to Standards. MOROP is the organization that maintains the NEM documents. MOROP is an organization that creates model railway standards primarily targeted at the European market.</w:t>
+        <w:t xml:space="preserve"> NEM stands for Norms of the European Model Railroads. Norms, in this context, is intended to have an equivalent meaning to Standards. MOROP is the organization that maintains the NEM documents. MOROP is an organization that creates model railway standards primarily targeted at the European market.</w:t>
       </w:r>
     </w:p>
   </w:endnote>
@@ -4552,7 +4532,7 @@
 </file>
 
 <file path=word/footer1.xml><?xml version="1.0" encoding="utf-8"?>
-<w:ftr xmlns:wpc="http://schemas.microsoft.com/office/word/2010/wordprocessingCanvas" xmlns:mc="http://schemas.openxmlformats.org/markup-compatibility/2006" xmlns:o="urn:schemas-microsoft-com:office:office" xmlns:r="http://schemas.openxmlformats.org/officeDocument/2006/relationships" xmlns:m="http://schemas.openxmlformats.org/officeDocument/2006/math" xmlns:v="urn:schemas-microsoft-com:vml" xmlns:wp14="http://schemas.microsoft.com/office/word/2010/wordprocessingDrawing" xmlns:wp="http://schemas.openxmlformats.org/drawingml/2006/wordprocessingDrawing" xmlns:w10="urn:schemas-microsoft-com:office:word" xmlns:w="http://schemas.openxmlformats.org/wordprocessingml/2006/main" xmlns:w14="http://schemas.microsoft.com/office/word/2010/wordml" xmlns:w15="http://schemas.microsoft.com/office/word/2012/wordml" xmlns:wpg="http://schemas.microsoft.com/office/word/2010/wordprocessingGroup" xmlns:wpi="http://schemas.microsoft.com/office/word/2010/wordprocessingInk" xmlns:wne="http://schemas.microsoft.com/office/word/2006/wordml" xmlns:wps="http://schemas.microsoft.com/office/word/2010/wordprocessingShape" mc:Ignorable="w14 w15 wp14">
+<w:ftr xmlns:wpc="http://schemas.microsoft.com/office/word/2010/wordprocessingCanvas" xmlns:cx="http://schemas.microsoft.com/office/drawing/2014/chartex" xmlns:cx1="http://schemas.microsoft.com/office/drawing/2015/9/8/chartex" xmlns:cx2="http://schemas.microsoft.com/office/drawing/2015/10/21/chartex" xmlns:cx3="http://schemas.microsoft.com/office/drawing/2016/5/9/chartex" xmlns:cx4="http://schemas.microsoft.com/office/drawing/2016/5/10/chartex" xmlns:cx5="http://schemas.microsoft.com/office/drawing/2016/5/11/chartex" xmlns:cx6="http://schemas.microsoft.com/office/drawing/2016/5/12/chartex" xmlns:cx7="http://schemas.microsoft.com/office/drawing/2016/5/13/chartex" xmlns:cx8="http://schemas.microsoft.com/office/drawing/2016/5/14/chartex" xmlns:mc="http://schemas.openxmlformats.org/markup-compatibility/2006" xmlns:aink="http://schemas.microsoft.com/office/drawing/2016/ink" xmlns:am3d="http://schemas.microsoft.com/office/drawing/2017/model3d" xmlns:o="urn:schemas-microsoft-com:office:office" xmlns:r="http://schemas.openxmlformats.org/officeDocument/2006/relationships" xmlns:m="http://schemas.openxmlformats.org/officeDocument/2006/math" xmlns:v="urn:schemas-microsoft-com:vml" xmlns:wp14="http://schemas.microsoft.com/office/word/2010/wordprocessingDrawing" xmlns:wp="http://schemas.openxmlformats.org/drawingml/2006/wordprocessingDrawing" xmlns:w10="urn:schemas-microsoft-com:office:word" xmlns:w="http://schemas.openxmlformats.org/wordprocessingml/2006/main" xmlns:w14="http://schemas.microsoft.com/office/word/2010/wordml" xmlns:w15="http://schemas.microsoft.com/office/word/2012/wordml" xmlns:w16cid="http://schemas.microsoft.com/office/word/2016/wordml/cid" xmlns:w16se="http://schemas.microsoft.com/office/word/2015/wordml/symex" xmlns:wpg="http://schemas.microsoft.com/office/word/2010/wordprocessingGroup" xmlns:wpi="http://schemas.microsoft.com/office/word/2010/wordprocessingInk" xmlns:wne="http://schemas.microsoft.com/office/word/2006/wordml" xmlns:wps="http://schemas.microsoft.com/office/word/2010/wordprocessingShape" mc:Ignorable="w14 w15 w16se w16cid wp14">
   <w:tbl>
     <w:tblPr>
       <w:tblStyle w:val="TableGrid"/>
@@ -4590,21 +4570,11 @@
           <w:pPr>
             <w:jc w:val="right"/>
           </w:pPr>
-          <w:r>
-            <w:fldChar w:fldCharType="begin"/>
-          </w:r>
-          <w:r>
-            <w:instrText xml:space="preserve"> DOCPROPERTY "Company"  \* MERGEFORMAT </w:instrText>
-          </w:r>
-          <w:r>
-            <w:fldChar w:fldCharType="separate"/>
-          </w:r>
-          <w:r>
-            <w:t>© 2003 – 2020 National Model Railroad Association, Inc.</w:t>
-          </w:r>
-          <w:r>
-            <w:fldChar w:fldCharType="end"/>
-          </w:r>
+          <w:fldSimple w:instr=" DOCPROPERTY &quot;Company&quot;  \* MERGEFORMAT ">
+            <w:r>
+              <w:t>© 2003 – 2020 National Model Railroad Association, Inc.</w:t>
+            </w:r>
+          </w:fldSimple>
         </w:p>
       </w:tc>
     </w:tr>
@@ -4698,39 +4668,19 @@
           <w:pPr>
             <w:jc w:val="right"/>
           </w:pPr>
-          <w:r>
-            <w:fldChar w:fldCharType="begin"/>
-          </w:r>
-          <w:r>
-            <w:instrText xml:space="preserve"> TITLE  \* MERGEFORMAT </w:instrText>
-          </w:r>
-          <w:r>
-            <w:fldChar w:fldCharType="separate"/>
-          </w:r>
-          <w:r>
-            <w:t>S-9.1.2 Draft</w:t>
-          </w:r>
-          <w:r>
-            <w:fldChar w:fldCharType="end"/>
-          </w:r>
+          <w:fldSimple w:instr=" TITLE  \* MERGEFORMAT ">
+            <w:r>
+              <w:t>S-9.1.2 Draft</w:t>
+            </w:r>
+          </w:fldSimple>
           <w:r>
             <w:t xml:space="preserve"> </w:t>
           </w:r>
-          <w:r>
-            <w:fldChar w:fldCharType="begin"/>
-          </w:r>
-          <w:r>
-            <w:instrText xml:space="preserve"> SUBJECT  \* MERGEFORMAT </w:instrText>
-          </w:r>
-          <w:r>
-            <w:fldChar w:fldCharType="separate"/>
-          </w:r>
-          <w:r>
-            <w:t>Power Station Interface</w:t>
-          </w:r>
-          <w:r>
-            <w:fldChar w:fldCharType="end"/>
-          </w:r>
+          <w:fldSimple w:instr=" SUBJECT  \* MERGEFORMAT ">
+            <w:r>
+              <w:t>Power Station Interface</w:t>
+            </w:r>
+          </w:fldSimple>
         </w:p>
       </w:tc>
     </w:tr>
@@ -4744,7 +4694,7 @@
 </file>
 
 <file path=word/footer2.xml><?xml version="1.0" encoding="utf-8"?>
-<w:ftr xmlns:wpc="http://schemas.microsoft.com/office/word/2010/wordprocessingCanvas" xmlns:mc="http://schemas.openxmlformats.org/markup-compatibility/2006" xmlns:o="urn:schemas-microsoft-com:office:office" xmlns:r="http://schemas.openxmlformats.org/officeDocument/2006/relationships" xmlns:m="http://schemas.openxmlformats.org/officeDocument/2006/math" xmlns:v="urn:schemas-microsoft-com:vml" xmlns:wp14="http://schemas.microsoft.com/office/word/2010/wordprocessingDrawing" xmlns:wp="http://schemas.openxmlformats.org/drawingml/2006/wordprocessingDrawing" xmlns:w10="urn:schemas-microsoft-com:office:word" xmlns:w="http://schemas.openxmlformats.org/wordprocessingml/2006/main" xmlns:w14="http://schemas.microsoft.com/office/word/2010/wordml" xmlns:w15="http://schemas.microsoft.com/office/word/2012/wordml" xmlns:wpg="http://schemas.microsoft.com/office/word/2010/wordprocessingGroup" xmlns:wpi="http://schemas.microsoft.com/office/word/2010/wordprocessingInk" xmlns:wne="http://schemas.microsoft.com/office/word/2006/wordml" xmlns:wps="http://schemas.microsoft.com/office/word/2010/wordprocessingShape" mc:Ignorable="w14 w15 wp14">
+<w:ftr xmlns:wpc="http://schemas.microsoft.com/office/word/2010/wordprocessingCanvas" xmlns:cx="http://schemas.microsoft.com/office/drawing/2014/chartex" xmlns:cx1="http://schemas.microsoft.com/office/drawing/2015/9/8/chartex" xmlns:cx2="http://schemas.microsoft.com/office/drawing/2015/10/21/chartex" xmlns:cx3="http://schemas.microsoft.com/office/drawing/2016/5/9/chartex" xmlns:cx4="http://schemas.microsoft.com/office/drawing/2016/5/10/chartex" xmlns:cx5="http://schemas.microsoft.com/office/drawing/2016/5/11/chartex" xmlns:cx6="http://schemas.microsoft.com/office/drawing/2016/5/12/chartex" xmlns:cx7="http://schemas.microsoft.com/office/drawing/2016/5/13/chartex" xmlns:cx8="http://schemas.microsoft.com/office/drawing/2016/5/14/chartex" xmlns:mc="http://schemas.openxmlformats.org/markup-compatibility/2006" xmlns:aink="http://schemas.microsoft.com/office/drawing/2016/ink" xmlns:am3d="http://schemas.microsoft.com/office/drawing/2017/model3d" xmlns:o="urn:schemas-microsoft-com:office:office" xmlns:r="http://schemas.openxmlformats.org/officeDocument/2006/relationships" xmlns:m="http://schemas.openxmlformats.org/officeDocument/2006/math" xmlns:v="urn:schemas-microsoft-com:vml" xmlns:wp14="http://schemas.microsoft.com/office/word/2010/wordprocessingDrawing" xmlns:wp="http://schemas.openxmlformats.org/drawingml/2006/wordprocessingDrawing" xmlns:w10="urn:schemas-microsoft-com:office:word" xmlns:w="http://schemas.openxmlformats.org/wordprocessingml/2006/main" xmlns:w14="http://schemas.microsoft.com/office/word/2010/wordml" xmlns:w15="http://schemas.microsoft.com/office/word/2012/wordml" xmlns:w16cid="http://schemas.microsoft.com/office/word/2016/wordml/cid" xmlns:w16se="http://schemas.microsoft.com/office/word/2015/wordml/symex" xmlns:wpg="http://schemas.microsoft.com/office/word/2010/wordprocessingGroup" xmlns:wpi="http://schemas.microsoft.com/office/word/2010/wordprocessingInk" xmlns:wne="http://schemas.microsoft.com/office/word/2006/wordml" xmlns:wps="http://schemas.microsoft.com/office/word/2010/wordprocessingShape" mc:Ignorable="w14 w15 w16se w16cid wp14">
   <w:sdt>
     <w:sdtPr>
       <w:alias w:val="Company"/>
@@ -4753,7 +4703,6 @@
       <w:dataBinding w:prefixMappings="xmlns:ns0='http://schemas.openxmlformats.org/officeDocument/2006/extended-properties' " w:xpath="/ns0:Properties[1]/ns0:Company[1]" w:storeItemID="{6668398D-A668-4E3E-A5EB-62B293D839F1}"/>
       <w:text/>
     </w:sdtPr>
-    <w:sdtEndPr/>
     <w:sdtContent>
       <w:p>
         <w:pPr>
@@ -4782,7 +4731,6 @@
         <w:dataBinding w:prefixMappings="xmlns:ns0='http://purl.org/dc/elements/1.1/' xmlns:ns1='http://schemas.openxmlformats.org/package/2006/metadata/core-properties' " w:xpath="/ns1:coreProperties[1]/ns0:title[1]" w:storeItemID="{6C3C8BC8-F283-45AE-878A-BAB7291924A1}"/>
         <w:text/>
       </w:sdtPr>
-      <w:sdtEndPr/>
       <w:sdtContent>
         <w:r>
           <w:t>S-9.1.2 Draft</w:t>
@@ -4800,7 +4748,6 @@
         <w:dataBinding w:prefixMappings="xmlns:ns0='http://purl.org/dc/elements/1.1/' xmlns:ns1='http://schemas.openxmlformats.org/package/2006/metadata/core-properties' " w:xpath="/ns1:coreProperties[1]/ns0:subject[1]" w:storeItemID="{6C3C8BC8-F283-45AE-878A-BAB7291924A1}"/>
         <w:text/>
       </w:sdtPr>
-      <w:sdtEndPr/>
       <w:sdtContent>
         <w:r>
           <w:t>Power Station Interface</w:t>
@@ -4896,24 +4843,19 @@
         <w:tag w:val=""/>
         <w:id w:val="324172492"/>
         <w:dataBinding w:prefixMappings="xmlns:ns0='http://schemas.microsoft.com/office/2006/coverPageProps' " w:xpath="/ns0:CoverPageProperties[1]/ns0:PublishDate[1]" w:storeItemID="{55AF091B-3C7A-41E3-B477-F2FDAA23CFDA}"/>
-        <w:date w:fullDate="2021-01-30T00:00:00Z">
+        <w:date w:fullDate="2021-06-09T00:00:00Z">
           <w:dateFormat w:val="MMM d, yyyy"/>
           <w:lid w:val="en-US"/>
           <w:storeMappedDataAs w:val="dateTime"/>
           <w:calendar w:val="gregorian"/>
         </w:date>
       </w:sdtPr>
-      <w:sdtEndPr>
-        <w:rPr>
-          <w:rStyle w:val="PageNumber"/>
-        </w:rPr>
-      </w:sdtEndPr>
       <w:sdtContent>
         <w:r>
           <w:rPr>
             <w:rStyle w:val="PageNumber"/>
           </w:rPr>
-          <w:t>Jan 30, 2021</w:t>
+          <w:t>Jun 9, 2021</w:t>
         </w:r>
       </w:sdtContent>
     </w:sdt>
@@ -4922,7 +4864,7 @@
 </file>
 
 <file path=word/footer3.xml><?xml version="1.0" encoding="utf-8"?>
-<w:ftr xmlns:wpc="http://schemas.microsoft.com/office/word/2010/wordprocessingCanvas" xmlns:mc="http://schemas.openxmlformats.org/markup-compatibility/2006" xmlns:o="urn:schemas-microsoft-com:office:office" xmlns:r="http://schemas.openxmlformats.org/officeDocument/2006/relationships" xmlns:m="http://schemas.openxmlformats.org/officeDocument/2006/math" xmlns:v="urn:schemas-microsoft-com:vml" xmlns:wp14="http://schemas.microsoft.com/office/word/2010/wordprocessingDrawing" xmlns:wp="http://schemas.openxmlformats.org/drawingml/2006/wordprocessingDrawing" xmlns:w10="urn:schemas-microsoft-com:office:word" xmlns:w="http://schemas.openxmlformats.org/wordprocessingml/2006/main" xmlns:w14="http://schemas.microsoft.com/office/word/2010/wordml" xmlns:w15="http://schemas.microsoft.com/office/word/2012/wordml" xmlns:wpg="http://schemas.microsoft.com/office/word/2010/wordprocessingGroup" xmlns:wpi="http://schemas.microsoft.com/office/word/2010/wordprocessingInk" xmlns:wne="http://schemas.microsoft.com/office/word/2006/wordml" xmlns:wps="http://schemas.microsoft.com/office/word/2010/wordprocessingShape" mc:Ignorable="w14 w15 wp14">
+<w:ftr xmlns:wpc="http://schemas.microsoft.com/office/word/2010/wordprocessingCanvas" xmlns:cx="http://schemas.microsoft.com/office/drawing/2014/chartex" xmlns:cx1="http://schemas.microsoft.com/office/drawing/2015/9/8/chartex" xmlns:cx2="http://schemas.microsoft.com/office/drawing/2015/10/21/chartex" xmlns:cx3="http://schemas.microsoft.com/office/drawing/2016/5/9/chartex" xmlns:cx4="http://schemas.microsoft.com/office/drawing/2016/5/10/chartex" xmlns:cx5="http://schemas.microsoft.com/office/drawing/2016/5/11/chartex" xmlns:cx6="http://schemas.microsoft.com/office/drawing/2016/5/12/chartex" xmlns:cx7="http://schemas.microsoft.com/office/drawing/2016/5/13/chartex" xmlns:cx8="http://schemas.microsoft.com/office/drawing/2016/5/14/chartex" xmlns:mc="http://schemas.openxmlformats.org/markup-compatibility/2006" xmlns:aink="http://schemas.microsoft.com/office/drawing/2016/ink" xmlns:am3d="http://schemas.microsoft.com/office/drawing/2017/model3d" xmlns:o="urn:schemas-microsoft-com:office:office" xmlns:r="http://schemas.openxmlformats.org/officeDocument/2006/relationships" xmlns:m="http://schemas.openxmlformats.org/officeDocument/2006/math" xmlns:v="urn:schemas-microsoft-com:vml" xmlns:wp14="http://schemas.microsoft.com/office/word/2010/wordprocessingDrawing" xmlns:wp="http://schemas.openxmlformats.org/drawingml/2006/wordprocessingDrawing" xmlns:w10="urn:schemas-microsoft-com:office:word" xmlns:w="http://schemas.openxmlformats.org/wordprocessingml/2006/main" xmlns:w14="http://schemas.microsoft.com/office/word/2010/wordml" xmlns:w15="http://schemas.microsoft.com/office/word/2012/wordml" xmlns:w16cid="http://schemas.microsoft.com/office/word/2016/wordml/cid" xmlns:w16se="http://schemas.microsoft.com/office/word/2015/wordml/symex" xmlns:wpg="http://schemas.microsoft.com/office/word/2010/wordprocessingGroup" xmlns:wpi="http://schemas.microsoft.com/office/word/2010/wordprocessingInk" xmlns:wne="http://schemas.microsoft.com/office/word/2006/wordml" xmlns:wps="http://schemas.microsoft.com/office/word/2010/wordprocessingShape" mc:Ignorable="w14 w15 w16se w16cid wp14">
   <w:sdt>
     <w:sdtPr>
       <w:alias w:val="Company"/>
@@ -4931,7 +4873,6 @@
       <w:dataBinding w:prefixMappings="xmlns:ns0='http://schemas.openxmlformats.org/officeDocument/2006/extended-properties' " w:xpath="/ns0:Properties[1]/ns0:Company[1]" w:storeItemID="{6668398D-A668-4E3E-A5EB-62B293D839F1}"/>
       <w:text/>
     </w:sdtPr>
-    <w:sdtEndPr/>
     <w:sdtContent>
       <w:p>
         <w:pPr>
@@ -4955,7 +4896,6 @@
         <w:dataBinding w:prefixMappings="xmlns:ns0='http://purl.org/dc/elements/1.1/' xmlns:ns1='http://schemas.openxmlformats.org/package/2006/metadata/core-properties' " w:xpath="/ns1:coreProperties[1]/ns0:title[1]" w:storeItemID="{6C3C8BC8-F283-45AE-878A-BAB7291924A1}"/>
         <w:text/>
       </w:sdtPr>
-      <w:sdtEndPr/>
       <w:sdtContent>
         <w:r>
           <w:t>S-9.1.2 Draft</w:t>
@@ -4973,7 +4913,6 @@
         <w:dataBinding w:prefixMappings="xmlns:ns0='http://purl.org/dc/elements/1.1/' xmlns:ns1='http://schemas.openxmlformats.org/package/2006/metadata/core-properties' " w:xpath="/ns1:coreProperties[1]/ns0:subject[1]" w:storeItemID="{6C3C8BC8-F283-45AE-878A-BAB7291924A1}"/>
         <w:text/>
       </w:sdtPr>
-      <w:sdtEndPr/>
       <w:sdtContent>
         <w:r>
           <w:t>Power Station Interface</w:t>
@@ -5069,24 +5008,19 @@
         <w:tag w:val=""/>
         <w:id w:val="-824500248"/>
         <w:dataBinding w:prefixMappings="xmlns:ns0='http://schemas.microsoft.com/office/2006/coverPageProps' " w:xpath="/ns0:CoverPageProperties[1]/ns0:PublishDate[1]" w:storeItemID="{55AF091B-3C7A-41E3-B477-F2FDAA23CFDA}"/>
-        <w:date w:fullDate="2021-01-30T00:00:00Z">
+        <w:date w:fullDate="2021-06-09T00:00:00Z">
           <w:dateFormat w:val="MMM d, yyyy"/>
           <w:lid w:val="en-US"/>
           <w:storeMappedDataAs w:val="dateTime"/>
           <w:calendar w:val="gregorian"/>
         </w:date>
       </w:sdtPr>
-      <w:sdtEndPr>
-        <w:rPr>
-          <w:rStyle w:val="PageNumber"/>
-        </w:rPr>
-      </w:sdtEndPr>
       <w:sdtContent>
         <w:r>
           <w:rPr>
             <w:rStyle w:val="PageNumber"/>
           </w:rPr>
-          <w:t>Jan 30, 2021</w:t>
+          <w:t>Jun 9, 2021</w:t>
         </w:r>
       </w:sdtContent>
     </w:sdt>
@@ -5095,7 +5029,7 @@
 </file>
 
 <file path=word/footnotes.xml><?xml version="1.0" encoding="utf-8"?>
-<w:footnotes xmlns:wpc="http://schemas.microsoft.com/office/word/2010/wordprocessingCanvas" xmlns:mc="http://schemas.openxmlformats.org/markup-compatibility/2006" xmlns:o="urn:schemas-microsoft-com:office:office" xmlns:r="http://schemas.openxmlformats.org/officeDocument/2006/relationships" xmlns:m="http://schemas.openxmlformats.org/officeDocument/2006/math" xmlns:v="urn:schemas-microsoft-com:vml" xmlns:wp14="http://schemas.microsoft.com/office/word/2010/wordprocessingDrawing" xmlns:wp="http://schemas.openxmlformats.org/drawingml/2006/wordprocessingDrawing" xmlns:w10="urn:schemas-microsoft-com:office:word" xmlns:w="http://schemas.openxmlformats.org/wordprocessingml/2006/main" xmlns:w14="http://schemas.microsoft.com/office/word/2010/wordml" xmlns:w15="http://schemas.microsoft.com/office/word/2012/wordml" xmlns:wpg="http://schemas.microsoft.com/office/word/2010/wordprocessingGroup" xmlns:wpi="http://schemas.microsoft.com/office/word/2010/wordprocessingInk" xmlns:wne="http://schemas.microsoft.com/office/word/2006/wordml" xmlns:wps="http://schemas.microsoft.com/office/word/2010/wordprocessingShape" mc:Ignorable="w14 w15 wp14">
+<w:footnotes xmlns:wpc="http://schemas.microsoft.com/office/word/2010/wordprocessingCanvas" xmlns:cx="http://schemas.microsoft.com/office/drawing/2014/chartex" xmlns:cx1="http://schemas.microsoft.com/office/drawing/2015/9/8/chartex" xmlns:cx2="http://schemas.microsoft.com/office/drawing/2015/10/21/chartex" xmlns:cx3="http://schemas.microsoft.com/office/drawing/2016/5/9/chartex" xmlns:cx4="http://schemas.microsoft.com/office/drawing/2016/5/10/chartex" xmlns:cx5="http://schemas.microsoft.com/office/drawing/2016/5/11/chartex" xmlns:cx6="http://schemas.microsoft.com/office/drawing/2016/5/12/chartex" xmlns:cx7="http://schemas.microsoft.com/office/drawing/2016/5/13/chartex" xmlns:cx8="http://schemas.microsoft.com/office/drawing/2016/5/14/chartex" xmlns:mc="http://schemas.openxmlformats.org/markup-compatibility/2006" xmlns:aink="http://schemas.microsoft.com/office/drawing/2016/ink" xmlns:am3d="http://schemas.microsoft.com/office/drawing/2017/model3d" xmlns:o="urn:schemas-microsoft-com:office:office" xmlns:r="http://schemas.openxmlformats.org/officeDocument/2006/relationships" xmlns:m="http://schemas.openxmlformats.org/officeDocument/2006/math" xmlns:v="urn:schemas-microsoft-com:vml" xmlns:wp14="http://schemas.microsoft.com/office/word/2010/wordprocessingDrawing" xmlns:wp="http://schemas.openxmlformats.org/drawingml/2006/wordprocessingDrawing" xmlns:w10="urn:schemas-microsoft-com:office:word" xmlns:w="http://schemas.openxmlformats.org/wordprocessingml/2006/main" xmlns:w14="http://schemas.microsoft.com/office/word/2010/wordml" xmlns:w15="http://schemas.microsoft.com/office/word/2012/wordml" xmlns:w16cid="http://schemas.microsoft.com/office/word/2016/wordml/cid" xmlns:w16se="http://schemas.microsoft.com/office/word/2015/wordml/symex" xmlns:wpg="http://schemas.microsoft.com/office/word/2010/wordprocessingGroup" xmlns:wpi="http://schemas.microsoft.com/office/word/2010/wordprocessingInk" xmlns:wne="http://schemas.microsoft.com/office/word/2006/wordml" xmlns:wps="http://schemas.microsoft.com/office/word/2010/wordprocessingShape" mc:Ignorable="w14 w15 w16se w16cid wp14">
   <w:footnote w:type="separator" w:id="-1">
     <w:p>
       <w:r>
@@ -5155,7 +5089,7 @@
 </file>
 
 <file path=word/header1.xml><?xml version="1.0" encoding="utf-8"?>
-<w:hdr xmlns:wpc="http://schemas.microsoft.com/office/word/2010/wordprocessingCanvas" xmlns:mc="http://schemas.openxmlformats.org/markup-compatibility/2006" xmlns:o="urn:schemas-microsoft-com:office:office" xmlns:r="http://schemas.openxmlformats.org/officeDocument/2006/relationships" xmlns:m="http://schemas.openxmlformats.org/officeDocument/2006/math" xmlns:v="urn:schemas-microsoft-com:vml" xmlns:wp14="http://schemas.microsoft.com/office/word/2010/wordprocessingDrawing" xmlns:wp="http://schemas.openxmlformats.org/drawingml/2006/wordprocessingDrawing" xmlns:w10="urn:schemas-microsoft-com:office:word" xmlns:w="http://schemas.openxmlformats.org/wordprocessingml/2006/main" xmlns:w14="http://schemas.microsoft.com/office/word/2010/wordml" xmlns:w15="http://schemas.microsoft.com/office/word/2012/wordml" xmlns:wpg="http://schemas.microsoft.com/office/word/2010/wordprocessingGroup" xmlns:wpi="http://schemas.microsoft.com/office/word/2010/wordprocessingInk" xmlns:wne="http://schemas.microsoft.com/office/word/2006/wordml" xmlns:wps="http://schemas.microsoft.com/office/word/2010/wordprocessingShape" mc:Ignorable="w14 w15 wp14">
+<w:hdr xmlns:wpc="http://schemas.microsoft.com/office/word/2010/wordprocessingCanvas" xmlns:cx="http://schemas.microsoft.com/office/drawing/2014/chartex" xmlns:cx1="http://schemas.microsoft.com/office/drawing/2015/9/8/chartex" xmlns:cx2="http://schemas.microsoft.com/office/drawing/2015/10/21/chartex" xmlns:cx3="http://schemas.microsoft.com/office/drawing/2016/5/9/chartex" xmlns:cx4="http://schemas.microsoft.com/office/drawing/2016/5/10/chartex" xmlns:cx5="http://schemas.microsoft.com/office/drawing/2016/5/11/chartex" xmlns:cx6="http://schemas.microsoft.com/office/drawing/2016/5/12/chartex" xmlns:cx7="http://schemas.microsoft.com/office/drawing/2016/5/13/chartex" xmlns:cx8="http://schemas.microsoft.com/office/drawing/2016/5/14/chartex" xmlns:mc="http://schemas.openxmlformats.org/markup-compatibility/2006" xmlns:aink="http://schemas.microsoft.com/office/drawing/2016/ink" xmlns:am3d="http://schemas.microsoft.com/office/drawing/2017/model3d" xmlns:o="urn:schemas-microsoft-com:office:office" xmlns:r="http://schemas.openxmlformats.org/officeDocument/2006/relationships" xmlns:m="http://schemas.openxmlformats.org/officeDocument/2006/math" xmlns:v="urn:schemas-microsoft-com:vml" xmlns:wp14="http://schemas.microsoft.com/office/word/2010/wordprocessingDrawing" xmlns:wp="http://schemas.openxmlformats.org/drawingml/2006/wordprocessingDrawing" xmlns:w10="urn:schemas-microsoft-com:office:word" xmlns:w="http://schemas.openxmlformats.org/wordprocessingml/2006/main" xmlns:w14="http://schemas.microsoft.com/office/word/2010/wordml" xmlns:w15="http://schemas.microsoft.com/office/word/2012/wordml" xmlns:w16cid="http://schemas.microsoft.com/office/word/2016/wordml/cid" xmlns:w16se="http://schemas.microsoft.com/office/word/2015/wordml/symex" xmlns:wpg="http://schemas.microsoft.com/office/word/2010/wordprocessingGroup" xmlns:wpi="http://schemas.microsoft.com/office/word/2010/wordprocessingInk" xmlns:wne="http://schemas.microsoft.com/office/word/2006/wordml" xmlns:wps="http://schemas.microsoft.com/office/word/2010/wordprocessingShape" mc:Ignorable="w14 w15 w16se w16cid wp14">
   <w:tbl>
     <w:tblPr>
       <w:tblW w:w="4982" w:type="pct"/>
@@ -5579,7 +5513,6 @@
           <w:dataBinding w:prefixMappings="xmlns:ns0='http://purl.org/dc/elements/1.1/' xmlns:ns1='http://schemas.openxmlformats.org/package/2006/metadata/core-properties' " w:xpath="/ns1:coreProperties[1]/ns0:subject[1]" w:storeItemID="{6C3C8BC8-F283-45AE-878A-BAB7291924A1}"/>
           <w:text/>
         </w:sdtPr>
-        <w:sdtEndPr/>
         <w:sdtContent>
           <w:tc>
             <w:tcPr>
@@ -5791,14 +5724,13 @@
           <w:tag w:val=""/>
           <w:id w:val="1853835996"/>
           <w:dataBinding w:prefixMappings="xmlns:ns0='http://schemas.microsoft.com/office/2006/coverPageProps' " w:xpath="/ns0:CoverPageProperties[1]/ns0:PublishDate[1]" w:storeItemID="{55AF091B-3C7A-41E3-B477-F2FDAA23CFDA}"/>
-          <w:date w:fullDate="2021-01-30T00:00:00Z">
+          <w:date w:fullDate="2021-06-09T00:00:00Z">
             <w:dateFormat w:val="MMM d, yyyy"/>
             <w:lid w:val="en-US"/>
             <w:storeMappedDataAs w:val="dateTime"/>
             <w:calendar w:val="gregorian"/>
           </w:date>
         </w:sdtPr>
-        <w:sdtEndPr/>
         <w:sdtContent>
           <w:tc>
             <w:tcPr>
@@ -5844,7 +5776,7 @@
                   <w:rFonts w:ascii="CG Times" w:hAnsi="CG Times"/>
                   <w:sz w:val="20"/>
                 </w:rPr>
-                <w:t>Jan 30, 2021</w:t>
+                <w:t>Jun 9, 2021</w:t>
               </w:r>
             </w:p>
           </w:tc>
@@ -5861,7 +5793,6 @@
           <w:dataBinding w:prefixMappings="xmlns:ns0='http://purl.org/dc/elements/1.1/' xmlns:ns1='http://schemas.openxmlformats.org/package/2006/metadata/core-properties' " w:xpath="/ns1:coreProperties[1]/ns0:title[1]" w:storeItemID="{6C3C8BC8-F283-45AE-878A-BAB7291924A1}"/>
           <w:text/>
         </w:sdtPr>
-        <w:sdtEndPr/>
         <w:sdtContent>
           <w:tc>
             <w:tcPr>
@@ -5895,7 +5826,7 @@
 </file>
 
 <file path=word/header2.xml><?xml version="1.0" encoding="utf-8"?>
-<w:hdr xmlns:wpc="http://schemas.microsoft.com/office/word/2010/wordprocessingCanvas" xmlns:mc="http://schemas.openxmlformats.org/markup-compatibility/2006" xmlns:o="urn:schemas-microsoft-com:office:office" xmlns:r="http://schemas.openxmlformats.org/officeDocument/2006/relationships" xmlns:m="http://schemas.openxmlformats.org/officeDocument/2006/math" xmlns:v="urn:schemas-microsoft-com:vml" xmlns:wp14="http://schemas.microsoft.com/office/word/2010/wordprocessingDrawing" xmlns:wp="http://schemas.openxmlformats.org/drawingml/2006/wordprocessingDrawing" xmlns:w10="urn:schemas-microsoft-com:office:word" xmlns:w="http://schemas.openxmlformats.org/wordprocessingml/2006/main" xmlns:w14="http://schemas.microsoft.com/office/word/2010/wordml" xmlns:w15="http://schemas.microsoft.com/office/word/2012/wordml" xmlns:wpg="http://schemas.microsoft.com/office/word/2010/wordprocessingGroup" xmlns:wpi="http://schemas.microsoft.com/office/word/2010/wordprocessingInk" xmlns:wne="http://schemas.microsoft.com/office/word/2006/wordml" xmlns:wps="http://schemas.microsoft.com/office/word/2010/wordprocessingShape" mc:Ignorable="w14 w15 wp14">
+<w:hdr xmlns:wpc="http://schemas.microsoft.com/office/word/2010/wordprocessingCanvas" xmlns:cx="http://schemas.microsoft.com/office/drawing/2014/chartex" xmlns:cx1="http://schemas.microsoft.com/office/drawing/2015/9/8/chartex" xmlns:cx2="http://schemas.microsoft.com/office/drawing/2015/10/21/chartex" xmlns:cx3="http://schemas.microsoft.com/office/drawing/2016/5/9/chartex" xmlns:cx4="http://schemas.microsoft.com/office/drawing/2016/5/10/chartex" xmlns:cx5="http://schemas.microsoft.com/office/drawing/2016/5/11/chartex" xmlns:cx6="http://schemas.microsoft.com/office/drawing/2016/5/12/chartex" xmlns:cx7="http://schemas.microsoft.com/office/drawing/2016/5/13/chartex" xmlns:cx8="http://schemas.microsoft.com/office/drawing/2016/5/14/chartex" xmlns:mc="http://schemas.openxmlformats.org/markup-compatibility/2006" xmlns:aink="http://schemas.microsoft.com/office/drawing/2016/ink" xmlns:am3d="http://schemas.microsoft.com/office/drawing/2017/model3d" xmlns:o="urn:schemas-microsoft-com:office:office" xmlns:r="http://schemas.openxmlformats.org/officeDocument/2006/relationships" xmlns:m="http://schemas.openxmlformats.org/officeDocument/2006/math" xmlns:v="urn:schemas-microsoft-com:vml" xmlns:wp14="http://schemas.microsoft.com/office/word/2010/wordprocessingDrawing" xmlns:wp="http://schemas.openxmlformats.org/drawingml/2006/wordprocessingDrawing" xmlns:w10="urn:schemas-microsoft-com:office:word" xmlns:w="http://schemas.openxmlformats.org/wordprocessingml/2006/main" xmlns:w14="http://schemas.microsoft.com/office/word/2010/wordml" xmlns:w15="http://schemas.microsoft.com/office/word/2012/wordml" xmlns:w16cid="http://schemas.microsoft.com/office/word/2016/wordml/cid" xmlns:w16se="http://schemas.microsoft.com/office/word/2015/wordml/symex" xmlns:wpg="http://schemas.microsoft.com/office/word/2010/wordprocessingGroup" xmlns:wpi="http://schemas.microsoft.com/office/word/2010/wordprocessingInk" xmlns:wne="http://schemas.microsoft.com/office/word/2006/wordml" xmlns:wps="http://schemas.microsoft.com/office/word/2010/wordprocessingShape" mc:Ignorable="w14 w15 w16se w16cid wp14">
   <w:p>
     <w:pPr>
       <w:pStyle w:val="Header"/>
@@ -5905,7 +5836,7 @@
 </file>
 
 <file path=word/numbering.xml><?xml version="1.0" encoding="utf-8"?>
-<w:numbering xmlns:wpc="http://schemas.microsoft.com/office/word/2010/wordprocessingCanvas" xmlns:mc="http://schemas.openxmlformats.org/markup-compatibility/2006" xmlns:o="urn:schemas-microsoft-com:office:office" xmlns:r="http://schemas.openxmlformats.org/officeDocument/2006/relationships" xmlns:m="http://schemas.openxmlformats.org/officeDocument/2006/math" xmlns:v="urn:schemas-microsoft-com:vml" xmlns:wp14="http://schemas.microsoft.com/office/word/2010/wordprocessingDrawing" xmlns:wp="http://schemas.openxmlformats.org/drawingml/2006/wordprocessingDrawing" xmlns:w10="urn:schemas-microsoft-com:office:word" xmlns:w="http://schemas.openxmlformats.org/wordprocessingml/2006/main" xmlns:w14="http://schemas.microsoft.com/office/word/2010/wordml" xmlns:w15="http://schemas.microsoft.com/office/word/2012/wordml" xmlns:wpg="http://schemas.microsoft.com/office/word/2010/wordprocessingGroup" xmlns:wpi="http://schemas.microsoft.com/office/word/2010/wordprocessingInk" xmlns:wne="http://schemas.microsoft.com/office/word/2006/wordml" xmlns:wps="http://schemas.microsoft.com/office/word/2010/wordprocessingShape" mc:Ignorable="w14 w15 wp14">
+<w:numbering xmlns:wpc="http://schemas.microsoft.com/office/word/2010/wordprocessingCanvas" xmlns:cx="http://schemas.microsoft.com/office/drawing/2014/chartex" xmlns:cx1="http://schemas.microsoft.com/office/drawing/2015/9/8/chartex" xmlns:cx2="http://schemas.microsoft.com/office/drawing/2015/10/21/chartex" xmlns:cx3="http://schemas.microsoft.com/office/drawing/2016/5/9/chartex" xmlns:cx4="http://schemas.microsoft.com/office/drawing/2016/5/10/chartex" xmlns:cx5="http://schemas.microsoft.com/office/drawing/2016/5/11/chartex" xmlns:cx6="http://schemas.microsoft.com/office/drawing/2016/5/12/chartex" xmlns:cx7="http://schemas.microsoft.com/office/drawing/2016/5/13/chartex" xmlns:cx8="http://schemas.microsoft.com/office/drawing/2016/5/14/chartex" xmlns:mc="http://schemas.openxmlformats.org/markup-compatibility/2006" xmlns:aink="http://schemas.microsoft.com/office/drawing/2016/ink" xmlns:am3d="http://schemas.microsoft.com/office/drawing/2017/model3d" xmlns:o="urn:schemas-microsoft-com:office:office" xmlns:r="http://schemas.openxmlformats.org/officeDocument/2006/relationships" xmlns:m="http://schemas.openxmlformats.org/officeDocument/2006/math" xmlns:v="urn:schemas-microsoft-com:vml" xmlns:wp14="http://schemas.microsoft.com/office/word/2010/wordprocessingDrawing" xmlns:wp="http://schemas.openxmlformats.org/drawingml/2006/wordprocessingDrawing" xmlns:w10="urn:schemas-microsoft-com:office:word" xmlns:w="http://schemas.openxmlformats.org/wordprocessingml/2006/main" xmlns:w14="http://schemas.microsoft.com/office/word/2010/wordml" xmlns:w15="http://schemas.microsoft.com/office/word/2012/wordml" xmlns:w16cid="http://schemas.microsoft.com/office/word/2016/wordml/cid" xmlns:w16se="http://schemas.microsoft.com/office/word/2015/wordml/symex" xmlns:wpg="http://schemas.microsoft.com/office/word/2010/wordprocessingGroup" xmlns:wpi="http://schemas.microsoft.com/office/word/2010/wordprocessingInk" xmlns:wne="http://schemas.microsoft.com/office/word/2006/wordml" xmlns:wps="http://schemas.microsoft.com/office/word/2010/wordprocessingShape" mc:Ignorable="w14 w15 w16se w16cid wp14">
   <w:abstractNum w:abstractNumId="0" w15:restartNumberingAfterBreak="0">
     <w:nsid w:val="FFFFFF7C"/>
     <w:multiLevelType w:val="singleLevel"/>
@@ -6931,7 +6862,7 @@
 </file>
 
 <file path=word/styles.xml><?xml version="1.0" encoding="utf-8"?>
-<w:styles xmlns:mc="http://schemas.openxmlformats.org/markup-compatibility/2006" xmlns:r="http://schemas.openxmlformats.org/officeDocument/2006/relationships" xmlns:w="http://schemas.openxmlformats.org/wordprocessingml/2006/main" xmlns:w14="http://schemas.microsoft.com/office/word/2010/wordml" xmlns:w15="http://schemas.microsoft.com/office/word/2012/wordml" mc:Ignorable="w14 w15">
+<w:styles xmlns:mc="http://schemas.openxmlformats.org/markup-compatibility/2006" xmlns:r="http://schemas.openxmlformats.org/officeDocument/2006/relationships" xmlns:w="http://schemas.openxmlformats.org/wordprocessingml/2006/main" xmlns:w14="http://schemas.microsoft.com/office/word/2010/wordml" xmlns:w15="http://schemas.microsoft.com/office/word/2012/wordml" xmlns:w16cid="http://schemas.microsoft.com/office/word/2016/wordml/cid" xmlns:w16se="http://schemas.microsoft.com/office/word/2015/wordml/symex" mc:Ignorable="w14 w15 w16se w16cid">
   <w:docDefaults>
     <w:rPrDefault>
       <w:rPr>
@@ -6941,7 +6872,7 @@
     </w:rPrDefault>
     <w:pPrDefault/>
   </w:docDefaults>
-  <w:latentStyles w:defLockedState="0" w:defUIPriority="0" w:defSemiHidden="0" w:defUnhideWhenUsed="0" w:defQFormat="0" w:count="371">
+  <w:latentStyles w:defLockedState="0" w:defUIPriority="0" w:defSemiHidden="0" w:defUnhideWhenUsed="0" w:defQFormat="0" w:count="375">
     <w:lsdException w:name="Normal" w:qFormat="1"/>
     <w:lsdException w:name="heading 1" w:qFormat="1"/>
     <w:lsdException w:name="heading 2" w:qFormat="1"/>
@@ -7303,6 +7234,10 @@
     <w:lsdException w:name="List Table 5 Dark Accent 6" w:uiPriority="50"/>
     <w:lsdException w:name="List Table 6 Colorful Accent 6" w:uiPriority="51"/>
     <w:lsdException w:name="List Table 7 Colorful Accent 6" w:uiPriority="52"/>
+    <w:lsdException w:name="Mention" w:semiHidden="1" w:uiPriority="99" w:unhideWhenUsed="1"/>
+    <w:lsdException w:name="Smart Hyperlink" w:semiHidden="1" w:uiPriority="99" w:unhideWhenUsed="1"/>
+    <w:lsdException w:name="Hashtag" w:semiHidden="1" w:uiPriority="99" w:unhideWhenUsed="1"/>
+    <w:lsdException w:name="Unresolved Mention" w:semiHidden="1" w:uiPriority="99" w:unhideWhenUsed="1"/>
   </w:latentStyles>
   <w:style w:type="paragraph" w:default="1" w:styleId="Normal">
     <w:name w:val="Normal"/>
@@ -9117,7 +9052,7 @@
 
 <file path=customXml/item1.xml><?xml version="1.0" encoding="utf-8"?>
 <CoverPageProperties xmlns="http://schemas.microsoft.com/office/2006/coverPageProps">
-  <PublishDate>2021-01-30T00:00:00</PublishDate>
+  <PublishDate>2021-06-09T00:00:00</PublishDate>
   <Abstract/>
   <CompanyAddress/>
   <CompanyPhone/>
@@ -9139,7 +9074,7 @@
 </file>
 
 <file path=customXml/itemProps2.xml><?xml version="1.0" encoding="utf-8"?>
-<ds:datastoreItem xmlns:ds="http://schemas.openxmlformats.org/officeDocument/2006/customXml" ds:itemID="{33B59138-F3F5-45C5-8417-204272F9A215}">
+<ds:datastoreItem xmlns:ds="http://schemas.openxmlformats.org/officeDocument/2006/customXml" ds:itemID="{4C0F3C6B-32CD-4EE7-8390-48D341B961B8}">
   <ds:schemaRefs>
     <ds:schemaRef ds:uri="http://schemas.openxmlformats.org/officeDocument/2006/bibliography"/>
   </ds:schemaRefs>

</xml_diff>

<commit_message>
Remove "Draft" label and regenerate PDF.
</commit_message>
<xml_diff>
--- a/drafts/S-9.1.2 Power Station Interface.docx
+++ b/drafts/S-9.1.2 Power Station Interface.docx
@@ -22,6 +22,8 @@
       <w:r>
         <w:t>The purpose of this Standard is to define communication between Command Stations and Power Stations to facilitate the basic interchange of DCC equipment produced by various manufacturers. It is applicable when Command Stations or Power Stations are tested for conformance independently of each other.  It is also applicable when conformance testing an integrated DCC System, which includes both Power Station Interface and Power Station outputs. It is not applicable when conformance testing a DCC system which includes only a Power Station output but no Power Station Interface output.</w:t>
       </w:r>
+      <w:bookmarkStart w:id="0" w:name="_GoBack"/>
+      <w:bookmarkEnd w:id="0"/>
     </w:p>
     <w:p>
       <w:r>
@@ -142,7 +144,15 @@
         </w:numPr>
       </w:pPr>
       <w:r>
-        <w:t>S-9.3.2 DCC Basic Decoder Transmission, which defines communication from a DCC decoder to a track circuit based detector.</w:t>
+        <w:t xml:space="preserve">S-9.3.2 DCC Basic Decoder Transmission, which defines communication from a DCC decoder to a track </w:t>
+      </w:r>
+      <w:proofErr w:type="gramStart"/>
+      <w:r>
+        <w:t>circuit based</w:t>
+      </w:r>
+      <w:proofErr w:type="gramEnd"/>
+      <w:r>
+        <w:t xml:space="preserve"> detector.</w:t>
       </w:r>
     </w:p>
     <w:p>
@@ -176,14 +186,14 @@
       <w:r>
         <w:t>RCN-210 DCC Protocol Bit Transmission, with which S-9.1 is intended to be in harmony.</w:t>
       </w:r>
-      <w:bookmarkStart w:id="0" w:name="_Ref55117062"/>
+      <w:bookmarkStart w:id="1" w:name="_Ref55117062"/>
       <w:r>
         <w:rPr>
           <w:rStyle w:val="EndnoteReference"/>
         </w:rPr>
         <w:endnoteReference w:id="1"/>
       </w:r>
-      <w:bookmarkEnd w:id="0"/>
+      <w:bookmarkEnd w:id="1"/>
     </w:p>
     <w:p>
       <w:pPr>
@@ -194,8 +204,13 @@
         </w:numPr>
       </w:pPr>
       <w:r>
-        <w:t>RCN-217 DCC Feedback Protocol (RailCom</w:t>
-      </w:r>
+        <w:t>RCN-217 DCC Feedback Protocol (</w:t>
+      </w:r>
+      <w:proofErr w:type="spellStart"/>
+      <w:r>
+        <w:t>RailCom</w:t>
+      </w:r>
+      <w:proofErr w:type="spellEnd"/>
       <w:r>
         <w:rPr>
           <w:rStyle w:val="FootnoteReference"/>
@@ -203,7 +218,11 @@
         <w:footnoteReference w:id="1"/>
       </w:r>
       <w:r>
-        <w:t>), with which S-9.3.2 is intended to be in harmony.</w:t>
+        <w:t xml:space="preserve">), with which S-9.3.2 is intended to be in </w:t>
+      </w:r>
+      <w:proofErr w:type="spellStart"/>
+      <w:r>
+        <w:t>harmony.</w:t>
       </w:r>
       <w:r>
         <w:rPr>
@@ -234,6 +253,7 @@
         </w:rPr>
         <w:t>i</w:t>
       </w:r>
+      <w:proofErr w:type="spellEnd"/>
       <w:r>
         <w:rPr>
           <w:vertAlign w:val="superscript"/>
@@ -270,14 +290,14 @@
       <w:r>
         <w:t>Electrical Characteristics of Balanced Voltage Digital Interface Circuits, ANSI TIA/EIA 422 Standard.</w:t>
       </w:r>
-      <w:bookmarkStart w:id="1" w:name="_Ref55116337"/>
+      <w:bookmarkStart w:id="2" w:name="_Ref55116337"/>
       <w:r>
         <w:rPr>
           <w:rStyle w:val="EndnoteReference"/>
         </w:rPr>
         <w:endnoteReference w:id="3"/>
       </w:r>
-      <w:bookmarkEnd w:id="1"/>
+      <w:bookmarkEnd w:id="2"/>
     </w:p>
     <w:p>
       <w:pPr>
@@ -289,7 +309,11 @@
       </w:pPr>
       <w:r>
         <w:lastRenderedPageBreak/>
-        <w:t>Electrical Characteristics of Generators and Receivers for Use in Balanced Digital Multipoint Systems, ANSI TIA/EIA-485 Standard.</w:t>
+        <w:t xml:space="preserve">Electrical Characteristics of Generators and Receivers for Use in Balanced Digital Multipoint Systems, ANSI TIA/EIA-485 </w:t>
+      </w:r>
+      <w:proofErr w:type="spellStart"/>
+      <w:r>
+        <w:t>Standard.</w:t>
       </w:r>
       <w:r>
         <w:rPr>
@@ -320,6 +344,7 @@
         </w:rPr>
         <w:t>iii</w:t>
       </w:r>
+      <w:proofErr w:type="spellEnd"/>
       <w:r>
         <w:rPr>
           <w:vertAlign w:val="superscript"/>
@@ -640,7 +665,15 @@
     </w:p>
     <w:p>
       <w:r>
-        <w:t>To meet this Standard, all electrical values and labeling requirements shall be met and respected, unless otherwise noted. It is not necessary to implement both the Full Scale Interface and Driver/Receiver Interface options. Only one of these interface options is required.</w:t>
+        <w:t xml:space="preserve">To meet this Standard, all electrical values and labeling requirements shall be met and respected, unless otherwise noted. It is not necessary to implement both the </w:t>
+      </w:r>
+      <w:proofErr w:type="gramStart"/>
+      <w:r>
+        <w:t>Full Scale</w:t>
+      </w:r>
+      <w:proofErr w:type="gramEnd"/>
+      <w:r>
+        <w:t xml:space="preserve"> Interface and Driver/Receiver Interface options. Only one of these interface options is required.</w:t>
       </w:r>
     </w:p>
     <w:p>
@@ -809,8 +842,8 @@
       <w:pPr>
         <w:pStyle w:val="Caption"/>
       </w:pPr>
-      <w:bookmarkStart w:id="2" w:name="_Ref55117934"/>
-      <w:bookmarkStart w:id="3" w:name="_Ref55117941"/>
+      <w:bookmarkStart w:id="3" w:name="_Ref55117934"/>
+      <w:bookmarkStart w:id="4" w:name="_Ref55117941"/>
       <w:r>
         <w:t xml:space="preserve">Table </w:t>
       </w:r>
@@ -844,11 +877,11 @@
         </w:rPr>
         <w:fldChar w:fldCharType="end"/>
       </w:r>
-      <w:bookmarkEnd w:id="2"/>
+      <w:bookmarkEnd w:id="3"/>
       <w:r>
         <w:t>: Power Station Distortion Limits</w:t>
       </w:r>
-      <w:bookmarkEnd w:id="3"/>
+      <w:bookmarkEnd w:id="4"/>
     </w:p>
     <w:tbl>
       <w:tblPr>
@@ -1943,8 +1976,8 @@
       <w:pPr>
         <w:pStyle w:val="Caption"/>
       </w:pPr>
-      <w:bookmarkStart w:id="4" w:name="_Ref55118403"/>
-      <w:bookmarkStart w:id="5" w:name="_Ref55118407"/>
+      <w:bookmarkStart w:id="5" w:name="_Ref55118403"/>
+      <w:bookmarkStart w:id="6" w:name="_Ref55118407"/>
       <w:r>
         <w:t xml:space="preserve">Table </w:t>
       </w:r>
@@ -1978,11 +2011,11 @@
         </w:rPr>
         <w:fldChar w:fldCharType="end"/>
       </w:r>
-      <w:bookmarkEnd w:id="4"/>
+      <w:bookmarkEnd w:id="5"/>
       <w:r>
         <w:t>: Power Station Repeater Distortion Limits</w:t>
       </w:r>
-      <w:bookmarkEnd w:id="5"/>
+      <w:bookmarkEnd w:id="6"/>
     </w:p>
     <w:tbl>
       <w:tblPr>
@@ -2026,8 +2059,13 @@
           </w:tcPr>
           <w:p>
             <w:r>
-              <w:t>Less than or equal to 1 microseconds</w:t>
-            </w:r>
+              <w:t xml:space="preserve">Less than or equal to 1 </w:t>
+            </w:r>
+            <w:proofErr w:type="gramStart"/>
+            <w:r>
+              <w:t>microseconds</w:t>
+            </w:r>
+            <w:proofErr w:type="gramEnd"/>
           </w:p>
         </w:tc>
       </w:tr>
@@ -2063,8 +2101,13 @@
           </w:tcPr>
           <w:p>
             <w:r>
-              <w:t>Less than or equal to 1 microseconds</w:t>
-            </w:r>
+              <w:t xml:space="preserve">Less than or equal to 1 </w:t>
+            </w:r>
+            <w:proofErr w:type="gramStart"/>
+            <w:r>
+              <w:t>microseconds</w:t>
+            </w:r>
+            <w:proofErr w:type="gramEnd"/>
           </w:p>
         </w:tc>
       </w:tr>
@@ -2155,11 +2198,11 @@
       <w:pPr>
         <w:pStyle w:val="Heading2"/>
       </w:pPr>
-      <w:bookmarkStart w:id="6" w:name="_Ref55116859"/>
+      <w:bookmarkStart w:id="7" w:name="_Ref55116859"/>
       <w:r>
         <w:t>Full Scale Interface</w:t>
       </w:r>
-      <w:bookmarkEnd w:id="6"/>
+      <w:bookmarkEnd w:id="7"/>
     </w:p>
     <w:p>
       <w:r>
@@ -2912,8 +2955,8 @@
         <w:pStyle w:val="Caption"/>
         <w:jc w:val="center"/>
       </w:pPr>
-      <w:bookmarkStart w:id="7" w:name="_Ref55123658"/>
-      <w:bookmarkStart w:id="8" w:name="_Ref55123663"/>
+      <w:bookmarkStart w:id="8" w:name="_Ref55123658"/>
+      <w:bookmarkStart w:id="9" w:name="_Ref55123663"/>
       <w:r>
         <w:t xml:space="preserve">Figure </w:t>
       </w:r>
@@ -2947,21 +2990,21 @@
         </w:rPr>
         <w:fldChar w:fldCharType="end"/>
       </w:r>
-      <w:bookmarkEnd w:id="7"/>
+      <w:bookmarkEnd w:id="8"/>
       <w:r>
         <w:t>: Power Station Input Signal Test</w:t>
       </w:r>
-      <w:bookmarkEnd w:id="8"/>
+      <w:bookmarkEnd w:id="9"/>
     </w:p>
     <w:p>
       <w:pPr>
         <w:pStyle w:val="Heading2"/>
       </w:pPr>
-      <w:bookmarkStart w:id="9" w:name="_Ref55116866"/>
+      <w:bookmarkStart w:id="10" w:name="_Ref55116866"/>
       <w:r>
         <w:t>Driver/Receiver Interface</w:t>
       </w:r>
-      <w:bookmarkEnd w:id="9"/>
+      <w:bookmarkEnd w:id="10"/>
     </w:p>
     <w:p>
       <w:r>
@@ -3872,12 +3915,7 @@
           </w:tcPr>
           <w:p>
             <w:r>
-              <w:t>Jun</w:t>
-            </w:r>
-            <w:bookmarkStart w:id="10" w:name="_GoBack"/>
-            <w:bookmarkEnd w:id="10"/>
-            <w:r>
-              <w:t xml:space="preserve"> 9, 2021</w:t>
+              <w:t>Jun 9, 2021</w:t>
             </w:r>
           </w:p>
         </w:tc>
@@ -4404,7 +4442,25 @@
           <w:sz w:val="17"/>
           <w:szCs w:val="17"/>
         </w:rPr>
-        <w:t>NMRA Standards documents are copyrighted by NMRA under US and international copyright laws. They are made available by NMRA and are adopted for a wide variety of both public and private uses. These include both use, by reference, in laws and regulations, and use in private self-regulation, standardization, and the promotion of modeling, structural and engineering practices and methods. By making NMRA Standards documents available for use and adoption by public authorities and private users, NMRA does not waive any rights in copyright to the NMRA Standards documents.</w:t>
+        <w:t xml:space="preserve">NMRA Standards documents are copyrighted by NMRA under US and international copyright laws. They are made available by NMRA and are adopted for a wide variety of both public and private uses. These include both </w:t>
+      </w:r>
+      <w:proofErr w:type="gramStart"/>
+      <w:r>
+        <w:rPr>
+          <w:rFonts w:ascii="Arial Narrow" w:hAnsi="Arial Narrow" w:cs="TimesNewRomanPSMT"/>
+          <w:sz w:val="17"/>
+          <w:szCs w:val="17"/>
+        </w:rPr>
+        <w:t>use</w:t>
+      </w:r>
+      <w:proofErr w:type="gramEnd"/>
+      <w:r>
+        <w:rPr>
+          <w:rFonts w:ascii="Arial Narrow" w:hAnsi="Arial Narrow" w:cs="TimesNewRomanPSMT"/>
+          <w:sz w:val="17"/>
+          <w:szCs w:val="17"/>
+        </w:rPr>
+        <w:t>, by reference, in laws and regulations, and use in private self-regulation, standardization, and the promotion of modeling, structural and engineering practices and methods. By making NMRA Standards documents available for use and adoption by public authorities and private users, NMRA does not waive any rights in copyright to the NMRA Standards documents.</w:t>
       </w:r>
     </w:p>
     <w:p>
@@ -4492,7 +4548,39 @@
         <w:endnoteRef/>
       </w:r>
       <w:r>
-        <w:t xml:space="preserve"> RCN stands for RailCommunity Normen. The direct German to English translation of Normen is Norms, and in this context is intended to have an equivalent meaning to Standards. RailCommunity is an organization of manufacturers that creates German language standards for model railway electronics.</w:t>
+        <w:t xml:space="preserve"> RCN stands for </w:t>
+      </w:r>
+      <w:proofErr w:type="spellStart"/>
+      <w:r>
+        <w:t>RailCommunity</w:t>
+      </w:r>
+      <w:proofErr w:type="spellEnd"/>
+      <w:r>
+        <w:t xml:space="preserve"> </w:t>
+      </w:r>
+      <w:proofErr w:type="spellStart"/>
+      <w:r>
+        <w:t>Normen</w:t>
+      </w:r>
+      <w:proofErr w:type="spellEnd"/>
+      <w:r>
+        <w:t xml:space="preserve">. The direct German to English translation of </w:t>
+      </w:r>
+      <w:proofErr w:type="spellStart"/>
+      <w:r>
+        <w:t>Normen</w:t>
+      </w:r>
+      <w:proofErr w:type="spellEnd"/>
+      <w:r>
+        <w:t xml:space="preserve"> is Norms, and in this context is intended to have an equivalent meaning to Standards. </w:t>
+      </w:r>
+      <w:proofErr w:type="spellStart"/>
+      <w:r>
+        <w:t>RailCommunity</w:t>
+      </w:r>
+      <w:proofErr w:type="spellEnd"/>
+      <w:r>
+        <w:t xml:space="preserve"> is an organization of manufacturers that creates German language standards for model railway electronics.</w:t>
       </w:r>
     </w:p>
   </w:endnote>
@@ -4733,7 +4821,7 @@
       </w:sdtPr>
       <w:sdtContent>
         <w:r>
-          <w:t>S-9.1.2 Draft</w:t>
+          <w:t>S-9.1.2</w:t>
         </w:r>
       </w:sdtContent>
     </w:sdt>
@@ -4898,7 +4986,7 @@
       </w:sdtPr>
       <w:sdtContent>
         <w:r>
-          <w:t>S-9.1.2 Draft</w:t>
+          <w:t>S-9.1.2</w:t>
         </w:r>
       </w:sdtContent>
     </w:sdt>
@@ -5056,8 +5144,13 @@
         <w:footnoteRef/>
       </w:r>
       <w:r>
-        <w:t xml:space="preserve"> RailCom</w:t>
-      </w:r>
+        <w:t xml:space="preserve"> </w:t>
+      </w:r>
+      <w:proofErr w:type="spellStart"/>
+      <w:r>
+        <w:t>RailCom</w:t>
+      </w:r>
+      <w:proofErr w:type="spellEnd"/>
       <w:r>
         <w:rPr>
           <w:vertAlign w:val="superscript"/>
@@ -5065,7 +5158,15 @@
         <w:t>®</w:t>
       </w:r>
       <w:r>
-        <w:t xml:space="preserve"> is a registered trademark of Lenz Elektronik GmbH.</w:t>
+        <w:t xml:space="preserve"> is a registered trademark of Lenz </w:t>
+      </w:r>
+      <w:proofErr w:type="spellStart"/>
+      <w:r>
+        <w:t>Elektronik</w:t>
+      </w:r>
+      <w:proofErr w:type="spellEnd"/>
+      <w:r>
+        <w:t xml:space="preserve"> GmbH.</w:t>
       </w:r>
     </w:p>
   </w:footnote>
@@ -5809,7 +5910,7 @@
                 <w:rPr>
                   <w:rFonts w:ascii="CG Times" w:hAnsi="CG Times"/>
                 </w:rPr>
-                <w:t>S-9.1.2 Draft</w:t>
+                <w:t>S-9.1.2</w:t>
               </w:r>
             </w:p>
           </w:tc>
@@ -9074,7 +9175,7 @@
 </file>
 
 <file path=customXml/itemProps2.xml><?xml version="1.0" encoding="utf-8"?>
-<ds:datastoreItem xmlns:ds="http://schemas.openxmlformats.org/officeDocument/2006/customXml" ds:itemID="{4C0F3C6B-32CD-4EE7-8390-48D341B961B8}">
+<ds:datastoreItem xmlns:ds="http://schemas.openxmlformats.org/officeDocument/2006/customXml" ds:itemID="{C5A544B4-5902-4F8A-97FB-D918C40A3861}">
   <ds:schemaRefs>
     <ds:schemaRef ds:uri="http://schemas.openxmlformats.org/officeDocument/2006/bibliography"/>
   </ds:schemaRefs>

</xml_diff>